<commit_message>
Utilizando getters dentro do store.js para passar uma função que soma o total dos itens nos componentes
</commit_message>
<xml_diff>
--- a/GERENCIAMENTO_ESTADO_VUEX.docx
+++ b/GERENCIAMENTO_ESTADO_VUEX.docx
@@ -29126,6 +29126,53 @@
         <w:ind w:left="360"/>
         <w:rPr>
           <w:rFonts w:ascii="Consolas" w:hAnsi="Consolas"/>
+          <w:b/>
+          <w:bCs/>
+          <w:sz w:val="28"/>
+          <w:szCs w:val="28"/>
+        </w:rPr>
+      </w:pPr>
+      <w:r>
+        <w:rPr>
+          <w:rFonts w:ascii="Consolas" w:hAnsi="Consolas"/>
+          <w:b/>
+          <w:bCs/>
+          <w:sz w:val="28"/>
+          <w:szCs w:val="28"/>
+        </w:rPr>
+        <w:t xml:space="preserve"> </w:t>
+      </w:r>
+      <w:r>
+        <w:rPr>
+          <w:rFonts w:ascii="Consolas" w:hAnsi="Consolas"/>
+          <w:b/>
+          <w:bCs/>
+          <w:sz w:val="28"/>
+          <w:szCs w:val="28"/>
+        </w:rPr>
+        <w:t xml:space="preserve"> </w:t>
+      </w:r>
+      <w:r>
+        <w:rPr>
+          <w:rFonts w:ascii="Consolas" w:hAnsi="Consolas"/>
+          <w:b/>
+          <w:bCs/>
+          <w:sz w:val="28"/>
+          <w:szCs w:val="28"/>
+        </w:rPr>
+        <w:t>Aula 283 – Porque estado centralizado sozinho não resolve</w:t>
+      </w:r>
+    </w:p>
+    <w:p>
+      <w:pPr>
+        <w:pStyle w:val="PargrafodaLista"/>
+        <w:numPr>
+          <w:ilvl w:val="0"/>
+          <w:numId w:val="4"/>
+        </w:numPr>
+        <w:ind w:left="360"/>
+        <w:rPr>
+          <w:rFonts w:ascii="Consolas" w:hAnsi="Consolas"/>
           <w:sz w:val="28"/>
           <w:szCs w:val="28"/>
         </w:rPr>
@@ -29136,16 +29183,1051 @@
           <w:sz w:val="24"/>
           <w:szCs w:val="24"/>
         </w:rPr>
-        <w:t xml:space="preserve"> </w:t>
-      </w:r>
+        <w:t>Vemos que no carrinho e no resumo existe uma propriedade computada que está se repetindo, vamos resolver esse problema, centralizando essa propriedade.</w:t>
+      </w:r>
+    </w:p>
+    <w:p>
+      <w:pPr>
+        <w:pStyle w:val="PargrafodaLista"/>
+        <w:numPr>
+          <w:ilvl w:val="0"/>
+          <w:numId w:val="4"/>
+        </w:numPr>
+        <w:ind w:left="360"/>
+        <w:rPr>
+          <w:rFonts w:ascii="Consolas" w:hAnsi="Consolas"/>
+          <w:b/>
+          <w:bCs/>
+          <w:sz w:val="28"/>
+          <w:szCs w:val="28"/>
+        </w:rPr>
+      </w:pPr>
+      <w:r>
+        <w:rPr>
+          <w:rFonts w:ascii="Consolas" w:hAnsi="Consolas"/>
+          <w:b/>
+          <w:bCs/>
+          <w:sz w:val="28"/>
+          <w:szCs w:val="28"/>
+        </w:rPr>
+        <w:t xml:space="preserve">Aula 284 – Entendendo </w:t>
+      </w:r>
+      <w:proofErr w:type="spellStart"/>
+      <w:r>
+        <w:rPr>
+          <w:rFonts w:ascii="Consolas" w:hAnsi="Consolas"/>
+          <w:b/>
+          <w:bCs/>
+          <w:sz w:val="28"/>
+          <w:szCs w:val="28"/>
+        </w:rPr>
+        <w:t>Getters</w:t>
+      </w:r>
+      <w:proofErr w:type="spellEnd"/>
+    </w:p>
+    <w:p>
+      <w:pPr>
+        <w:pStyle w:val="PargrafodaLista"/>
+        <w:numPr>
+          <w:ilvl w:val="0"/>
+          <w:numId w:val="4"/>
+        </w:numPr>
+        <w:ind w:left="360"/>
+        <w:rPr>
+          <w:rFonts w:ascii="Consolas" w:hAnsi="Consolas"/>
+          <w:sz w:val="28"/>
+          <w:szCs w:val="28"/>
+        </w:rPr>
+      </w:pPr>
       <w:r>
         <w:rPr>
           <w:rFonts w:ascii="Consolas" w:hAnsi="Consolas"/>
           <w:sz w:val="24"/>
           <w:szCs w:val="24"/>
         </w:rPr>
+        <w:t xml:space="preserve">É uma função que lê uma informação e retorna um </w:t>
+      </w:r>
+      <w:r>
+        <w:rPr>
+          <w:rFonts w:ascii="Consolas" w:hAnsi="Consolas"/>
+          <w:sz w:val="24"/>
+          <w:szCs w:val="24"/>
+        </w:rPr>
+        <w:t>resultado.</w:t>
+      </w:r>
+    </w:p>
+    <w:p>
+      <w:pPr>
+        <w:pStyle w:val="PargrafodaLista"/>
+        <w:numPr>
+          <w:ilvl w:val="0"/>
+          <w:numId w:val="4"/>
+        </w:numPr>
+        <w:ind w:left="360"/>
+        <w:rPr>
+          <w:rFonts w:ascii="Consolas" w:hAnsi="Consolas"/>
+          <w:b/>
+          <w:bCs/>
+          <w:sz w:val="28"/>
+          <w:szCs w:val="28"/>
+        </w:rPr>
+      </w:pPr>
+      <w:r>
+        <w:rPr>
+          <w:rFonts w:ascii="Consolas" w:hAnsi="Consolas"/>
+          <w:b/>
+          <w:bCs/>
+          <w:sz w:val="28"/>
+          <w:szCs w:val="28"/>
+        </w:rPr>
+        <w:t xml:space="preserve">Aula 285 – Usando </w:t>
+      </w:r>
+      <w:proofErr w:type="spellStart"/>
+      <w:r>
+        <w:rPr>
+          <w:rFonts w:ascii="Consolas" w:hAnsi="Consolas"/>
+          <w:b/>
+          <w:bCs/>
+          <w:sz w:val="28"/>
+          <w:szCs w:val="28"/>
+        </w:rPr>
+        <w:t>Getters</w:t>
+      </w:r>
+      <w:proofErr w:type="spellEnd"/>
+    </w:p>
+    <w:p>
+      <w:pPr>
+        <w:pStyle w:val="PargrafodaLista"/>
+        <w:numPr>
+          <w:ilvl w:val="0"/>
+          <w:numId w:val="4"/>
+        </w:numPr>
+        <w:ind w:left="360"/>
+        <w:rPr>
+          <w:rFonts w:ascii="Consolas" w:hAnsi="Consolas"/>
+          <w:sz w:val="28"/>
+          <w:szCs w:val="28"/>
+        </w:rPr>
+      </w:pPr>
+      <w:r>
+        <w:rPr>
+          <w:rFonts w:ascii="Consolas" w:hAnsi="Consolas"/>
+          <w:sz w:val="24"/>
+          <w:szCs w:val="24"/>
+        </w:rPr>
+        <w:t xml:space="preserve">Vamos criar nosso </w:t>
+      </w:r>
+      <w:proofErr w:type="spellStart"/>
+      <w:r>
+        <w:rPr>
+          <w:rFonts w:ascii="Consolas" w:hAnsi="Consolas"/>
+          <w:sz w:val="24"/>
+          <w:szCs w:val="24"/>
+        </w:rPr>
+        <w:t>Getter</w:t>
+      </w:r>
+      <w:proofErr w:type="spellEnd"/>
+      <w:r>
+        <w:rPr>
+          <w:rFonts w:ascii="Consolas" w:hAnsi="Consolas"/>
+          <w:sz w:val="24"/>
+          <w:szCs w:val="24"/>
+        </w:rPr>
+        <w:t xml:space="preserve"> dentro de store.js</w:t>
+      </w:r>
+    </w:p>
+    <w:p>
+      <w:pPr>
+        <w:pStyle w:val="PargrafodaLista"/>
+        <w:numPr>
+          <w:ilvl w:val="0"/>
+          <w:numId w:val="4"/>
+        </w:numPr>
+        <w:ind w:left="360"/>
+        <w:rPr>
+          <w:rFonts w:ascii="Consolas" w:hAnsi="Consolas"/>
+          <w:sz w:val="28"/>
+          <w:szCs w:val="28"/>
+        </w:rPr>
+      </w:pPr>
+      <w:r>
+        <w:rPr>
+          <w:rFonts w:ascii="Consolas" w:hAnsi="Consolas"/>
+          <w:sz w:val="24"/>
+          <w:szCs w:val="24"/>
+        </w:rPr>
+        <w:t xml:space="preserve">Iremos utilizar o atributo </w:t>
+      </w:r>
+      <w:proofErr w:type="spellStart"/>
+      <w:r>
+        <w:rPr>
+          <w:rFonts w:ascii="Consolas" w:hAnsi="Consolas"/>
+          <w:sz w:val="24"/>
+          <w:szCs w:val="24"/>
+        </w:rPr>
+        <w:t>getters</w:t>
+      </w:r>
+      <w:proofErr w:type="spellEnd"/>
+      <w:r>
+        <w:rPr>
+          <w:rFonts w:ascii="Consolas" w:hAnsi="Consolas"/>
+          <w:sz w:val="24"/>
+          <w:szCs w:val="24"/>
+        </w:rPr>
+        <w:t xml:space="preserve">: iremos criar uma função chamada </w:t>
+      </w:r>
+      <w:proofErr w:type="spellStart"/>
+      <w:r>
+        <w:rPr>
+          <w:rFonts w:ascii="Consolas" w:hAnsi="Consolas"/>
+          <w:sz w:val="24"/>
+          <w:szCs w:val="24"/>
+        </w:rPr>
+        <w:t>valorTotal</w:t>
+      </w:r>
+      <w:proofErr w:type="spellEnd"/>
+      <w:r>
+        <w:rPr>
+          <w:rFonts w:ascii="Consolas" w:hAnsi="Consolas"/>
+          <w:sz w:val="24"/>
+          <w:szCs w:val="24"/>
+        </w:rPr>
+        <w:t xml:space="preserve"> que irá receber o </w:t>
+      </w:r>
+      <w:proofErr w:type="spellStart"/>
+      <w:r>
+        <w:rPr>
+          <w:rFonts w:ascii="Consolas" w:hAnsi="Consolas"/>
+          <w:sz w:val="24"/>
+          <w:szCs w:val="24"/>
+        </w:rPr>
+        <w:t>state</w:t>
+      </w:r>
+      <w:proofErr w:type="spellEnd"/>
+      <w:r>
+        <w:rPr>
+          <w:rFonts w:ascii="Consolas" w:hAnsi="Consolas"/>
+          <w:sz w:val="24"/>
+          <w:szCs w:val="24"/>
+        </w:rPr>
+        <w:t xml:space="preserve"> e em cima do </w:t>
+      </w:r>
+      <w:proofErr w:type="spellStart"/>
+      <w:r>
+        <w:rPr>
+          <w:rFonts w:ascii="Consolas" w:hAnsi="Consolas"/>
+          <w:sz w:val="24"/>
+          <w:szCs w:val="24"/>
+        </w:rPr>
+        <w:t>state</w:t>
+      </w:r>
+      <w:proofErr w:type="spellEnd"/>
+      <w:r>
+        <w:rPr>
+          <w:rFonts w:ascii="Consolas" w:hAnsi="Consolas"/>
+          <w:sz w:val="24"/>
+          <w:szCs w:val="24"/>
+        </w:rPr>
+        <w:t xml:space="preserve"> iremos pegar os produtos, fazer um </w:t>
+      </w:r>
+      <w:proofErr w:type="spellStart"/>
+      <w:r>
+        <w:rPr>
+          <w:rFonts w:ascii="Consolas" w:hAnsi="Consolas"/>
+          <w:sz w:val="24"/>
+          <w:szCs w:val="24"/>
+        </w:rPr>
+        <w:t>map</w:t>
+      </w:r>
+      <w:proofErr w:type="spellEnd"/>
+      <w:r>
+        <w:rPr>
+          <w:rFonts w:ascii="Consolas" w:hAnsi="Consolas"/>
+          <w:sz w:val="24"/>
+          <w:szCs w:val="24"/>
+        </w:rPr>
+        <w:t xml:space="preserve"> para multiplicar a quantidade de produto pelo preço e um </w:t>
+      </w:r>
+      <w:proofErr w:type="spellStart"/>
+      <w:r>
+        <w:rPr>
+          <w:rFonts w:ascii="Consolas" w:hAnsi="Consolas"/>
+          <w:sz w:val="24"/>
+          <w:szCs w:val="24"/>
+        </w:rPr>
+        <w:t>reduce</w:t>
+      </w:r>
+      <w:proofErr w:type="spellEnd"/>
+      <w:r>
+        <w:rPr>
+          <w:rFonts w:ascii="Consolas" w:hAnsi="Consolas"/>
+          <w:sz w:val="24"/>
+          <w:szCs w:val="24"/>
+        </w:rPr>
+        <w:t xml:space="preserve"> que irá retornar a soma dos valores</w:t>
+      </w:r>
+      <w:r>
+        <w:rPr>
+          <w:rFonts w:ascii="Consolas" w:hAnsi="Consolas"/>
+          <w:sz w:val="24"/>
+          <w:szCs w:val="24"/>
+        </w:rPr>
+        <w:t xml:space="preserve"> de map.</w:t>
+      </w:r>
+    </w:p>
+    <w:p>
+      <w:pPr>
+        <w:pStyle w:val="PargrafodaLista"/>
+        <w:numPr>
+          <w:ilvl w:val="0"/>
+          <w:numId w:val="4"/>
+        </w:numPr>
+        <w:shd w:val="clear" w:color="auto" w:fill="282A36"/>
+        <w:spacing w:after="0" w:line="285" w:lineRule="atLeast"/>
+        <w:jc w:val="left"/>
+        <w:rPr>
+          <w:rFonts w:ascii="Consolas" w:eastAsia="Times New Roman" w:hAnsi="Consolas" w:cs="Times New Roman"/>
+          <w:color w:val="F6F6F4"/>
+          <w:sz w:val="21"/>
+          <w:szCs w:val="21"/>
+          <w:lang w:eastAsia="pt-BR"/>
+        </w:rPr>
+      </w:pPr>
+      <w:proofErr w:type="spellStart"/>
+      <w:r>
+        <w:rPr>
+          <w:rFonts w:ascii="Consolas" w:eastAsia="Times New Roman" w:hAnsi="Consolas" w:cs="Times New Roman"/>
+          <w:color w:val="F6F6F4"/>
+          <w:sz w:val="21"/>
+          <w:szCs w:val="21"/>
+          <w:lang w:eastAsia="pt-BR"/>
+        </w:rPr>
+        <w:t>getters</w:t>
+      </w:r>
+      <w:proofErr w:type="spellEnd"/>
+      <w:r>
+        <w:rPr>
+          <w:rFonts w:ascii="Consolas" w:eastAsia="Times New Roman" w:hAnsi="Consolas" w:cs="Times New Roman"/>
+          <w:color w:val="F286C4"/>
+          <w:sz w:val="21"/>
+          <w:szCs w:val="21"/>
+          <w:lang w:eastAsia="pt-BR"/>
+        </w:rPr>
+        <w:t>:</w:t>
+      </w:r>
+      <w:r>
+        <w:rPr>
+          <w:rFonts w:ascii="Consolas" w:eastAsia="Times New Roman" w:hAnsi="Consolas" w:cs="Times New Roman"/>
+          <w:color w:val="F6F6F4"/>
+          <w:sz w:val="21"/>
+          <w:szCs w:val="21"/>
+          <w:lang w:eastAsia="pt-BR"/>
+        </w:rPr>
+        <w:t xml:space="preserve"> {</w:t>
+      </w:r>
+    </w:p>
+    <w:p>
+      <w:pPr>
+        <w:pStyle w:val="PargrafodaLista"/>
+        <w:numPr>
+          <w:ilvl w:val="0"/>
+          <w:numId w:val="4"/>
+        </w:numPr>
+        <w:shd w:val="clear" w:color="auto" w:fill="282A36"/>
+        <w:spacing w:after="0" w:line="285" w:lineRule="atLeast"/>
+        <w:jc w:val="left"/>
+        <w:rPr>
+          <w:rFonts w:ascii="Consolas" w:eastAsia="Times New Roman" w:hAnsi="Consolas" w:cs="Times New Roman"/>
+          <w:color w:val="F6F6F4"/>
+          <w:sz w:val="21"/>
+          <w:szCs w:val="21"/>
+          <w:lang w:eastAsia="pt-BR"/>
+        </w:rPr>
+      </w:pPr>
+      <w:r>
+        <w:rPr>
+          <w:rFonts w:ascii="Consolas" w:eastAsia="Times New Roman" w:hAnsi="Consolas" w:cs="Times New Roman"/>
+          <w:color w:val="F6F6F4"/>
+          <w:sz w:val="21"/>
+          <w:szCs w:val="21"/>
+          <w:lang w:eastAsia="pt-BR"/>
+        </w:rPr>
+        <w:t xml:space="preserve">        </w:t>
+      </w:r>
+      <w:proofErr w:type="spellStart"/>
+      <w:r>
+        <w:rPr>
+          <w:rFonts w:ascii="Consolas" w:eastAsia="Times New Roman" w:hAnsi="Consolas" w:cs="Times New Roman"/>
+          <w:color w:val="62E884"/>
+          <w:sz w:val="21"/>
+          <w:szCs w:val="21"/>
+          <w:lang w:eastAsia="pt-BR"/>
+        </w:rPr>
+        <w:t>valorTotal</w:t>
+      </w:r>
+      <w:proofErr w:type="spellEnd"/>
+      <w:r>
+        <w:rPr>
+          <w:rFonts w:ascii="Consolas" w:eastAsia="Times New Roman" w:hAnsi="Consolas" w:cs="Times New Roman"/>
+          <w:color w:val="F6F6F4"/>
+          <w:sz w:val="21"/>
+          <w:szCs w:val="21"/>
+          <w:lang w:eastAsia="pt-BR"/>
+        </w:rPr>
+        <w:t>(</w:t>
+      </w:r>
+      <w:proofErr w:type="spellStart"/>
+      <w:r>
+        <w:rPr>
+          <w:rFonts w:ascii="Consolas" w:eastAsia="Times New Roman" w:hAnsi="Consolas" w:cs="Times New Roman"/>
+          <w:i/>
+          <w:iCs/>
+          <w:color w:val="FFB86C"/>
+          <w:sz w:val="21"/>
+          <w:szCs w:val="21"/>
+          <w:lang w:eastAsia="pt-BR"/>
+        </w:rPr>
+        <w:t>state</w:t>
+      </w:r>
+      <w:proofErr w:type="spellEnd"/>
+      <w:proofErr w:type="gramStart"/>
+      <w:r>
+        <w:rPr>
+          <w:rFonts w:ascii="Consolas" w:eastAsia="Times New Roman" w:hAnsi="Consolas" w:cs="Times New Roman"/>
+          <w:color w:val="F6F6F4"/>
+          <w:sz w:val="21"/>
+          <w:szCs w:val="21"/>
+          <w:lang w:eastAsia="pt-BR"/>
+        </w:rPr>
+        <w:t>){</w:t>
+      </w:r>
+      <w:proofErr w:type="gramEnd"/>
+    </w:p>
+    <w:p>
+      <w:pPr>
+        <w:pStyle w:val="PargrafodaLista"/>
+        <w:numPr>
+          <w:ilvl w:val="0"/>
+          <w:numId w:val="4"/>
+        </w:numPr>
+        <w:shd w:val="clear" w:color="auto" w:fill="282A36"/>
+        <w:spacing w:after="0" w:line="285" w:lineRule="atLeast"/>
+        <w:jc w:val="left"/>
+        <w:rPr>
+          <w:rFonts w:ascii="Consolas" w:eastAsia="Times New Roman" w:hAnsi="Consolas" w:cs="Times New Roman"/>
+          <w:color w:val="F6F6F4"/>
+          <w:sz w:val="21"/>
+          <w:szCs w:val="21"/>
+          <w:lang w:eastAsia="pt-BR"/>
+        </w:rPr>
+      </w:pPr>
+      <w:r>
+        <w:rPr>
+          <w:rFonts w:ascii="Consolas" w:eastAsia="Times New Roman" w:hAnsi="Consolas" w:cs="Times New Roman"/>
+          <w:color w:val="F6F6F4"/>
+          <w:sz w:val="21"/>
+          <w:szCs w:val="21"/>
+          <w:lang w:eastAsia="pt-BR"/>
+        </w:rPr>
+        <w:t xml:space="preserve">            </w:t>
+      </w:r>
+      <w:proofErr w:type="spellStart"/>
+      <w:r>
+        <w:rPr>
+          <w:rFonts w:ascii="Consolas" w:eastAsia="Times New Roman" w:hAnsi="Consolas" w:cs="Times New Roman"/>
+          <w:color w:val="F286C4"/>
+          <w:sz w:val="21"/>
+          <w:szCs w:val="21"/>
+          <w:lang w:eastAsia="pt-BR"/>
+        </w:rPr>
+        <w:t>return</w:t>
+      </w:r>
+      <w:proofErr w:type="spellEnd"/>
+      <w:r>
+        <w:rPr>
+          <w:rFonts w:ascii="Consolas" w:eastAsia="Times New Roman" w:hAnsi="Consolas" w:cs="Times New Roman"/>
+          <w:color w:val="F6F6F4"/>
+          <w:sz w:val="21"/>
+          <w:szCs w:val="21"/>
+          <w:lang w:eastAsia="pt-BR"/>
+        </w:rPr>
         <w:t xml:space="preserve"> </w:t>
       </w:r>
+      <w:proofErr w:type="spellStart"/>
+      <w:proofErr w:type="gramStart"/>
+      <w:r>
+        <w:rPr>
+          <w:rFonts w:ascii="Consolas" w:eastAsia="Times New Roman" w:hAnsi="Consolas" w:cs="Times New Roman"/>
+          <w:i/>
+          <w:iCs/>
+          <w:color w:val="FFB86C"/>
+          <w:sz w:val="21"/>
+          <w:szCs w:val="21"/>
+          <w:lang w:eastAsia="pt-BR"/>
+        </w:rPr>
+        <w:t>state</w:t>
+      </w:r>
+      <w:r>
+        <w:rPr>
+          <w:rFonts w:ascii="Consolas" w:eastAsia="Times New Roman" w:hAnsi="Consolas" w:cs="Times New Roman"/>
+          <w:color w:val="F6F6F4"/>
+          <w:sz w:val="21"/>
+          <w:szCs w:val="21"/>
+          <w:lang w:eastAsia="pt-BR"/>
+        </w:rPr>
+        <w:t>.produtos.</w:t>
+      </w:r>
+      <w:r>
+        <w:rPr>
+          <w:rFonts w:ascii="Consolas" w:eastAsia="Times New Roman" w:hAnsi="Consolas" w:cs="Times New Roman"/>
+          <w:color w:val="62E884"/>
+          <w:sz w:val="21"/>
+          <w:szCs w:val="21"/>
+          <w:lang w:eastAsia="pt-BR"/>
+        </w:rPr>
+        <w:t>map</w:t>
+      </w:r>
+      <w:proofErr w:type="spellEnd"/>
+      <w:r>
+        <w:rPr>
+          <w:rFonts w:ascii="Consolas" w:eastAsia="Times New Roman" w:hAnsi="Consolas" w:cs="Times New Roman"/>
+          <w:color w:val="F6F6F4"/>
+          <w:sz w:val="21"/>
+          <w:szCs w:val="21"/>
+          <w:lang w:eastAsia="pt-BR"/>
+        </w:rPr>
+        <w:t>(</w:t>
+      </w:r>
+      <w:proofErr w:type="gramEnd"/>
+      <w:r>
+        <w:rPr>
+          <w:rFonts w:ascii="Consolas" w:eastAsia="Times New Roman" w:hAnsi="Consolas" w:cs="Times New Roman"/>
+          <w:i/>
+          <w:iCs/>
+          <w:color w:val="FFB86C"/>
+          <w:sz w:val="21"/>
+          <w:szCs w:val="21"/>
+          <w:lang w:eastAsia="pt-BR"/>
+        </w:rPr>
+        <w:t>p</w:t>
+      </w:r>
+      <w:r>
+        <w:rPr>
+          <w:rFonts w:ascii="Consolas" w:eastAsia="Times New Roman" w:hAnsi="Consolas" w:cs="Times New Roman"/>
+          <w:color w:val="F6F6F4"/>
+          <w:sz w:val="21"/>
+          <w:szCs w:val="21"/>
+          <w:lang w:eastAsia="pt-BR"/>
+        </w:rPr>
+        <w:t xml:space="preserve"> </w:t>
+      </w:r>
+      <w:r>
+        <w:rPr>
+          <w:rFonts w:ascii="Consolas" w:eastAsia="Times New Roman" w:hAnsi="Consolas" w:cs="Times New Roman"/>
+          <w:color w:val="F286C4"/>
+          <w:sz w:val="21"/>
+          <w:szCs w:val="21"/>
+          <w:lang w:eastAsia="pt-BR"/>
+        </w:rPr>
+        <w:t>=&gt;</w:t>
+      </w:r>
+      <w:r>
+        <w:rPr>
+          <w:rFonts w:ascii="Consolas" w:eastAsia="Times New Roman" w:hAnsi="Consolas" w:cs="Times New Roman"/>
+          <w:color w:val="F6F6F4"/>
+          <w:sz w:val="21"/>
+          <w:szCs w:val="21"/>
+          <w:lang w:eastAsia="pt-BR"/>
+        </w:rPr>
+        <w:t xml:space="preserve"> </w:t>
+      </w:r>
+      <w:proofErr w:type="spellStart"/>
+      <w:r>
+        <w:rPr>
+          <w:rFonts w:ascii="Consolas" w:eastAsia="Times New Roman" w:hAnsi="Consolas" w:cs="Times New Roman"/>
+          <w:i/>
+          <w:iCs/>
+          <w:color w:val="FFB86C"/>
+          <w:sz w:val="21"/>
+          <w:szCs w:val="21"/>
+          <w:lang w:eastAsia="pt-BR"/>
+        </w:rPr>
+        <w:t>p</w:t>
+      </w:r>
+      <w:r>
+        <w:rPr>
+          <w:rFonts w:ascii="Consolas" w:eastAsia="Times New Roman" w:hAnsi="Consolas" w:cs="Times New Roman"/>
+          <w:color w:val="F6F6F4"/>
+          <w:sz w:val="21"/>
+          <w:szCs w:val="21"/>
+          <w:lang w:eastAsia="pt-BR"/>
+        </w:rPr>
+        <w:t>.quantidade</w:t>
+      </w:r>
+      <w:proofErr w:type="spellEnd"/>
+      <w:r>
+        <w:rPr>
+          <w:rFonts w:ascii="Consolas" w:eastAsia="Times New Roman" w:hAnsi="Consolas" w:cs="Times New Roman"/>
+          <w:color w:val="F6F6F4"/>
+          <w:sz w:val="21"/>
+          <w:szCs w:val="21"/>
+          <w:lang w:eastAsia="pt-BR"/>
+        </w:rPr>
+        <w:t xml:space="preserve"> </w:t>
+      </w:r>
+      <w:r>
+        <w:rPr>
+          <w:rFonts w:ascii="Consolas" w:eastAsia="Times New Roman" w:hAnsi="Consolas" w:cs="Times New Roman"/>
+          <w:color w:val="F286C4"/>
+          <w:sz w:val="21"/>
+          <w:szCs w:val="21"/>
+          <w:lang w:eastAsia="pt-BR"/>
+        </w:rPr>
+        <w:t>*</w:t>
+      </w:r>
+      <w:r>
+        <w:rPr>
+          <w:rFonts w:ascii="Consolas" w:eastAsia="Times New Roman" w:hAnsi="Consolas" w:cs="Times New Roman"/>
+          <w:color w:val="F6F6F4"/>
+          <w:sz w:val="21"/>
+          <w:szCs w:val="21"/>
+          <w:lang w:eastAsia="pt-BR"/>
+        </w:rPr>
+        <w:t xml:space="preserve"> </w:t>
+      </w:r>
+      <w:proofErr w:type="spellStart"/>
+      <w:r>
+        <w:rPr>
+          <w:rFonts w:ascii="Consolas" w:eastAsia="Times New Roman" w:hAnsi="Consolas" w:cs="Times New Roman"/>
+          <w:i/>
+          <w:iCs/>
+          <w:color w:val="FFB86C"/>
+          <w:sz w:val="21"/>
+          <w:szCs w:val="21"/>
+          <w:lang w:eastAsia="pt-BR"/>
+        </w:rPr>
+        <w:t>p</w:t>
+      </w:r>
+      <w:r>
+        <w:rPr>
+          <w:rFonts w:ascii="Consolas" w:eastAsia="Times New Roman" w:hAnsi="Consolas" w:cs="Times New Roman"/>
+          <w:color w:val="F6F6F4"/>
+          <w:sz w:val="21"/>
+          <w:szCs w:val="21"/>
+          <w:lang w:eastAsia="pt-BR"/>
+        </w:rPr>
+        <w:t>.preco</w:t>
+      </w:r>
+      <w:proofErr w:type="spellEnd"/>
+      <w:r>
+        <w:rPr>
+          <w:rFonts w:ascii="Consolas" w:eastAsia="Times New Roman" w:hAnsi="Consolas" w:cs="Times New Roman"/>
+          <w:color w:val="F6F6F4"/>
+          <w:sz w:val="21"/>
+          <w:szCs w:val="21"/>
+          <w:lang w:eastAsia="pt-BR"/>
+        </w:rPr>
+        <w:t>)</w:t>
+      </w:r>
+    </w:p>
+    <w:p>
+      <w:pPr>
+        <w:pStyle w:val="PargrafodaLista"/>
+        <w:numPr>
+          <w:ilvl w:val="0"/>
+          <w:numId w:val="4"/>
+        </w:numPr>
+        <w:shd w:val="clear" w:color="auto" w:fill="282A36"/>
+        <w:spacing w:after="0" w:line="285" w:lineRule="atLeast"/>
+        <w:jc w:val="left"/>
+        <w:rPr>
+          <w:rFonts w:ascii="Consolas" w:eastAsia="Times New Roman" w:hAnsi="Consolas" w:cs="Times New Roman"/>
+          <w:color w:val="F6F6F4"/>
+          <w:sz w:val="21"/>
+          <w:szCs w:val="21"/>
+          <w:lang w:eastAsia="pt-BR"/>
+        </w:rPr>
+      </w:pPr>
+      <w:r>
+        <w:rPr>
+          <w:rFonts w:ascii="Consolas" w:eastAsia="Times New Roman" w:hAnsi="Consolas" w:cs="Times New Roman"/>
+          <w:color w:val="F6F6F4"/>
+          <w:sz w:val="21"/>
+          <w:szCs w:val="21"/>
+          <w:lang w:eastAsia="pt-BR"/>
+        </w:rPr>
+        <w:t xml:space="preserve">                </w:t>
+      </w:r>
+      <w:proofErr w:type="gramStart"/>
+      <w:r>
+        <w:rPr>
+          <w:rFonts w:ascii="Consolas" w:eastAsia="Times New Roman" w:hAnsi="Consolas" w:cs="Times New Roman"/>
+          <w:color w:val="F6F6F4"/>
+          <w:sz w:val="21"/>
+          <w:szCs w:val="21"/>
+          <w:lang w:eastAsia="pt-BR"/>
+        </w:rPr>
+        <w:t>.</w:t>
+      </w:r>
+      <w:proofErr w:type="spellStart"/>
+      <w:r>
+        <w:rPr>
+          <w:rFonts w:ascii="Consolas" w:eastAsia="Times New Roman" w:hAnsi="Consolas" w:cs="Times New Roman"/>
+          <w:color w:val="62E884"/>
+          <w:sz w:val="21"/>
+          <w:szCs w:val="21"/>
+          <w:lang w:eastAsia="pt-BR"/>
+        </w:rPr>
+        <w:t>reduce</w:t>
+      </w:r>
+      <w:proofErr w:type="spellEnd"/>
+      <w:proofErr w:type="gramEnd"/>
+      <w:r>
+        <w:rPr>
+          <w:rFonts w:ascii="Consolas" w:eastAsia="Times New Roman" w:hAnsi="Consolas" w:cs="Times New Roman"/>
+          <w:color w:val="F6F6F4"/>
+          <w:sz w:val="21"/>
+          <w:szCs w:val="21"/>
+          <w:lang w:eastAsia="pt-BR"/>
+        </w:rPr>
+        <w:t>((</w:t>
+      </w:r>
+      <w:r>
+        <w:rPr>
+          <w:rFonts w:ascii="Consolas" w:eastAsia="Times New Roman" w:hAnsi="Consolas" w:cs="Times New Roman"/>
+          <w:i/>
+          <w:iCs/>
+          <w:color w:val="FFB86C"/>
+          <w:sz w:val="21"/>
+          <w:szCs w:val="21"/>
+          <w:lang w:eastAsia="pt-BR"/>
+        </w:rPr>
+        <w:t>total</w:t>
+      </w:r>
+      <w:r>
+        <w:rPr>
+          <w:rFonts w:ascii="Consolas" w:eastAsia="Times New Roman" w:hAnsi="Consolas" w:cs="Times New Roman"/>
+          <w:color w:val="F6F6F4"/>
+          <w:sz w:val="21"/>
+          <w:szCs w:val="21"/>
+          <w:lang w:eastAsia="pt-BR"/>
+        </w:rPr>
+        <w:t xml:space="preserve">, </w:t>
+      </w:r>
+      <w:r>
+        <w:rPr>
+          <w:rFonts w:ascii="Consolas" w:eastAsia="Times New Roman" w:hAnsi="Consolas" w:cs="Times New Roman"/>
+          <w:i/>
+          <w:iCs/>
+          <w:color w:val="FFB86C"/>
+          <w:sz w:val="21"/>
+          <w:szCs w:val="21"/>
+          <w:lang w:eastAsia="pt-BR"/>
+        </w:rPr>
+        <w:t>atual</w:t>
+      </w:r>
+      <w:r>
+        <w:rPr>
+          <w:rFonts w:ascii="Consolas" w:eastAsia="Times New Roman" w:hAnsi="Consolas" w:cs="Times New Roman"/>
+          <w:color w:val="F6F6F4"/>
+          <w:sz w:val="21"/>
+          <w:szCs w:val="21"/>
+          <w:lang w:eastAsia="pt-BR"/>
+        </w:rPr>
+        <w:t>)</w:t>
+      </w:r>
+      <w:r>
+        <w:rPr>
+          <w:rFonts w:ascii="Consolas" w:eastAsia="Times New Roman" w:hAnsi="Consolas" w:cs="Times New Roman"/>
+          <w:color w:val="F286C4"/>
+          <w:sz w:val="21"/>
+          <w:szCs w:val="21"/>
+          <w:lang w:eastAsia="pt-BR"/>
+        </w:rPr>
+        <w:t>=&gt;</w:t>
+      </w:r>
+      <w:r>
+        <w:rPr>
+          <w:rFonts w:ascii="Consolas" w:eastAsia="Times New Roman" w:hAnsi="Consolas" w:cs="Times New Roman"/>
+          <w:color w:val="F6F6F4"/>
+          <w:sz w:val="21"/>
+          <w:szCs w:val="21"/>
+          <w:lang w:eastAsia="pt-BR"/>
+        </w:rPr>
+        <w:t xml:space="preserve"> </w:t>
+      </w:r>
+      <w:r>
+        <w:rPr>
+          <w:rFonts w:ascii="Consolas" w:eastAsia="Times New Roman" w:hAnsi="Consolas" w:cs="Times New Roman"/>
+          <w:i/>
+          <w:iCs/>
+          <w:color w:val="FFB86C"/>
+          <w:sz w:val="21"/>
+          <w:szCs w:val="21"/>
+          <w:lang w:eastAsia="pt-BR"/>
+        </w:rPr>
+        <w:t>total</w:t>
+      </w:r>
+      <w:r>
+        <w:rPr>
+          <w:rFonts w:ascii="Consolas" w:eastAsia="Times New Roman" w:hAnsi="Consolas" w:cs="Times New Roman"/>
+          <w:color w:val="F6F6F4"/>
+          <w:sz w:val="21"/>
+          <w:szCs w:val="21"/>
+          <w:lang w:eastAsia="pt-BR"/>
+        </w:rPr>
+        <w:t xml:space="preserve"> </w:t>
+      </w:r>
+      <w:r>
+        <w:rPr>
+          <w:rFonts w:ascii="Consolas" w:eastAsia="Times New Roman" w:hAnsi="Consolas" w:cs="Times New Roman"/>
+          <w:color w:val="F286C4"/>
+          <w:sz w:val="21"/>
+          <w:szCs w:val="21"/>
+          <w:lang w:eastAsia="pt-BR"/>
+        </w:rPr>
+        <w:t>+</w:t>
+      </w:r>
+      <w:r>
+        <w:rPr>
+          <w:rFonts w:ascii="Consolas" w:eastAsia="Times New Roman" w:hAnsi="Consolas" w:cs="Times New Roman"/>
+          <w:color w:val="F6F6F4"/>
+          <w:sz w:val="21"/>
+          <w:szCs w:val="21"/>
+          <w:lang w:eastAsia="pt-BR"/>
+        </w:rPr>
+        <w:t xml:space="preserve"> </w:t>
+      </w:r>
+      <w:r>
+        <w:rPr>
+          <w:rFonts w:ascii="Consolas" w:eastAsia="Times New Roman" w:hAnsi="Consolas" w:cs="Times New Roman"/>
+          <w:i/>
+          <w:iCs/>
+          <w:color w:val="FFB86C"/>
+          <w:sz w:val="21"/>
+          <w:szCs w:val="21"/>
+          <w:lang w:eastAsia="pt-BR"/>
+        </w:rPr>
+        <w:t>atual</w:t>
+      </w:r>
+      <w:r>
+        <w:rPr>
+          <w:rFonts w:ascii="Consolas" w:eastAsia="Times New Roman" w:hAnsi="Consolas" w:cs="Times New Roman"/>
+          <w:color w:val="F6F6F4"/>
+          <w:sz w:val="21"/>
+          <w:szCs w:val="21"/>
+          <w:lang w:eastAsia="pt-BR"/>
+        </w:rPr>
+        <w:t xml:space="preserve">, </w:t>
+      </w:r>
+      <w:r>
+        <w:rPr>
+          <w:rFonts w:ascii="Consolas" w:eastAsia="Times New Roman" w:hAnsi="Consolas" w:cs="Times New Roman"/>
+          <w:color w:val="BF9EEE"/>
+          <w:sz w:val="21"/>
+          <w:szCs w:val="21"/>
+          <w:lang w:eastAsia="pt-BR"/>
+        </w:rPr>
+        <w:t>0</w:t>
+      </w:r>
+      <w:r>
+        <w:rPr>
+          <w:rFonts w:ascii="Consolas" w:eastAsia="Times New Roman" w:hAnsi="Consolas" w:cs="Times New Roman"/>
+          <w:color w:val="F6F6F4"/>
+          <w:sz w:val="21"/>
+          <w:szCs w:val="21"/>
+          <w:lang w:eastAsia="pt-BR"/>
+        </w:rPr>
+        <w:t xml:space="preserve">)     </w:t>
+      </w:r>
+    </w:p>
+    <w:p>
+      <w:pPr>
+        <w:pStyle w:val="PargrafodaLista"/>
+        <w:numPr>
+          <w:ilvl w:val="0"/>
+          <w:numId w:val="4"/>
+        </w:numPr>
+        <w:shd w:val="clear" w:color="auto" w:fill="282A36"/>
+        <w:spacing w:after="0" w:line="285" w:lineRule="atLeast"/>
+        <w:jc w:val="left"/>
+        <w:rPr>
+          <w:rFonts w:ascii="Consolas" w:eastAsia="Times New Roman" w:hAnsi="Consolas" w:cs="Times New Roman"/>
+          <w:color w:val="F6F6F4"/>
+          <w:sz w:val="21"/>
+          <w:szCs w:val="21"/>
+          <w:lang w:eastAsia="pt-BR"/>
+        </w:rPr>
+      </w:pPr>
+      <w:r>
+        <w:rPr>
+          <w:rFonts w:ascii="Consolas" w:eastAsia="Times New Roman" w:hAnsi="Consolas" w:cs="Times New Roman"/>
+          <w:color w:val="F6F6F4"/>
+          <w:sz w:val="21"/>
+          <w:szCs w:val="21"/>
+          <w:lang w:eastAsia="pt-BR"/>
+        </w:rPr>
+        <w:t>        }</w:t>
+      </w:r>
+    </w:p>
+    <w:p>
+      <w:pPr>
+        <w:pStyle w:val="PargrafodaLista"/>
+        <w:numPr>
+          <w:ilvl w:val="0"/>
+          <w:numId w:val="4"/>
+        </w:numPr>
+        <w:shd w:val="clear" w:color="auto" w:fill="282A36"/>
+        <w:spacing w:after="0" w:line="285" w:lineRule="atLeast"/>
+        <w:jc w:val="left"/>
+        <w:rPr>
+          <w:rFonts w:ascii="Consolas" w:eastAsia="Times New Roman" w:hAnsi="Consolas" w:cs="Times New Roman"/>
+          <w:color w:val="F6F6F4"/>
+          <w:sz w:val="21"/>
+          <w:szCs w:val="21"/>
+          <w:lang w:eastAsia="pt-BR"/>
+        </w:rPr>
+      </w:pPr>
+      <w:r>
+        <w:rPr>
+          <w:rFonts w:ascii="Consolas" w:eastAsia="Times New Roman" w:hAnsi="Consolas" w:cs="Times New Roman"/>
+          <w:color w:val="F6F6F4"/>
+          <w:sz w:val="21"/>
+          <w:szCs w:val="21"/>
+          <w:lang w:eastAsia="pt-BR"/>
+        </w:rPr>
+        <w:t>    }</w:t>
+      </w:r>
+    </w:p>
+    <w:p>
+      <w:pPr>
+        <w:pStyle w:val="PargrafodaLista"/>
+        <w:numPr>
+          <w:ilvl w:val="0"/>
+          <w:numId w:val="4"/>
+        </w:numPr>
+        <w:ind w:left="360"/>
+        <w:rPr>
+          <w:rFonts w:ascii="Consolas" w:hAnsi="Consolas"/>
+          <w:sz w:val="24"/>
+          <w:szCs w:val="24"/>
+        </w:rPr>
+      </w:pPr>
+    </w:p>
+    <w:p>
+      <w:pPr>
+        <w:pStyle w:val="PargrafodaLista"/>
+        <w:ind w:left="360" w:firstLine="0"/>
+        <w:rPr>
+          <w:rFonts w:ascii="Consolas" w:hAnsi="Consolas"/>
+          <w:sz w:val="24"/>
+          <w:szCs w:val="24"/>
+        </w:rPr>
+      </w:pPr>
+    </w:p>
+    <w:p>
+      <w:pPr>
+        <w:pStyle w:val="PargrafodaLista"/>
+        <w:ind w:left="360" w:firstLine="0"/>
+        <w:rPr>
+          <w:rFonts w:ascii="Consolas" w:hAnsi="Consolas"/>
+          <w:sz w:val="24"/>
+          <w:szCs w:val="24"/>
+        </w:rPr>
+      </w:pPr>
+      <w:r>
+        <w:rPr>
+          <w:rFonts w:ascii="Consolas" w:hAnsi="Consolas"/>
+          <w:sz w:val="24"/>
+          <w:szCs w:val="24"/>
+        </w:rPr>
+        <w:lastRenderedPageBreak/>
+        <w:t xml:space="preserve">Aula 286 – Mapeando </w:t>
+      </w:r>
+      <w:proofErr w:type="spellStart"/>
+      <w:r>
+        <w:rPr>
+          <w:rFonts w:ascii="Consolas" w:hAnsi="Consolas"/>
+          <w:sz w:val="24"/>
+          <w:szCs w:val="24"/>
+        </w:rPr>
+        <w:t>getters</w:t>
+      </w:r>
+      <w:proofErr w:type="spellEnd"/>
+      <w:r>
+        <w:rPr>
+          <w:rFonts w:ascii="Consolas" w:hAnsi="Consolas"/>
+          <w:sz w:val="24"/>
+          <w:szCs w:val="24"/>
+        </w:rPr>
+        <w:t xml:space="preserve"> para propriedade.</w:t>
+      </w:r>
+    </w:p>
+    <w:p>
+      <w:pPr>
+        <w:pStyle w:val="PargrafodaLista"/>
+        <w:numPr>
+          <w:ilvl w:val="0"/>
+          <w:numId w:val="4"/>
+        </w:numPr>
+        <w:ind w:left="360"/>
+        <w:rPr>
+          <w:rFonts w:ascii="Consolas" w:hAnsi="Consolas"/>
+          <w:sz w:val="24"/>
+          <w:szCs w:val="24"/>
+        </w:rPr>
+      </w:pPr>
+      <w:r>
+        <w:rPr>
+          <w:rFonts w:ascii="Consolas" w:hAnsi="Consolas"/>
+          <w:sz w:val="24"/>
+          <w:szCs w:val="24"/>
+        </w:rPr>
+        <w:t xml:space="preserve">Temos outra forma de acessarmos os </w:t>
+      </w:r>
+      <w:proofErr w:type="spellStart"/>
+      <w:r>
+        <w:rPr>
+          <w:rFonts w:ascii="Consolas" w:hAnsi="Consolas"/>
+          <w:sz w:val="24"/>
+          <w:szCs w:val="24"/>
+        </w:rPr>
+        <w:t>getters</w:t>
+      </w:r>
+      <w:proofErr w:type="spellEnd"/>
+      <w:r>
+        <w:rPr>
+          <w:rFonts w:ascii="Consolas" w:hAnsi="Consolas"/>
+          <w:sz w:val="24"/>
+          <w:szCs w:val="24"/>
+        </w:rPr>
+        <w:t xml:space="preserve"> que é através da função </w:t>
+      </w:r>
+      <w:proofErr w:type="spellStart"/>
+      <w:r>
+        <w:rPr>
+          <w:rFonts w:ascii="Consolas" w:hAnsi="Consolas"/>
+          <w:sz w:val="24"/>
+          <w:szCs w:val="24"/>
+        </w:rPr>
+        <w:t>mapGe</w:t>
+      </w:r>
+      <w:proofErr w:type="spellEnd"/>
+    </w:p>
+    <w:p>
+      <w:pPr>
+        <w:pStyle w:val="PargrafodaLista"/>
+        <w:numPr>
+          <w:ilvl w:val="0"/>
+          <w:numId w:val="4"/>
+        </w:numPr>
+        <w:ind w:left="360"/>
+        <w:rPr>
+          <w:rFonts w:ascii="Consolas" w:hAnsi="Consolas"/>
+          <w:sz w:val="24"/>
+          <w:szCs w:val="24"/>
+        </w:rPr>
+      </w:pPr>
     </w:p>
     <w:sectPr>
       <w:pgSz w:w="11906" w:h="16838"/>

</xml_diff>

<commit_message>
Mapeando getters para propriedade. Utilizando mapGetters podemos acessar os metodos definidos dentro de getters no store.js
</commit_message>
<xml_diff>
--- a/GERENCIAMENTO_ESTADO_VUEX.docx
+++ b/GERENCIAMENTO_ESTADO_VUEX.docx
@@ -30113,54 +30113,409 @@
           <w:szCs w:val="24"/>
         </w:rPr>
       </w:pPr>
-    </w:p>
-    <w:p>
-      <w:pPr>
-        <w:pStyle w:val="PargrafodaLista"/>
-        <w:ind w:left="360" w:firstLine="0"/>
+      <w:r>
         <w:rPr>
           <w:rFonts w:ascii="Consolas" w:hAnsi="Consolas"/>
           <w:sz w:val="24"/>
           <w:szCs w:val="24"/>
         </w:rPr>
-      </w:pPr>
-    </w:p>
-    <w:p>
-      <w:pPr>
-        <w:pStyle w:val="PargrafodaLista"/>
-        <w:ind w:left="360" w:firstLine="0"/>
+        <w:lastRenderedPageBreak/>
+        <w:t xml:space="preserve">No componente resumo agora não precisamos mais da lista de produtos para realizar o calculo total, uma vez que ele já é passado pelo </w:t>
+      </w:r>
+      <w:proofErr w:type="spellStart"/>
+      <w:r>
         <w:rPr>
           <w:rFonts w:ascii="Consolas" w:hAnsi="Consolas"/>
           <w:sz w:val="24"/>
           <w:szCs w:val="24"/>
         </w:rPr>
-      </w:pPr>
+        <w:t>getters</w:t>
+      </w:r>
+      <w:proofErr w:type="spellEnd"/>
       <w:r>
         <w:rPr>
           <w:rFonts w:ascii="Consolas" w:hAnsi="Consolas"/>
           <w:sz w:val="24"/>
           <w:szCs w:val="24"/>
         </w:rPr>
-        <w:lastRenderedPageBreak/>
-        <w:t xml:space="preserve">Aula 286 – Mapeando </w:t>
-      </w:r>
-      <w:proofErr w:type="spellStart"/>
+        <w:t xml:space="preserve"> </w:t>
+      </w:r>
+      <w:proofErr w:type="gramStart"/>
       <w:r>
         <w:rPr>
           <w:rFonts w:ascii="Consolas" w:hAnsi="Consolas"/>
           <w:sz w:val="24"/>
           <w:szCs w:val="24"/>
         </w:rPr>
-        <w:t>getters</w:t>
-      </w:r>
-      <w:proofErr w:type="spellEnd"/>
+        <w:t>do store</w:t>
+      </w:r>
+      <w:proofErr w:type="gramEnd"/>
       <w:r>
         <w:rPr>
           <w:rFonts w:ascii="Consolas" w:hAnsi="Consolas"/>
           <w:sz w:val="24"/>
           <w:szCs w:val="24"/>
         </w:rPr>
-        <w:t xml:space="preserve"> para propriedade.</w:t>
+        <w:t>.</w:t>
+      </w:r>
+    </w:p>
+    <w:p>
+      <w:pPr>
+        <w:pStyle w:val="PargrafodaLista"/>
+        <w:numPr>
+          <w:ilvl w:val="0"/>
+          <w:numId w:val="4"/>
+        </w:numPr>
+        <w:shd w:val="clear" w:color="auto" w:fill="282A36"/>
+        <w:spacing w:after="0" w:line="285" w:lineRule="atLeast"/>
+        <w:jc w:val="left"/>
+        <w:rPr>
+          <w:rFonts w:ascii="Consolas" w:eastAsia="Times New Roman" w:hAnsi="Consolas" w:cs="Times New Roman"/>
+          <w:color w:val="F6F6F4"/>
+          <w:sz w:val="21"/>
+          <w:szCs w:val="21"/>
+          <w:lang w:eastAsia="pt-BR"/>
+        </w:rPr>
+      </w:pPr>
+      <w:proofErr w:type="spellStart"/>
+      <w:r>
+        <w:rPr>
+          <w:rFonts w:ascii="Consolas" w:eastAsia="Times New Roman" w:hAnsi="Consolas" w:cs="Times New Roman"/>
+          <w:color w:val="F286C4"/>
+          <w:sz w:val="21"/>
+          <w:szCs w:val="21"/>
+          <w:lang w:eastAsia="pt-BR"/>
+        </w:rPr>
+        <w:t>export</w:t>
+      </w:r>
+      <w:proofErr w:type="spellEnd"/>
+      <w:r>
+        <w:rPr>
+          <w:rFonts w:ascii="Consolas" w:eastAsia="Times New Roman" w:hAnsi="Consolas" w:cs="Times New Roman"/>
+          <w:color w:val="F6F6F4"/>
+          <w:sz w:val="21"/>
+          <w:szCs w:val="21"/>
+          <w:lang w:eastAsia="pt-BR"/>
+        </w:rPr>
+        <w:t xml:space="preserve"> </w:t>
+      </w:r>
+      <w:r>
+        <w:rPr>
+          <w:rFonts w:ascii="Consolas" w:eastAsia="Times New Roman" w:hAnsi="Consolas" w:cs="Times New Roman"/>
+          <w:color w:val="F286C4"/>
+          <w:sz w:val="21"/>
+          <w:szCs w:val="21"/>
+          <w:lang w:eastAsia="pt-BR"/>
+        </w:rPr>
+        <w:t>default</w:t>
+      </w:r>
+      <w:r>
+        <w:rPr>
+          <w:rFonts w:ascii="Consolas" w:eastAsia="Times New Roman" w:hAnsi="Consolas" w:cs="Times New Roman"/>
+          <w:color w:val="F6F6F4"/>
+          <w:sz w:val="21"/>
+          <w:szCs w:val="21"/>
+          <w:lang w:eastAsia="pt-BR"/>
+        </w:rPr>
+        <w:t xml:space="preserve"> {</w:t>
+      </w:r>
+    </w:p>
+    <w:p>
+      <w:pPr>
+        <w:pStyle w:val="PargrafodaLista"/>
+        <w:numPr>
+          <w:ilvl w:val="0"/>
+          <w:numId w:val="4"/>
+        </w:numPr>
+        <w:shd w:val="clear" w:color="auto" w:fill="282A36"/>
+        <w:spacing w:after="0" w:line="285" w:lineRule="atLeast"/>
+        <w:jc w:val="left"/>
+        <w:rPr>
+          <w:rFonts w:ascii="Consolas" w:eastAsia="Times New Roman" w:hAnsi="Consolas" w:cs="Times New Roman"/>
+          <w:color w:val="F6F6F4"/>
+          <w:sz w:val="21"/>
+          <w:szCs w:val="21"/>
+          <w:lang w:eastAsia="pt-BR"/>
+        </w:rPr>
+      </w:pPr>
+      <w:r>
+        <w:rPr>
+          <w:rFonts w:ascii="Consolas" w:eastAsia="Times New Roman" w:hAnsi="Consolas" w:cs="Times New Roman"/>
+          <w:color w:val="F6F6F4"/>
+          <w:sz w:val="21"/>
+          <w:szCs w:val="21"/>
+          <w:lang w:eastAsia="pt-BR"/>
+        </w:rPr>
+        <w:t xml:space="preserve">    </w:t>
+      </w:r>
+      <w:proofErr w:type="spellStart"/>
+      <w:r>
+        <w:rPr>
+          <w:rFonts w:ascii="Consolas" w:eastAsia="Times New Roman" w:hAnsi="Consolas" w:cs="Times New Roman"/>
+          <w:color w:val="F6F6F4"/>
+          <w:sz w:val="21"/>
+          <w:szCs w:val="21"/>
+          <w:lang w:eastAsia="pt-BR"/>
+        </w:rPr>
+        <w:t>computed</w:t>
+      </w:r>
+      <w:proofErr w:type="spellEnd"/>
+      <w:r>
+        <w:rPr>
+          <w:rFonts w:ascii="Consolas" w:eastAsia="Times New Roman" w:hAnsi="Consolas" w:cs="Times New Roman"/>
+          <w:color w:val="F286C4"/>
+          <w:sz w:val="21"/>
+          <w:szCs w:val="21"/>
+          <w:lang w:eastAsia="pt-BR"/>
+        </w:rPr>
+        <w:t>:</w:t>
+      </w:r>
+      <w:r>
+        <w:rPr>
+          <w:rFonts w:ascii="Consolas" w:eastAsia="Times New Roman" w:hAnsi="Consolas" w:cs="Times New Roman"/>
+          <w:color w:val="F6F6F4"/>
+          <w:sz w:val="21"/>
+          <w:szCs w:val="21"/>
+          <w:lang w:eastAsia="pt-BR"/>
+        </w:rPr>
+        <w:t xml:space="preserve"> {</w:t>
+      </w:r>
+    </w:p>
+    <w:p>
+      <w:pPr>
+        <w:pStyle w:val="PargrafodaLista"/>
+        <w:numPr>
+          <w:ilvl w:val="0"/>
+          <w:numId w:val="4"/>
+        </w:numPr>
+        <w:shd w:val="clear" w:color="auto" w:fill="282A36"/>
+        <w:spacing w:after="0" w:line="285" w:lineRule="atLeast"/>
+        <w:jc w:val="left"/>
+        <w:rPr>
+          <w:rFonts w:ascii="Consolas" w:eastAsia="Times New Roman" w:hAnsi="Consolas" w:cs="Times New Roman"/>
+          <w:color w:val="F6F6F4"/>
+          <w:sz w:val="21"/>
+          <w:szCs w:val="21"/>
+          <w:lang w:eastAsia="pt-BR"/>
+        </w:rPr>
+      </w:pPr>
+      <w:r>
+        <w:rPr>
+          <w:rFonts w:ascii="Consolas" w:eastAsia="Times New Roman" w:hAnsi="Consolas" w:cs="Times New Roman"/>
+          <w:color w:val="F6F6F4"/>
+          <w:sz w:val="21"/>
+          <w:szCs w:val="21"/>
+          <w:lang w:eastAsia="pt-BR"/>
+        </w:rPr>
+        <w:t xml:space="preserve">        </w:t>
+      </w:r>
+      <w:proofErr w:type="gramStart"/>
+      <w:r>
+        <w:rPr>
+          <w:rFonts w:ascii="Consolas" w:eastAsia="Times New Roman" w:hAnsi="Consolas" w:cs="Times New Roman"/>
+          <w:color w:val="62E884"/>
+          <w:sz w:val="21"/>
+          <w:szCs w:val="21"/>
+          <w:lang w:eastAsia="pt-BR"/>
+        </w:rPr>
+        <w:t>total</w:t>
+      </w:r>
+      <w:r>
+        <w:rPr>
+          <w:rFonts w:ascii="Consolas" w:eastAsia="Times New Roman" w:hAnsi="Consolas" w:cs="Times New Roman"/>
+          <w:color w:val="F6F6F4"/>
+          <w:sz w:val="21"/>
+          <w:szCs w:val="21"/>
+          <w:lang w:eastAsia="pt-BR"/>
+        </w:rPr>
+        <w:t>(</w:t>
+      </w:r>
+      <w:proofErr w:type="gramEnd"/>
+      <w:r>
+        <w:rPr>
+          <w:rFonts w:ascii="Consolas" w:eastAsia="Times New Roman" w:hAnsi="Consolas" w:cs="Times New Roman"/>
+          <w:color w:val="F6F6F4"/>
+          <w:sz w:val="21"/>
+          <w:szCs w:val="21"/>
+          <w:lang w:eastAsia="pt-BR"/>
+        </w:rPr>
+        <w:t>) {</w:t>
+      </w:r>
+    </w:p>
+    <w:p>
+      <w:pPr>
+        <w:pStyle w:val="PargrafodaLista"/>
+        <w:numPr>
+          <w:ilvl w:val="0"/>
+          <w:numId w:val="4"/>
+        </w:numPr>
+        <w:shd w:val="clear" w:color="auto" w:fill="282A36"/>
+        <w:spacing w:after="0" w:line="285" w:lineRule="atLeast"/>
+        <w:jc w:val="left"/>
+        <w:rPr>
+          <w:rFonts w:ascii="Consolas" w:eastAsia="Times New Roman" w:hAnsi="Consolas" w:cs="Times New Roman"/>
+          <w:color w:val="F6F6F4"/>
+          <w:sz w:val="21"/>
+          <w:szCs w:val="21"/>
+          <w:lang w:eastAsia="pt-BR"/>
+        </w:rPr>
+      </w:pPr>
+      <w:r>
+        <w:rPr>
+          <w:rFonts w:ascii="Consolas" w:eastAsia="Times New Roman" w:hAnsi="Consolas" w:cs="Times New Roman"/>
+          <w:color w:val="F6F6F4"/>
+          <w:sz w:val="21"/>
+          <w:szCs w:val="21"/>
+          <w:lang w:eastAsia="pt-BR"/>
+        </w:rPr>
+        <w:t xml:space="preserve">            </w:t>
+      </w:r>
+      <w:proofErr w:type="spellStart"/>
+      <w:r>
+        <w:rPr>
+          <w:rFonts w:ascii="Consolas" w:eastAsia="Times New Roman" w:hAnsi="Consolas" w:cs="Times New Roman"/>
+          <w:color w:val="F286C4"/>
+          <w:sz w:val="21"/>
+          <w:szCs w:val="21"/>
+          <w:lang w:eastAsia="pt-BR"/>
+        </w:rPr>
+        <w:t>return</w:t>
+      </w:r>
+      <w:proofErr w:type="spellEnd"/>
+      <w:r>
+        <w:rPr>
+          <w:rFonts w:ascii="Consolas" w:eastAsia="Times New Roman" w:hAnsi="Consolas" w:cs="Times New Roman"/>
+          <w:color w:val="F6F6F4"/>
+          <w:sz w:val="21"/>
+          <w:szCs w:val="21"/>
+          <w:lang w:eastAsia="pt-BR"/>
+        </w:rPr>
+        <w:t xml:space="preserve"> </w:t>
+      </w:r>
+      <w:proofErr w:type="spellStart"/>
+      <w:proofErr w:type="gramStart"/>
+      <w:r>
+        <w:rPr>
+          <w:rFonts w:ascii="Consolas" w:eastAsia="Times New Roman" w:hAnsi="Consolas" w:cs="Times New Roman"/>
+          <w:i/>
+          <w:iCs/>
+          <w:color w:val="BF9EEE"/>
+          <w:sz w:val="21"/>
+          <w:szCs w:val="21"/>
+          <w:lang w:eastAsia="pt-BR"/>
+        </w:rPr>
+        <w:t>this</w:t>
+      </w:r>
+      <w:proofErr w:type="spellEnd"/>
+      <w:r>
+        <w:rPr>
+          <w:rFonts w:ascii="Consolas" w:eastAsia="Times New Roman" w:hAnsi="Consolas" w:cs="Times New Roman"/>
+          <w:color w:val="F6F6F4"/>
+          <w:sz w:val="21"/>
+          <w:szCs w:val="21"/>
+          <w:lang w:eastAsia="pt-BR"/>
+        </w:rPr>
+        <w:t>.$</w:t>
+      </w:r>
+      <w:proofErr w:type="spellStart"/>
+      <w:proofErr w:type="gramEnd"/>
+      <w:r>
+        <w:rPr>
+          <w:rFonts w:ascii="Consolas" w:eastAsia="Times New Roman" w:hAnsi="Consolas" w:cs="Times New Roman"/>
+          <w:color w:val="F6F6F4"/>
+          <w:sz w:val="21"/>
+          <w:szCs w:val="21"/>
+          <w:lang w:eastAsia="pt-BR"/>
+        </w:rPr>
+        <w:t>store.getters.valorTotal</w:t>
+      </w:r>
+      <w:proofErr w:type="spellEnd"/>
+    </w:p>
+    <w:p>
+      <w:pPr>
+        <w:pStyle w:val="PargrafodaLista"/>
+        <w:numPr>
+          <w:ilvl w:val="0"/>
+          <w:numId w:val="4"/>
+        </w:numPr>
+        <w:shd w:val="clear" w:color="auto" w:fill="282A36"/>
+        <w:spacing w:after="0" w:line="285" w:lineRule="atLeast"/>
+        <w:jc w:val="left"/>
+        <w:rPr>
+          <w:rFonts w:ascii="Consolas" w:eastAsia="Times New Roman" w:hAnsi="Consolas" w:cs="Times New Roman"/>
+          <w:color w:val="F6F6F4"/>
+          <w:sz w:val="21"/>
+          <w:szCs w:val="21"/>
+          <w:lang w:eastAsia="pt-BR"/>
+        </w:rPr>
+      </w:pPr>
+      <w:r>
+        <w:rPr>
+          <w:rFonts w:ascii="Consolas" w:eastAsia="Times New Roman" w:hAnsi="Consolas" w:cs="Times New Roman"/>
+          <w:color w:val="F6F6F4"/>
+          <w:sz w:val="21"/>
+          <w:szCs w:val="21"/>
+          <w:lang w:eastAsia="pt-BR"/>
+        </w:rPr>
+        <w:t>        }</w:t>
+      </w:r>
+    </w:p>
+    <w:p>
+      <w:pPr>
+        <w:pStyle w:val="PargrafodaLista"/>
+        <w:numPr>
+          <w:ilvl w:val="0"/>
+          <w:numId w:val="4"/>
+        </w:numPr>
+        <w:shd w:val="clear" w:color="auto" w:fill="282A36"/>
+        <w:spacing w:after="0" w:line="285" w:lineRule="atLeast"/>
+        <w:jc w:val="left"/>
+        <w:rPr>
+          <w:rFonts w:ascii="Consolas" w:eastAsia="Times New Roman" w:hAnsi="Consolas" w:cs="Times New Roman"/>
+          <w:color w:val="F6F6F4"/>
+          <w:sz w:val="21"/>
+          <w:szCs w:val="21"/>
+          <w:lang w:eastAsia="pt-BR"/>
+        </w:rPr>
+      </w:pPr>
+      <w:r>
+        <w:rPr>
+          <w:rFonts w:ascii="Consolas" w:eastAsia="Times New Roman" w:hAnsi="Consolas" w:cs="Times New Roman"/>
+          <w:color w:val="F6F6F4"/>
+          <w:sz w:val="21"/>
+          <w:szCs w:val="21"/>
+          <w:lang w:eastAsia="pt-BR"/>
+        </w:rPr>
+        <w:t>    }</w:t>
+      </w:r>
+    </w:p>
+    <w:p>
+      <w:pPr>
+        <w:pStyle w:val="PargrafodaLista"/>
+        <w:numPr>
+          <w:ilvl w:val="0"/>
+          <w:numId w:val="4"/>
+        </w:numPr>
+        <w:shd w:val="clear" w:color="auto" w:fill="282A36"/>
+        <w:spacing w:after="0" w:line="285" w:lineRule="atLeast"/>
+        <w:jc w:val="left"/>
+        <w:rPr>
+          <w:rFonts w:ascii="Consolas" w:eastAsia="Times New Roman" w:hAnsi="Consolas" w:cs="Times New Roman"/>
+          <w:color w:val="F6F6F4"/>
+          <w:sz w:val="21"/>
+          <w:szCs w:val="21"/>
+          <w:lang w:eastAsia="pt-BR"/>
+        </w:rPr>
+      </w:pPr>
+      <w:r>
+        <w:rPr>
+          <w:rFonts w:ascii="Consolas" w:eastAsia="Times New Roman" w:hAnsi="Consolas" w:cs="Times New Roman"/>
+          <w:color w:val="F6F6F4"/>
+          <w:sz w:val="21"/>
+          <w:szCs w:val="21"/>
+          <w:lang w:eastAsia="pt-BR"/>
+        </w:rPr>
+        <w:t>}</w:t>
       </w:r>
     </w:p>
     <w:p>
@@ -30177,31 +30532,76 @@
           <w:szCs w:val="24"/>
         </w:rPr>
       </w:pPr>
-      <w:r>
+    </w:p>
+    <w:p>
+      <w:pPr>
+        <w:pStyle w:val="PargrafodaLista"/>
+        <w:ind w:left="360" w:firstLine="0"/>
         <w:rPr>
           <w:rFonts w:ascii="Consolas" w:hAnsi="Consolas"/>
           <w:sz w:val="24"/>
           <w:szCs w:val="24"/>
         </w:rPr>
-        <w:t xml:space="preserve">Temos outra forma de acessarmos os </w:t>
-      </w:r>
-      <w:proofErr w:type="spellStart"/>
-      <w:r>
+      </w:pPr>
+    </w:p>
+    <w:p>
+      <w:pPr>
+        <w:pStyle w:val="PargrafodaLista"/>
+        <w:ind w:left="360" w:firstLine="0"/>
+        <w:rPr>
+          <w:rFonts w:ascii="Consolas" w:hAnsi="Consolas"/>
+          <w:sz w:val="28"/>
+          <w:szCs w:val="28"/>
+        </w:rPr>
+      </w:pPr>
+      <w:r>
+        <w:rPr>
+          <w:rFonts w:ascii="Consolas" w:hAnsi="Consolas"/>
+          <w:sz w:val="28"/>
+          <w:szCs w:val="28"/>
+        </w:rPr>
+        <w:t xml:space="preserve">Aula 286 – Mapeando </w:t>
+      </w:r>
+      <w:proofErr w:type="spellStart"/>
+      <w:r>
+        <w:rPr>
+          <w:rFonts w:ascii="Consolas" w:hAnsi="Consolas"/>
+          <w:sz w:val="28"/>
+          <w:szCs w:val="28"/>
+        </w:rPr>
+        <w:t>getters</w:t>
+      </w:r>
+      <w:proofErr w:type="spellEnd"/>
+      <w:r>
+        <w:rPr>
+          <w:rFonts w:ascii="Consolas" w:hAnsi="Consolas"/>
+          <w:sz w:val="28"/>
+          <w:szCs w:val="28"/>
+        </w:rPr>
+        <w:t xml:space="preserve"> para propriedade.</w:t>
+      </w:r>
+    </w:p>
+    <w:p>
+      <w:pPr>
+        <w:pStyle w:val="PargrafodaLista"/>
+        <w:numPr>
+          <w:ilvl w:val="0"/>
+          <w:numId w:val="4"/>
+        </w:numPr>
+        <w:ind w:left="360"/>
         <w:rPr>
           <w:rFonts w:ascii="Consolas" w:hAnsi="Consolas"/>
           <w:sz w:val="24"/>
           <w:szCs w:val="24"/>
         </w:rPr>
-        <w:t>getters</w:t>
-      </w:r>
-      <w:proofErr w:type="spellEnd"/>
+      </w:pPr>
       <w:r>
         <w:rPr>
           <w:rFonts w:ascii="Consolas" w:hAnsi="Consolas"/>
           <w:sz w:val="24"/>
           <w:szCs w:val="24"/>
         </w:rPr>
-        <w:t xml:space="preserve"> que é através da função </w:t>
+        <w:t xml:space="preserve">Temos outra forma de acessarmos os </w:t>
       </w:r>
       <w:proofErr w:type="spellStart"/>
       <w:r>
@@ -30210,9 +30610,1091 @@
           <w:sz w:val="24"/>
           <w:szCs w:val="24"/>
         </w:rPr>
+        <w:t>getters</w:t>
+      </w:r>
+      <w:proofErr w:type="spellEnd"/>
+      <w:r>
+        <w:rPr>
+          <w:rFonts w:ascii="Consolas" w:hAnsi="Consolas"/>
+          <w:sz w:val="24"/>
+          <w:szCs w:val="24"/>
+        </w:rPr>
+        <w:t xml:space="preserve"> que é através da função </w:t>
+      </w:r>
+      <w:proofErr w:type="spellStart"/>
+      <w:r>
+        <w:rPr>
+          <w:rFonts w:ascii="Consolas" w:hAnsi="Consolas"/>
+          <w:sz w:val="24"/>
+          <w:szCs w:val="24"/>
+        </w:rPr>
         <w:t>mapGe</w:t>
       </w:r>
-      <w:proofErr w:type="spellEnd"/>
+      <w:r>
+        <w:rPr>
+          <w:rFonts w:ascii="Consolas" w:hAnsi="Consolas"/>
+          <w:sz w:val="24"/>
+          <w:szCs w:val="24"/>
+        </w:rPr>
+        <w:t>tters</w:t>
+      </w:r>
+      <w:proofErr w:type="spellEnd"/>
+      <w:r>
+        <w:rPr>
+          <w:rFonts w:ascii="Consolas" w:hAnsi="Consolas"/>
+          <w:sz w:val="24"/>
+          <w:szCs w:val="24"/>
+        </w:rPr>
+        <w:t>.</w:t>
+      </w:r>
+    </w:p>
+    <w:p>
+      <w:pPr>
+        <w:pStyle w:val="PargrafodaLista"/>
+        <w:numPr>
+          <w:ilvl w:val="0"/>
+          <w:numId w:val="4"/>
+        </w:numPr>
+        <w:ind w:left="360"/>
+        <w:rPr>
+          <w:rFonts w:ascii="Consolas" w:hAnsi="Consolas"/>
+          <w:sz w:val="24"/>
+          <w:szCs w:val="24"/>
+        </w:rPr>
+      </w:pPr>
+      <w:r>
+        <w:rPr>
+          <w:rFonts w:ascii="Consolas" w:hAnsi="Consolas"/>
+          <w:sz w:val="24"/>
+          <w:szCs w:val="24"/>
+        </w:rPr>
+        <w:t>Para exemplificar vamos comentar a propriedade computada no componente Resumo.</w:t>
+      </w:r>
+    </w:p>
+    <w:p>
+      <w:pPr>
+        <w:pStyle w:val="PargrafodaLista"/>
+        <w:numPr>
+          <w:ilvl w:val="0"/>
+          <w:numId w:val="4"/>
+        </w:numPr>
+        <w:ind w:left="360"/>
+        <w:rPr>
+          <w:rFonts w:ascii="Consolas" w:hAnsi="Consolas"/>
+          <w:sz w:val="24"/>
+          <w:szCs w:val="24"/>
+        </w:rPr>
+      </w:pPr>
+      <w:r>
+        <w:rPr>
+          <w:rFonts w:ascii="Consolas" w:hAnsi="Consolas"/>
+          <w:sz w:val="24"/>
+          <w:szCs w:val="24"/>
+        </w:rPr>
+        <w:t xml:space="preserve">Vamos importar a função </w:t>
+      </w:r>
+      <w:proofErr w:type="spellStart"/>
+      <w:r>
+        <w:rPr>
+          <w:rFonts w:ascii="Consolas" w:hAnsi="Consolas"/>
+          <w:sz w:val="24"/>
+          <w:szCs w:val="24"/>
+        </w:rPr>
+        <w:t>mapGetters</w:t>
+      </w:r>
+      <w:proofErr w:type="spellEnd"/>
+      <w:r>
+        <w:rPr>
+          <w:rFonts w:ascii="Consolas" w:hAnsi="Consolas"/>
+          <w:sz w:val="24"/>
+          <w:szCs w:val="24"/>
+        </w:rPr>
+        <w:t xml:space="preserve"> e dentro da propriedade computada, nós iremos chamar a função </w:t>
+      </w:r>
+      <w:proofErr w:type="spellStart"/>
+      <w:r>
+        <w:rPr>
+          <w:rFonts w:ascii="Consolas" w:hAnsi="Consolas"/>
+          <w:sz w:val="24"/>
+          <w:szCs w:val="24"/>
+        </w:rPr>
+        <w:t>valorTotal</w:t>
+      </w:r>
+      <w:proofErr w:type="spellEnd"/>
+      <w:r>
+        <w:rPr>
+          <w:rFonts w:ascii="Consolas" w:hAnsi="Consolas"/>
+          <w:sz w:val="24"/>
+          <w:szCs w:val="24"/>
+        </w:rPr>
+        <w:t xml:space="preserve"> que está dentro de um </w:t>
+      </w:r>
+      <w:proofErr w:type="spellStart"/>
+      <w:r>
+        <w:rPr>
+          <w:rFonts w:ascii="Consolas" w:hAnsi="Consolas"/>
+          <w:sz w:val="24"/>
+          <w:szCs w:val="24"/>
+        </w:rPr>
+        <w:t>getters</w:t>
+      </w:r>
+      <w:proofErr w:type="spellEnd"/>
+      <w:r>
+        <w:rPr>
+          <w:rFonts w:ascii="Consolas" w:hAnsi="Consolas"/>
+          <w:sz w:val="24"/>
+          <w:szCs w:val="24"/>
+        </w:rPr>
+        <w:t xml:space="preserve"> no store.js</w:t>
+      </w:r>
+    </w:p>
+    <w:p>
+      <w:pPr>
+        <w:pStyle w:val="PargrafodaLista"/>
+        <w:numPr>
+          <w:ilvl w:val="0"/>
+          <w:numId w:val="4"/>
+        </w:numPr>
+        <w:shd w:val="clear" w:color="auto" w:fill="282A36"/>
+        <w:spacing w:after="0" w:line="285" w:lineRule="atLeast"/>
+        <w:jc w:val="left"/>
+        <w:rPr>
+          <w:rFonts w:ascii="Consolas" w:eastAsia="Times New Roman" w:hAnsi="Consolas" w:cs="Times New Roman"/>
+          <w:color w:val="F6F6F4"/>
+          <w:sz w:val="21"/>
+          <w:szCs w:val="21"/>
+          <w:lang w:eastAsia="pt-BR"/>
+        </w:rPr>
+      </w:pPr>
+      <w:proofErr w:type="spellStart"/>
+      <w:r>
+        <w:rPr>
+          <w:rFonts w:ascii="Consolas" w:eastAsia="Times New Roman" w:hAnsi="Consolas" w:cs="Times New Roman"/>
+          <w:color w:val="F286C4"/>
+          <w:sz w:val="21"/>
+          <w:szCs w:val="21"/>
+          <w:lang w:eastAsia="pt-BR"/>
+        </w:rPr>
+        <w:t>export</w:t>
+      </w:r>
+      <w:proofErr w:type="spellEnd"/>
+      <w:r>
+        <w:rPr>
+          <w:rFonts w:ascii="Consolas" w:eastAsia="Times New Roman" w:hAnsi="Consolas" w:cs="Times New Roman"/>
+          <w:color w:val="F6F6F4"/>
+          <w:sz w:val="21"/>
+          <w:szCs w:val="21"/>
+          <w:lang w:eastAsia="pt-BR"/>
+        </w:rPr>
+        <w:t xml:space="preserve"> </w:t>
+      </w:r>
+      <w:r>
+        <w:rPr>
+          <w:rFonts w:ascii="Consolas" w:eastAsia="Times New Roman" w:hAnsi="Consolas" w:cs="Times New Roman"/>
+          <w:color w:val="F286C4"/>
+          <w:sz w:val="21"/>
+          <w:szCs w:val="21"/>
+          <w:lang w:eastAsia="pt-BR"/>
+        </w:rPr>
+        <w:t>default</w:t>
+      </w:r>
+      <w:r>
+        <w:rPr>
+          <w:rFonts w:ascii="Consolas" w:eastAsia="Times New Roman" w:hAnsi="Consolas" w:cs="Times New Roman"/>
+          <w:color w:val="F6F6F4"/>
+          <w:sz w:val="21"/>
+          <w:szCs w:val="21"/>
+          <w:lang w:eastAsia="pt-BR"/>
+        </w:rPr>
+        <w:t xml:space="preserve"> {</w:t>
+      </w:r>
+    </w:p>
+    <w:p>
+      <w:pPr>
+        <w:pStyle w:val="PargrafodaLista"/>
+        <w:numPr>
+          <w:ilvl w:val="0"/>
+          <w:numId w:val="4"/>
+        </w:numPr>
+        <w:shd w:val="clear" w:color="auto" w:fill="282A36"/>
+        <w:spacing w:after="0" w:line="285" w:lineRule="atLeast"/>
+        <w:jc w:val="left"/>
+        <w:rPr>
+          <w:rFonts w:ascii="Consolas" w:eastAsia="Times New Roman" w:hAnsi="Consolas" w:cs="Times New Roman"/>
+          <w:color w:val="F6F6F4"/>
+          <w:sz w:val="21"/>
+          <w:szCs w:val="21"/>
+          <w:lang w:eastAsia="pt-BR"/>
+        </w:rPr>
+      </w:pPr>
+      <w:r>
+        <w:rPr>
+          <w:rFonts w:ascii="Consolas" w:eastAsia="Times New Roman" w:hAnsi="Consolas" w:cs="Times New Roman"/>
+          <w:color w:val="F6F6F4"/>
+          <w:sz w:val="21"/>
+          <w:szCs w:val="21"/>
+          <w:lang w:eastAsia="pt-BR"/>
+        </w:rPr>
+        <w:t xml:space="preserve">    </w:t>
+      </w:r>
+      <w:r>
+        <w:rPr>
+          <w:rFonts w:ascii="Consolas" w:eastAsia="Times New Roman" w:hAnsi="Consolas" w:cs="Times New Roman"/>
+          <w:color w:val="7B7F8B"/>
+          <w:sz w:val="21"/>
+          <w:szCs w:val="21"/>
+          <w:lang w:eastAsia="pt-BR"/>
+        </w:rPr>
+        <w:t xml:space="preserve">// </w:t>
+      </w:r>
+      <w:proofErr w:type="spellStart"/>
+      <w:r>
+        <w:rPr>
+          <w:rFonts w:ascii="Consolas" w:eastAsia="Times New Roman" w:hAnsi="Consolas" w:cs="Times New Roman"/>
+          <w:color w:val="7B7F8B"/>
+          <w:sz w:val="21"/>
+          <w:szCs w:val="21"/>
+          <w:lang w:eastAsia="pt-BR"/>
+        </w:rPr>
+        <w:t>computed</w:t>
+      </w:r>
+      <w:proofErr w:type="spellEnd"/>
+      <w:r>
+        <w:rPr>
+          <w:rFonts w:ascii="Consolas" w:eastAsia="Times New Roman" w:hAnsi="Consolas" w:cs="Times New Roman"/>
+          <w:color w:val="7B7F8B"/>
+          <w:sz w:val="21"/>
+          <w:szCs w:val="21"/>
+          <w:lang w:eastAsia="pt-BR"/>
+        </w:rPr>
+        <w:t>: {</w:t>
+      </w:r>
+    </w:p>
+    <w:p>
+      <w:pPr>
+        <w:pStyle w:val="PargrafodaLista"/>
+        <w:numPr>
+          <w:ilvl w:val="0"/>
+          <w:numId w:val="4"/>
+        </w:numPr>
+        <w:shd w:val="clear" w:color="auto" w:fill="282A36"/>
+        <w:spacing w:after="0" w:line="285" w:lineRule="atLeast"/>
+        <w:jc w:val="left"/>
+        <w:rPr>
+          <w:rFonts w:ascii="Consolas" w:eastAsia="Times New Roman" w:hAnsi="Consolas" w:cs="Times New Roman"/>
+          <w:color w:val="F6F6F4"/>
+          <w:sz w:val="21"/>
+          <w:szCs w:val="21"/>
+          <w:lang w:eastAsia="pt-BR"/>
+        </w:rPr>
+      </w:pPr>
+      <w:r>
+        <w:rPr>
+          <w:rFonts w:ascii="Consolas" w:eastAsia="Times New Roman" w:hAnsi="Consolas" w:cs="Times New Roman"/>
+          <w:color w:val="F6F6F4"/>
+          <w:sz w:val="21"/>
+          <w:szCs w:val="21"/>
+          <w:lang w:eastAsia="pt-BR"/>
+        </w:rPr>
+        <w:t xml:space="preserve">    </w:t>
+      </w:r>
+      <w:r>
+        <w:rPr>
+          <w:rFonts w:ascii="Consolas" w:eastAsia="Times New Roman" w:hAnsi="Consolas" w:cs="Times New Roman"/>
+          <w:color w:val="7B7F8B"/>
+          <w:sz w:val="21"/>
+          <w:szCs w:val="21"/>
+          <w:lang w:eastAsia="pt-BR"/>
+        </w:rPr>
+        <w:t xml:space="preserve">//     // </w:t>
+      </w:r>
+      <w:proofErr w:type="gramStart"/>
+      <w:r>
+        <w:rPr>
+          <w:rFonts w:ascii="Consolas" w:eastAsia="Times New Roman" w:hAnsi="Consolas" w:cs="Times New Roman"/>
+          <w:color w:val="7B7F8B"/>
+          <w:sz w:val="21"/>
+          <w:szCs w:val="21"/>
+          <w:lang w:eastAsia="pt-BR"/>
+        </w:rPr>
+        <w:t>total(</w:t>
+      </w:r>
+      <w:proofErr w:type="gramEnd"/>
+      <w:r>
+        <w:rPr>
+          <w:rFonts w:ascii="Consolas" w:eastAsia="Times New Roman" w:hAnsi="Consolas" w:cs="Times New Roman"/>
+          <w:color w:val="7B7F8B"/>
+          <w:sz w:val="21"/>
+          <w:szCs w:val="21"/>
+          <w:lang w:eastAsia="pt-BR"/>
+        </w:rPr>
+        <w:t>) {</w:t>
+      </w:r>
+    </w:p>
+    <w:p>
+      <w:pPr>
+        <w:pStyle w:val="PargrafodaLista"/>
+        <w:numPr>
+          <w:ilvl w:val="0"/>
+          <w:numId w:val="4"/>
+        </w:numPr>
+        <w:shd w:val="clear" w:color="auto" w:fill="282A36"/>
+        <w:spacing w:after="0" w:line="285" w:lineRule="atLeast"/>
+        <w:jc w:val="left"/>
+        <w:rPr>
+          <w:rFonts w:ascii="Consolas" w:eastAsia="Times New Roman" w:hAnsi="Consolas" w:cs="Times New Roman"/>
+          <w:color w:val="F6F6F4"/>
+          <w:sz w:val="21"/>
+          <w:szCs w:val="21"/>
+          <w:lang w:eastAsia="pt-BR"/>
+        </w:rPr>
+      </w:pPr>
+      <w:r>
+        <w:rPr>
+          <w:rFonts w:ascii="Consolas" w:eastAsia="Times New Roman" w:hAnsi="Consolas" w:cs="Times New Roman"/>
+          <w:color w:val="F6F6F4"/>
+          <w:sz w:val="21"/>
+          <w:szCs w:val="21"/>
+          <w:lang w:eastAsia="pt-BR"/>
+        </w:rPr>
+        <w:t xml:space="preserve">    </w:t>
+      </w:r>
+      <w:r>
+        <w:rPr>
+          <w:rFonts w:ascii="Consolas" w:eastAsia="Times New Roman" w:hAnsi="Consolas" w:cs="Times New Roman"/>
+          <w:color w:val="7B7F8B"/>
+          <w:sz w:val="21"/>
+          <w:szCs w:val="21"/>
+          <w:lang w:eastAsia="pt-BR"/>
+        </w:rPr>
+        <w:t xml:space="preserve">//     //     </w:t>
+      </w:r>
+      <w:proofErr w:type="spellStart"/>
+      <w:r>
+        <w:rPr>
+          <w:rFonts w:ascii="Consolas" w:eastAsia="Times New Roman" w:hAnsi="Consolas" w:cs="Times New Roman"/>
+          <w:color w:val="7B7F8B"/>
+          <w:sz w:val="21"/>
+          <w:szCs w:val="21"/>
+          <w:lang w:eastAsia="pt-BR"/>
+        </w:rPr>
+        <w:t>return</w:t>
+      </w:r>
+      <w:proofErr w:type="spellEnd"/>
+      <w:r>
+        <w:rPr>
+          <w:rFonts w:ascii="Consolas" w:eastAsia="Times New Roman" w:hAnsi="Consolas" w:cs="Times New Roman"/>
+          <w:color w:val="7B7F8B"/>
+          <w:sz w:val="21"/>
+          <w:szCs w:val="21"/>
+          <w:lang w:eastAsia="pt-BR"/>
+        </w:rPr>
+        <w:t xml:space="preserve"> </w:t>
+      </w:r>
+      <w:proofErr w:type="spellStart"/>
+      <w:proofErr w:type="gramStart"/>
+      <w:r>
+        <w:rPr>
+          <w:rFonts w:ascii="Consolas" w:eastAsia="Times New Roman" w:hAnsi="Consolas" w:cs="Times New Roman"/>
+          <w:color w:val="7B7F8B"/>
+          <w:sz w:val="21"/>
+          <w:szCs w:val="21"/>
+          <w:lang w:eastAsia="pt-BR"/>
+        </w:rPr>
+        <w:t>this</w:t>
+      </w:r>
+      <w:proofErr w:type="spellEnd"/>
+      <w:r>
+        <w:rPr>
+          <w:rFonts w:ascii="Consolas" w:eastAsia="Times New Roman" w:hAnsi="Consolas" w:cs="Times New Roman"/>
+          <w:color w:val="7B7F8B"/>
+          <w:sz w:val="21"/>
+          <w:szCs w:val="21"/>
+          <w:lang w:eastAsia="pt-BR"/>
+        </w:rPr>
+        <w:t>.$</w:t>
+      </w:r>
+      <w:proofErr w:type="spellStart"/>
+      <w:proofErr w:type="gramEnd"/>
+      <w:r>
+        <w:rPr>
+          <w:rFonts w:ascii="Consolas" w:eastAsia="Times New Roman" w:hAnsi="Consolas" w:cs="Times New Roman"/>
+          <w:color w:val="7B7F8B"/>
+          <w:sz w:val="21"/>
+          <w:szCs w:val="21"/>
+          <w:lang w:eastAsia="pt-BR"/>
+        </w:rPr>
+        <w:t>store.getters.valorTotal</w:t>
+      </w:r>
+      <w:proofErr w:type="spellEnd"/>
+    </w:p>
+    <w:p>
+      <w:pPr>
+        <w:pStyle w:val="PargrafodaLista"/>
+        <w:numPr>
+          <w:ilvl w:val="0"/>
+          <w:numId w:val="4"/>
+        </w:numPr>
+        <w:shd w:val="clear" w:color="auto" w:fill="282A36"/>
+        <w:spacing w:after="0" w:line="285" w:lineRule="atLeast"/>
+        <w:jc w:val="left"/>
+        <w:rPr>
+          <w:rFonts w:ascii="Consolas" w:eastAsia="Times New Roman" w:hAnsi="Consolas" w:cs="Times New Roman"/>
+          <w:color w:val="F6F6F4"/>
+          <w:sz w:val="21"/>
+          <w:szCs w:val="21"/>
+          <w:lang w:eastAsia="pt-BR"/>
+        </w:rPr>
+      </w:pPr>
+      <w:r>
+        <w:rPr>
+          <w:rFonts w:ascii="Consolas" w:eastAsia="Times New Roman" w:hAnsi="Consolas" w:cs="Times New Roman"/>
+          <w:color w:val="F6F6F4"/>
+          <w:sz w:val="21"/>
+          <w:szCs w:val="21"/>
+          <w:lang w:eastAsia="pt-BR"/>
+        </w:rPr>
+        <w:t xml:space="preserve">    </w:t>
+      </w:r>
+      <w:r>
+        <w:rPr>
+          <w:rFonts w:ascii="Consolas" w:eastAsia="Times New Roman" w:hAnsi="Consolas" w:cs="Times New Roman"/>
+          <w:color w:val="7B7F8B"/>
+          <w:sz w:val="21"/>
+          <w:szCs w:val="21"/>
+          <w:lang w:eastAsia="pt-BR"/>
+        </w:rPr>
+        <w:t>//     // }</w:t>
+      </w:r>
+    </w:p>
+    <w:p>
+      <w:pPr>
+        <w:pStyle w:val="PargrafodaLista"/>
+        <w:numPr>
+          <w:ilvl w:val="0"/>
+          <w:numId w:val="4"/>
+        </w:numPr>
+        <w:shd w:val="clear" w:color="auto" w:fill="282A36"/>
+        <w:spacing w:after="0" w:line="285" w:lineRule="atLeast"/>
+        <w:jc w:val="left"/>
+        <w:rPr>
+          <w:rFonts w:ascii="Consolas" w:eastAsia="Times New Roman" w:hAnsi="Consolas" w:cs="Times New Roman"/>
+          <w:color w:val="F6F6F4"/>
+          <w:sz w:val="21"/>
+          <w:szCs w:val="21"/>
+          <w:lang w:eastAsia="pt-BR"/>
+        </w:rPr>
+      </w:pPr>
+      <w:r>
+        <w:rPr>
+          <w:rFonts w:ascii="Consolas" w:eastAsia="Times New Roman" w:hAnsi="Consolas" w:cs="Times New Roman"/>
+          <w:color w:val="F6F6F4"/>
+          <w:sz w:val="21"/>
+          <w:szCs w:val="21"/>
+          <w:lang w:eastAsia="pt-BR"/>
+        </w:rPr>
+        <w:t xml:space="preserve">    </w:t>
+      </w:r>
+      <w:r>
+        <w:rPr>
+          <w:rFonts w:ascii="Consolas" w:eastAsia="Times New Roman" w:hAnsi="Consolas" w:cs="Times New Roman"/>
+          <w:color w:val="7B7F8B"/>
+          <w:sz w:val="21"/>
+          <w:szCs w:val="21"/>
+          <w:lang w:eastAsia="pt-BR"/>
+        </w:rPr>
+        <w:t>// }</w:t>
+      </w:r>
+    </w:p>
+    <w:p>
+      <w:pPr>
+        <w:pStyle w:val="PargrafodaLista"/>
+        <w:numPr>
+          <w:ilvl w:val="0"/>
+          <w:numId w:val="4"/>
+        </w:numPr>
+        <w:shd w:val="clear" w:color="auto" w:fill="282A36"/>
+        <w:spacing w:after="0" w:line="285" w:lineRule="atLeast"/>
+        <w:jc w:val="left"/>
+        <w:rPr>
+          <w:rFonts w:ascii="Consolas" w:eastAsia="Times New Roman" w:hAnsi="Consolas" w:cs="Times New Roman"/>
+          <w:color w:val="F6F6F4"/>
+          <w:sz w:val="21"/>
+          <w:szCs w:val="21"/>
+          <w:lang w:eastAsia="pt-BR"/>
+        </w:rPr>
+      </w:pPr>
+      <w:r>
+        <w:rPr>
+          <w:rFonts w:ascii="Consolas" w:eastAsia="Times New Roman" w:hAnsi="Consolas" w:cs="Times New Roman"/>
+          <w:color w:val="F6F6F4"/>
+          <w:sz w:val="21"/>
+          <w:szCs w:val="21"/>
+          <w:lang w:eastAsia="pt-BR"/>
+        </w:rPr>
+        <w:t xml:space="preserve">    </w:t>
+      </w:r>
+      <w:proofErr w:type="spellStart"/>
+      <w:r>
+        <w:rPr>
+          <w:rFonts w:ascii="Consolas" w:eastAsia="Times New Roman" w:hAnsi="Consolas" w:cs="Times New Roman"/>
+          <w:color w:val="F6F6F4"/>
+          <w:sz w:val="21"/>
+          <w:szCs w:val="21"/>
+          <w:lang w:eastAsia="pt-BR"/>
+        </w:rPr>
+        <w:t>computed</w:t>
+      </w:r>
+      <w:proofErr w:type="spellEnd"/>
+      <w:r>
+        <w:rPr>
+          <w:rFonts w:ascii="Consolas" w:eastAsia="Times New Roman" w:hAnsi="Consolas" w:cs="Times New Roman"/>
+          <w:color w:val="F286C4"/>
+          <w:sz w:val="21"/>
+          <w:szCs w:val="21"/>
+          <w:lang w:eastAsia="pt-BR"/>
+        </w:rPr>
+        <w:t>:</w:t>
+      </w:r>
+      <w:r>
+        <w:rPr>
+          <w:rFonts w:ascii="Consolas" w:eastAsia="Times New Roman" w:hAnsi="Consolas" w:cs="Times New Roman"/>
+          <w:color w:val="F6F6F4"/>
+          <w:sz w:val="21"/>
+          <w:szCs w:val="21"/>
+          <w:lang w:eastAsia="pt-BR"/>
+        </w:rPr>
+        <w:t xml:space="preserve"> </w:t>
+      </w:r>
+      <w:proofErr w:type="spellStart"/>
+      <w:r>
+        <w:rPr>
+          <w:rFonts w:ascii="Consolas" w:eastAsia="Times New Roman" w:hAnsi="Consolas" w:cs="Times New Roman"/>
+          <w:color w:val="62E884"/>
+          <w:sz w:val="21"/>
+          <w:szCs w:val="21"/>
+          <w:lang w:eastAsia="pt-BR"/>
+        </w:rPr>
+        <w:t>mapGetters</w:t>
+      </w:r>
+      <w:proofErr w:type="spellEnd"/>
+      <w:r>
+        <w:rPr>
+          <w:rFonts w:ascii="Consolas" w:eastAsia="Times New Roman" w:hAnsi="Consolas" w:cs="Times New Roman"/>
+          <w:color w:val="F6F6F4"/>
+          <w:sz w:val="21"/>
+          <w:szCs w:val="21"/>
+          <w:lang w:eastAsia="pt-BR"/>
+        </w:rPr>
+        <w:t>([</w:t>
+      </w:r>
+      <w:r>
+        <w:rPr>
+          <w:rFonts w:ascii="Consolas" w:eastAsia="Times New Roman" w:hAnsi="Consolas" w:cs="Times New Roman"/>
+          <w:color w:val="DEE492"/>
+          <w:sz w:val="21"/>
+          <w:szCs w:val="21"/>
+          <w:lang w:eastAsia="pt-BR"/>
+        </w:rPr>
+        <w:t>'</w:t>
+      </w:r>
+      <w:proofErr w:type="spellStart"/>
+      <w:r>
+        <w:rPr>
+          <w:rFonts w:ascii="Consolas" w:eastAsia="Times New Roman" w:hAnsi="Consolas" w:cs="Times New Roman"/>
+          <w:color w:val="E7EE98"/>
+          <w:sz w:val="21"/>
+          <w:szCs w:val="21"/>
+          <w:lang w:eastAsia="pt-BR"/>
+        </w:rPr>
+        <w:t>valorTotal</w:t>
+      </w:r>
+      <w:proofErr w:type="spellEnd"/>
+      <w:r>
+        <w:rPr>
+          <w:rFonts w:ascii="Consolas" w:eastAsia="Times New Roman" w:hAnsi="Consolas" w:cs="Times New Roman"/>
+          <w:color w:val="DEE492"/>
+          <w:sz w:val="21"/>
+          <w:szCs w:val="21"/>
+          <w:lang w:eastAsia="pt-BR"/>
+        </w:rPr>
+        <w:t>'</w:t>
+      </w:r>
+      <w:r>
+        <w:rPr>
+          <w:rFonts w:ascii="Consolas" w:eastAsia="Times New Roman" w:hAnsi="Consolas" w:cs="Times New Roman"/>
+          <w:color w:val="F6F6F4"/>
+          <w:sz w:val="21"/>
+          <w:szCs w:val="21"/>
+          <w:lang w:eastAsia="pt-BR"/>
+        </w:rPr>
+        <w:t>])</w:t>
+      </w:r>
+    </w:p>
+    <w:p>
+      <w:pPr>
+        <w:pStyle w:val="PargrafodaLista"/>
+        <w:numPr>
+          <w:ilvl w:val="0"/>
+          <w:numId w:val="4"/>
+        </w:numPr>
+        <w:shd w:val="clear" w:color="auto" w:fill="282A36"/>
+        <w:spacing w:after="0" w:line="285" w:lineRule="atLeast"/>
+        <w:jc w:val="left"/>
+        <w:rPr>
+          <w:rFonts w:ascii="Consolas" w:eastAsia="Times New Roman" w:hAnsi="Consolas" w:cs="Times New Roman"/>
+          <w:color w:val="F6F6F4"/>
+          <w:sz w:val="21"/>
+          <w:szCs w:val="21"/>
+          <w:lang w:eastAsia="pt-BR"/>
+        </w:rPr>
+      </w:pPr>
+      <w:r>
+        <w:rPr>
+          <w:rFonts w:ascii="Consolas" w:eastAsia="Times New Roman" w:hAnsi="Consolas" w:cs="Times New Roman"/>
+          <w:color w:val="F6F6F4"/>
+          <w:sz w:val="21"/>
+          <w:szCs w:val="21"/>
+          <w:lang w:eastAsia="pt-BR"/>
+        </w:rPr>
+        <w:t>}</w:t>
+      </w:r>
+    </w:p>
+    <w:p>
+      <w:pPr>
+        <w:pStyle w:val="PargrafodaLista"/>
+        <w:numPr>
+          <w:ilvl w:val="0"/>
+          <w:numId w:val="4"/>
+        </w:numPr>
+        <w:ind w:left="360"/>
+        <w:rPr>
+          <w:rFonts w:ascii="Consolas" w:hAnsi="Consolas"/>
+          <w:sz w:val="24"/>
+          <w:szCs w:val="24"/>
+        </w:rPr>
+      </w:pPr>
+      <w:r>
+        <w:rPr>
+          <w:rFonts w:ascii="Consolas" w:hAnsi="Consolas"/>
+          <w:sz w:val="24"/>
+          <w:szCs w:val="24"/>
+        </w:rPr>
+        <w:t xml:space="preserve">Mas dessa forma, temos que altear a varial total do </w:t>
+      </w:r>
+      <w:proofErr w:type="spellStart"/>
+      <w:r>
+        <w:rPr>
+          <w:rFonts w:ascii="Consolas" w:hAnsi="Consolas"/>
+          <w:sz w:val="24"/>
+          <w:szCs w:val="24"/>
+        </w:rPr>
+        <w:t>template</w:t>
+      </w:r>
+      <w:proofErr w:type="spellEnd"/>
+      <w:r>
+        <w:rPr>
+          <w:rFonts w:ascii="Consolas" w:hAnsi="Consolas"/>
+          <w:sz w:val="24"/>
+          <w:szCs w:val="24"/>
+        </w:rPr>
+        <w:t xml:space="preserve"> por ‘</w:t>
+      </w:r>
+      <w:proofErr w:type="spellStart"/>
+      <w:r>
+        <w:rPr>
+          <w:rFonts w:ascii="Consolas" w:hAnsi="Consolas"/>
+          <w:sz w:val="24"/>
+          <w:szCs w:val="24"/>
+        </w:rPr>
+        <w:t>valorTotal</w:t>
+      </w:r>
+      <w:proofErr w:type="spellEnd"/>
+      <w:r>
+        <w:rPr>
+          <w:rFonts w:ascii="Consolas" w:hAnsi="Consolas"/>
+          <w:sz w:val="24"/>
+          <w:szCs w:val="24"/>
+        </w:rPr>
+        <w:t>’</w:t>
+      </w:r>
+    </w:p>
+    <w:p>
+      <w:pPr>
+        <w:pStyle w:val="PargrafodaLista"/>
+        <w:numPr>
+          <w:ilvl w:val="0"/>
+          <w:numId w:val="4"/>
+        </w:numPr>
+        <w:shd w:val="clear" w:color="auto" w:fill="282A36"/>
+        <w:spacing w:after="0" w:line="285" w:lineRule="atLeast"/>
+        <w:jc w:val="left"/>
+        <w:rPr>
+          <w:rFonts w:ascii="Consolas" w:eastAsia="Times New Roman" w:hAnsi="Consolas" w:cs="Times New Roman"/>
+          <w:color w:val="F6F6F4"/>
+          <w:sz w:val="21"/>
+          <w:szCs w:val="21"/>
+          <w:lang w:eastAsia="pt-BR"/>
+        </w:rPr>
+      </w:pPr>
+      <w:r>
+        <w:rPr>
+          <w:rFonts w:ascii="Consolas" w:eastAsia="Times New Roman" w:hAnsi="Consolas" w:cs="Times New Roman"/>
+          <w:color w:val="F6F6F4"/>
+          <w:sz w:val="21"/>
+          <w:szCs w:val="21"/>
+          <w:lang w:eastAsia="pt-BR"/>
+        </w:rPr>
+        <w:t> &lt;</w:t>
+      </w:r>
+      <w:proofErr w:type="spellStart"/>
+      <w:r>
+        <w:rPr>
+          <w:rFonts w:ascii="Consolas" w:eastAsia="Times New Roman" w:hAnsi="Consolas" w:cs="Times New Roman"/>
+          <w:color w:val="F286C4"/>
+          <w:sz w:val="21"/>
+          <w:szCs w:val="21"/>
+          <w:lang w:eastAsia="pt-BR"/>
+        </w:rPr>
+        <w:t>span</w:t>
+      </w:r>
+      <w:proofErr w:type="spellEnd"/>
+      <w:r>
+        <w:rPr>
+          <w:rFonts w:ascii="Consolas" w:eastAsia="Times New Roman" w:hAnsi="Consolas" w:cs="Times New Roman"/>
+          <w:color w:val="F6F6F4"/>
+          <w:sz w:val="21"/>
+          <w:szCs w:val="21"/>
+          <w:lang w:eastAsia="pt-BR"/>
+        </w:rPr>
+        <w:t>&gt;Total: &lt;</w:t>
+      </w:r>
+      <w:proofErr w:type="spellStart"/>
+      <w:r>
+        <w:rPr>
+          <w:rFonts w:ascii="Consolas" w:eastAsia="Times New Roman" w:hAnsi="Consolas" w:cs="Times New Roman"/>
+          <w:color w:val="F286C4"/>
+          <w:sz w:val="21"/>
+          <w:szCs w:val="21"/>
+          <w:lang w:eastAsia="pt-BR"/>
+        </w:rPr>
+        <w:t>strong</w:t>
+      </w:r>
+      <w:proofErr w:type="spellEnd"/>
+      <w:proofErr w:type="gramStart"/>
+      <w:r>
+        <w:rPr>
+          <w:rFonts w:ascii="Consolas" w:eastAsia="Times New Roman" w:hAnsi="Consolas" w:cs="Times New Roman"/>
+          <w:color w:val="F6F6F4"/>
+          <w:sz w:val="21"/>
+          <w:szCs w:val="21"/>
+          <w:lang w:eastAsia="pt-BR"/>
+        </w:rPr>
+        <w:t>&gt;{</w:t>
+      </w:r>
+      <w:proofErr w:type="gramEnd"/>
+      <w:r>
+        <w:rPr>
+          <w:rFonts w:ascii="Consolas" w:eastAsia="Times New Roman" w:hAnsi="Consolas" w:cs="Times New Roman"/>
+          <w:color w:val="F6F6F4"/>
+          <w:sz w:val="21"/>
+          <w:szCs w:val="21"/>
+          <w:lang w:eastAsia="pt-BR"/>
+        </w:rPr>
+        <w:t xml:space="preserve">{ </w:t>
+      </w:r>
+      <w:proofErr w:type="spellStart"/>
+      <w:r>
+        <w:rPr>
+          <w:rFonts w:ascii="Consolas" w:eastAsia="Times New Roman" w:hAnsi="Consolas" w:cs="Times New Roman"/>
+          <w:color w:val="F6F6F4"/>
+          <w:sz w:val="21"/>
+          <w:szCs w:val="21"/>
+          <w:lang w:eastAsia="pt-BR"/>
+        </w:rPr>
+        <w:t>valoTotal</w:t>
+      </w:r>
+      <w:proofErr w:type="spellEnd"/>
+      <w:r>
+        <w:rPr>
+          <w:rFonts w:ascii="Consolas" w:eastAsia="Times New Roman" w:hAnsi="Consolas" w:cs="Times New Roman"/>
+          <w:color w:val="F6F6F4"/>
+          <w:sz w:val="21"/>
+          <w:szCs w:val="21"/>
+          <w:lang w:eastAsia="pt-BR"/>
+        </w:rPr>
+        <w:t xml:space="preserve"> </w:t>
+      </w:r>
+      <w:r>
+        <w:rPr>
+          <w:rFonts w:ascii="Consolas" w:eastAsia="Times New Roman" w:hAnsi="Consolas" w:cs="Times New Roman"/>
+          <w:color w:val="F286C4"/>
+          <w:sz w:val="21"/>
+          <w:szCs w:val="21"/>
+          <w:lang w:eastAsia="pt-BR"/>
+        </w:rPr>
+        <w:t>|</w:t>
+      </w:r>
+      <w:r>
+        <w:rPr>
+          <w:rFonts w:ascii="Consolas" w:eastAsia="Times New Roman" w:hAnsi="Consolas" w:cs="Times New Roman"/>
+          <w:color w:val="F6F6F4"/>
+          <w:sz w:val="21"/>
+          <w:szCs w:val="21"/>
+          <w:lang w:eastAsia="pt-BR"/>
+        </w:rPr>
+        <w:t xml:space="preserve"> dinheiro }}&lt;/</w:t>
+      </w:r>
+      <w:proofErr w:type="spellStart"/>
+      <w:r>
+        <w:rPr>
+          <w:rFonts w:ascii="Consolas" w:eastAsia="Times New Roman" w:hAnsi="Consolas" w:cs="Times New Roman"/>
+          <w:color w:val="F286C4"/>
+          <w:sz w:val="21"/>
+          <w:szCs w:val="21"/>
+          <w:lang w:eastAsia="pt-BR"/>
+        </w:rPr>
+        <w:t>strong</w:t>
+      </w:r>
+      <w:proofErr w:type="spellEnd"/>
+      <w:r>
+        <w:rPr>
+          <w:rFonts w:ascii="Consolas" w:eastAsia="Times New Roman" w:hAnsi="Consolas" w:cs="Times New Roman"/>
+          <w:color w:val="F6F6F4"/>
+          <w:sz w:val="21"/>
+          <w:szCs w:val="21"/>
+          <w:lang w:eastAsia="pt-BR"/>
+        </w:rPr>
+        <w:t>&gt;&lt;/</w:t>
+      </w:r>
+      <w:proofErr w:type="spellStart"/>
+      <w:r>
+        <w:rPr>
+          <w:rFonts w:ascii="Consolas" w:eastAsia="Times New Roman" w:hAnsi="Consolas" w:cs="Times New Roman"/>
+          <w:color w:val="F286C4"/>
+          <w:sz w:val="21"/>
+          <w:szCs w:val="21"/>
+          <w:lang w:eastAsia="pt-BR"/>
+        </w:rPr>
+        <w:t>span</w:t>
+      </w:r>
+      <w:proofErr w:type="spellEnd"/>
+      <w:r>
+        <w:rPr>
+          <w:rFonts w:ascii="Consolas" w:eastAsia="Times New Roman" w:hAnsi="Consolas" w:cs="Times New Roman"/>
+          <w:color w:val="F6F6F4"/>
+          <w:sz w:val="21"/>
+          <w:szCs w:val="21"/>
+          <w:lang w:eastAsia="pt-BR"/>
+        </w:rPr>
+        <w:t>&gt;</w:t>
+      </w:r>
+    </w:p>
+    <w:p>
+      <w:pPr>
+        <w:pStyle w:val="PargrafodaLista"/>
+        <w:numPr>
+          <w:ilvl w:val="0"/>
+          <w:numId w:val="4"/>
+        </w:numPr>
+        <w:ind w:left="360"/>
+        <w:rPr>
+          <w:rFonts w:ascii="Consolas" w:hAnsi="Consolas"/>
+          <w:sz w:val="24"/>
+          <w:szCs w:val="24"/>
+        </w:rPr>
+      </w:pPr>
+      <w:r>
+        <w:rPr>
+          <w:rFonts w:ascii="Consolas" w:hAnsi="Consolas"/>
+          <w:sz w:val="24"/>
+          <w:szCs w:val="24"/>
+        </w:rPr>
+        <w:t>Para não termos que realizar essa alteração, podemos modificar a propriedade computada incluindo um atributo que será chamado total.</w:t>
+      </w:r>
+    </w:p>
+    <w:p>
+      <w:pPr>
+        <w:pStyle w:val="PargrafodaLista"/>
+        <w:numPr>
+          <w:ilvl w:val="0"/>
+          <w:numId w:val="4"/>
+        </w:numPr>
+        <w:shd w:val="clear" w:color="auto" w:fill="282A36"/>
+        <w:spacing w:after="0" w:line="285" w:lineRule="atLeast"/>
+        <w:jc w:val="left"/>
+        <w:rPr>
+          <w:rFonts w:ascii="Consolas" w:eastAsia="Times New Roman" w:hAnsi="Consolas" w:cs="Times New Roman"/>
+          <w:color w:val="F6F6F4"/>
+          <w:sz w:val="21"/>
+          <w:szCs w:val="21"/>
+          <w:lang w:eastAsia="pt-BR"/>
+        </w:rPr>
+      </w:pPr>
+      <w:proofErr w:type="spellStart"/>
+      <w:r>
+        <w:rPr>
+          <w:rFonts w:ascii="Consolas" w:eastAsia="Times New Roman" w:hAnsi="Consolas" w:cs="Times New Roman"/>
+          <w:color w:val="F6F6F4"/>
+          <w:sz w:val="21"/>
+          <w:szCs w:val="21"/>
+          <w:lang w:eastAsia="pt-BR"/>
+        </w:rPr>
+        <w:t>computed</w:t>
+      </w:r>
+      <w:proofErr w:type="spellEnd"/>
+      <w:r>
+        <w:rPr>
+          <w:rFonts w:ascii="Consolas" w:eastAsia="Times New Roman" w:hAnsi="Consolas" w:cs="Times New Roman"/>
+          <w:color w:val="F286C4"/>
+          <w:sz w:val="21"/>
+          <w:szCs w:val="21"/>
+          <w:lang w:eastAsia="pt-BR"/>
+        </w:rPr>
+        <w:t>:</w:t>
+      </w:r>
+      <w:r>
+        <w:rPr>
+          <w:rFonts w:ascii="Consolas" w:eastAsia="Times New Roman" w:hAnsi="Consolas" w:cs="Times New Roman"/>
+          <w:color w:val="F6F6F4"/>
+          <w:sz w:val="21"/>
+          <w:szCs w:val="21"/>
+          <w:lang w:eastAsia="pt-BR"/>
+        </w:rPr>
+        <w:t xml:space="preserve"> </w:t>
+      </w:r>
+      <w:proofErr w:type="spellStart"/>
+      <w:r>
+        <w:rPr>
+          <w:rFonts w:ascii="Consolas" w:eastAsia="Times New Roman" w:hAnsi="Consolas" w:cs="Times New Roman"/>
+          <w:color w:val="62E884"/>
+          <w:sz w:val="21"/>
+          <w:szCs w:val="21"/>
+          <w:lang w:eastAsia="pt-BR"/>
+        </w:rPr>
+        <w:t>mapGetters</w:t>
+      </w:r>
+      <w:proofErr w:type="spellEnd"/>
+      <w:r>
+        <w:rPr>
+          <w:rFonts w:ascii="Consolas" w:eastAsia="Times New Roman" w:hAnsi="Consolas" w:cs="Times New Roman"/>
+          <w:color w:val="F6F6F4"/>
+          <w:sz w:val="21"/>
+          <w:szCs w:val="21"/>
+          <w:lang w:eastAsia="pt-BR"/>
+        </w:rPr>
+        <w:t xml:space="preserve"> ({</w:t>
+      </w:r>
+    </w:p>
+    <w:p>
+      <w:pPr>
+        <w:pStyle w:val="PargrafodaLista"/>
+        <w:numPr>
+          <w:ilvl w:val="0"/>
+          <w:numId w:val="4"/>
+        </w:numPr>
+        <w:shd w:val="clear" w:color="auto" w:fill="282A36"/>
+        <w:spacing w:after="0" w:line="285" w:lineRule="atLeast"/>
+        <w:jc w:val="left"/>
+        <w:rPr>
+          <w:rFonts w:ascii="Consolas" w:eastAsia="Times New Roman" w:hAnsi="Consolas" w:cs="Times New Roman"/>
+          <w:color w:val="F6F6F4"/>
+          <w:sz w:val="21"/>
+          <w:szCs w:val="21"/>
+          <w:lang w:eastAsia="pt-BR"/>
+        </w:rPr>
+      </w:pPr>
+      <w:r>
+        <w:rPr>
+          <w:rFonts w:ascii="Consolas" w:eastAsia="Times New Roman" w:hAnsi="Consolas" w:cs="Times New Roman"/>
+          <w:color w:val="F6F6F4"/>
+          <w:sz w:val="21"/>
+          <w:szCs w:val="21"/>
+          <w:lang w:eastAsia="pt-BR"/>
+        </w:rPr>
+        <w:t>        total</w:t>
+      </w:r>
+      <w:r>
+        <w:rPr>
+          <w:rFonts w:ascii="Consolas" w:eastAsia="Times New Roman" w:hAnsi="Consolas" w:cs="Times New Roman"/>
+          <w:color w:val="F286C4"/>
+          <w:sz w:val="21"/>
+          <w:szCs w:val="21"/>
+          <w:lang w:eastAsia="pt-BR"/>
+        </w:rPr>
+        <w:t>:</w:t>
+      </w:r>
+      <w:r>
+        <w:rPr>
+          <w:rFonts w:ascii="Consolas" w:eastAsia="Times New Roman" w:hAnsi="Consolas" w:cs="Times New Roman"/>
+          <w:color w:val="F6F6F4"/>
+          <w:sz w:val="21"/>
+          <w:szCs w:val="21"/>
+          <w:lang w:eastAsia="pt-BR"/>
+        </w:rPr>
+        <w:t xml:space="preserve"> </w:t>
+      </w:r>
+      <w:r>
+        <w:rPr>
+          <w:rFonts w:ascii="Consolas" w:eastAsia="Times New Roman" w:hAnsi="Consolas" w:cs="Times New Roman"/>
+          <w:color w:val="DEE492"/>
+          <w:sz w:val="21"/>
+          <w:szCs w:val="21"/>
+          <w:lang w:eastAsia="pt-BR"/>
+        </w:rPr>
+        <w:t>'</w:t>
+      </w:r>
+      <w:proofErr w:type="spellStart"/>
+      <w:r>
+        <w:rPr>
+          <w:rFonts w:ascii="Consolas" w:eastAsia="Times New Roman" w:hAnsi="Consolas" w:cs="Times New Roman"/>
+          <w:color w:val="E7EE98"/>
+          <w:sz w:val="21"/>
+          <w:szCs w:val="21"/>
+          <w:lang w:eastAsia="pt-BR"/>
+        </w:rPr>
+        <w:t>valorTotal</w:t>
+      </w:r>
+      <w:proofErr w:type="spellEnd"/>
+      <w:r>
+        <w:rPr>
+          <w:rFonts w:ascii="Consolas" w:eastAsia="Times New Roman" w:hAnsi="Consolas" w:cs="Times New Roman"/>
+          <w:color w:val="DEE492"/>
+          <w:sz w:val="21"/>
+          <w:szCs w:val="21"/>
+          <w:lang w:eastAsia="pt-BR"/>
+        </w:rPr>
+        <w:t>'</w:t>
+      </w:r>
+    </w:p>
+    <w:p>
+      <w:pPr>
+        <w:pStyle w:val="PargrafodaLista"/>
+        <w:numPr>
+          <w:ilvl w:val="0"/>
+          <w:numId w:val="4"/>
+        </w:numPr>
+        <w:shd w:val="clear" w:color="auto" w:fill="282A36"/>
+        <w:spacing w:after="0" w:line="285" w:lineRule="atLeast"/>
+        <w:jc w:val="left"/>
+        <w:rPr>
+          <w:rFonts w:ascii="Consolas" w:eastAsia="Times New Roman" w:hAnsi="Consolas" w:cs="Times New Roman"/>
+          <w:color w:val="F6F6F4"/>
+          <w:sz w:val="21"/>
+          <w:szCs w:val="21"/>
+          <w:lang w:eastAsia="pt-BR"/>
+        </w:rPr>
+      </w:pPr>
+      <w:r>
+        <w:rPr>
+          <w:rFonts w:ascii="Consolas" w:eastAsia="Times New Roman" w:hAnsi="Consolas" w:cs="Times New Roman"/>
+          <w:color w:val="F6F6F4"/>
+          <w:sz w:val="21"/>
+          <w:szCs w:val="21"/>
+          <w:lang w:eastAsia="pt-BR"/>
+        </w:rPr>
+        <w:t>    })</w:t>
+      </w:r>
     </w:p>
     <w:p>
       <w:pPr>

</xml_diff>

<commit_message>
Usando Mutations para acessar e alterar atributos dentro do state do store
</commit_message>
<xml_diff>
--- a/GERENCIAMENTO_ESTADO_VUEX.docx
+++ b/GERENCIAMENTO_ESTADO_VUEX.docx
@@ -31694,6 +31694,4168 @@
           <w:lang w:eastAsia="pt-BR"/>
         </w:rPr>
         <w:t>    })</w:t>
+      </w:r>
+    </w:p>
+    <w:p>
+      <w:pPr>
+        <w:pStyle w:val="PargrafodaLista"/>
+        <w:ind w:left="360" w:firstLine="0"/>
+        <w:rPr>
+          <w:rFonts w:ascii="Consolas" w:hAnsi="Consolas"/>
+          <w:b/>
+          <w:bCs/>
+          <w:sz w:val="28"/>
+          <w:szCs w:val="28"/>
+        </w:rPr>
+      </w:pPr>
+    </w:p>
+    <w:p>
+      <w:pPr>
+        <w:pStyle w:val="PargrafodaLista"/>
+        <w:ind w:left="360" w:firstLine="0"/>
+        <w:rPr>
+          <w:rFonts w:ascii="Consolas" w:hAnsi="Consolas"/>
+          <w:b/>
+          <w:bCs/>
+          <w:sz w:val="28"/>
+          <w:szCs w:val="28"/>
+        </w:rPr>
+      </w:pPr>
+      <w:r>
+        <w:rPr>
+          <w:rFonts w:ascii="Consolas" w:hAnsi="Consolas"/>
+          <w:b/>
+          <w:bCs/>
+          <w:sz w:val="28"/>
+          <w:szCs w:val="28"/>
+        </w:rPr>
+        <w:t xml:space="preserve">Aula 288 – Entendendo </w:t>
+      </w:r>
+      <w:proofErr w:type="spellStart"/>
+      <w:r>
+        <w:rPr>
+          <w:rFonts w:ascii="Consolas" w:hAnsi="Consolas"/>
+          <w:b/>
+          <w:bCs/>
+          <w:sz w:val="28"/>
+          <w:szCs w:val="28"/>
+        </w:rPr>
+        <w:t>Mutations</w:t>
+      </w:r>
+      <w:proofErr w:type="spellEnd"/>
+    </w:p>
+    <w:p>
+      <w:pPr>
+        <w:pStyle w:val="PargrafodaLista"/>
+        <w:numPr>
+          <w:ilvl w:val="0"/>
+          <w:numId w:val="4"/>
+        </w:numPr>
+        <w:ind w:left="360"/>
+        <w:rPr>
+          <w:rFonts w:ascii="Consolas" w:hAnsi="Consolas"/>
+          <w:sz w:val="24"/>
+          <w:szCs w:val="24"/>
+        </w:rPr>
+      </w:pPr>
+      <w:proofErr w:type="spellStart"/>
+      <w:r>
+        <w:rPr>
+          <w:rFonts w:ascii="Consolas" w:hAnsi="Consolas"/>
+          <w:sz w:val="24"/>
+          <w:szCs w:val="24"/>
+        </w:rPr>
+        <w:t>Mutations</w:t>
+      </w:r>
+      <w:proofErr w:type="spellEnd"/>
+      <w:r>
+        <w:rPr>
+          <w:rFonts w:ascii="Consolas" w:hAnsi="Consolas"/>
+          <w:sz w:val="24"/>
+          <w:szCs w:val="24"/>
+        </w:rPr>
+        <w:t xml:space="preserve"> são métodos similares ao </w:t>
+      </w:r>
+      <w:proofErr w:type="spellStart"/>
+      <w:proofErr w:type="gramStart"/>
+      <w:r>
+        <w:rPr>
+          <w:rFonts w:ascii="Consolas" w:hAnsi="Consolas"/>
+          <w:sz w:val="24"/>
+          <w:szCs w:val="24"/>
+        </w:rPr>
+        <w:t>getters</w:t>
+      </w:r>
+      <w:proofErr w:type="spellEnd"/>
+      <w:proofErr w:type="gramEnd"/>
+      <w:r>
+        <w:rPr>
+          <w:rFonts w:ascii="Consolas" w:hAnsi="Consolas"/>
+          <w:sz w:val="24"/>
+          <w:szCs w:val="24"/>
+        </w:rPr>
+        <w:t xml:space="preserve"> porém são utilizados para alterar o</w:t>
+      </w:r>
+      <w:r>
+        <w:rPr>
+          <w:rFonts w:ascii="Consolas" w:hAnsi="Consolas"/>
+          <w:sz w:val="24"/>
+          <w:szCs w:val="24"/>
+        </w:rPr>
+        <w:t xml:space="preserve"> </w:t>
+      </w:r>
+      <w:proofErr w:type="spellStart"/>
+      <w:r>
+        <w:rPr>
+          <w:rFonts w:ascii="Consolas" w:hAnsi="Consolas"/>
+          <w:sz w:val="24"/>
+          <w:szCs w:val="24"/>
+        </w:rPr>
+        <w:t>state</w:t>
+      </w:r>
+      <w:proofErr w:type="spellEnd"/>
+      <w:r>
+        <w:rPr>
+          <w:rFonts w:ascii="Consolas" w:hAnsi="Consolas"/>
+          <w:sz w:val="24"/>
+          <w:szCs w:val="24"/>
+        </w:rPr>
+        <w:t xml:space="preserve"> </w:t>
+      </w:r>
+      <w:r>
+        <w:rPr>
+          <w:rFonts w:ascii="Consolas" w:hAnsi="Consolas"/>
+          <w:sz w:val="24"/>
+          <w:szCs w:val="24"/>
+        </w:rPr>
+        <w:t>do store.js.</w:t>
+      </w:r>
+    </w:p>
+    <w:p>
+      <w:pPr>
+        <w:pStyle w:val="PargrafodaLista"/>
+        <w:ind w:left="360" w:firstLine="0"/>
+        <w:rPr>
+          <w:rFonts w:ascii="Consolas" w:hAnsi="Consolas"/>
+          <w:sz w:val="24"/>
+          <w:szCs w:val="24"/>
+        </w:rPr>
+      </w:pPr>
+    </w:p>
+    <w:p>
+      <w:pPr>
+        <w:pStyle w:val="PargrafodaLista"/>
+        <w:ind w:left="360" w:firstLine="0"/>
+        <w:rPr>
+          <w:rFonts w:ascii="Consolas" w:hAnsi="Consolas"/>
+          <w:b/>
+          <w:bCs/>
+          <w:sz w:val="28"/>
+          <w:szCs w:val="28"/>
+        </w:rPr>
+      </w:pPr>
+      <w:r>
+        <w:rPr>
+          <w:rFonts w:ascii="Consolas" w:hAnsi="Consolas"/>
+          <w:b/>
+          <w:bCs/>
+          <w:sz w:val="28"/>
+          <w:szCs w:val="28"/>
+        </w:rPr>
+        <w:t xml:space="preserve">Aula 289 – Usando </w:t>
+      </w:r>
+      <w:proofErr w:type="spellStart"/>
+      <w:r>
+        <w:rPr>
+          <w:rFonts w:ascii="Consolas" w:hAnsi="Consolas"/>
+          <w:b/>
+          <w:bCs/>
+          <w:sz w:val="28"/>
+          <w:szCs w:val="28"/>
+        </w:rPr>
+        <w:t>Mutations</w:t>
+      </w:r>
+      <w:proofErr w:type="spellEnd"/>
+    </w:p>
+    <w:p>
+      <w:pPr>
+        <w:pStyle w:val="PargrafodaLista"/>
+        <w:numPr>
+          <w:ilvl w:val="0"/>
+          <w:numId w:val="4"/>
+        </w:numPr>
+        <w:ind w:left="360"/>
+        <w:rPr>
+          <w:rFonts w:ascii="Consolas" w:hAnsi="Consolas"/>
+          <w:sz w:val="24"/>
+          <w:szCs w:val="24"/>
+        </w:rPr>
+      </w:pPr>
+      <w:r>
+        <w:rPr>
+          <w:rFonts w:ascii="Consolas" w:hAnsi="Consolas"/>
+          <w:sz w:val="24"/>
+          <w:szCs w:val="24"/>
+        </w:rPr>
+        <w:t xml:space="preserve">No arquivo store.js vamos utilizar a propriedade </w:t>
+      </w:r>
+      <w:proofErr w:type="spellStart"/>
+      <w:r>
+        <w:rPr>
+          <w:rFonts w:ascii="Consolas" w:hAnsi="Consolas"/>
+          <w:sz w:val="24"/>
+          <w:szCs w:val="24"/>
+        </w:rPr>
+        <w:t>mutations</w:t>
+      </w:r>
+      <w:proofErr w:type="spellEnd"/>
+      <w:r>
+        <w:rPr>
+          <w:rFonts w:ascii="Consolas" w:hAnsi="Consolas"/>
+          <w:sz w:val="24"/>
+          <w:szCs w:val="24"/>
+        </w:rPr>
+        <w:t xml:space="preserve">: incluindo um método chamado </w:t>
+      </w:r>
+      <w:proofErr w:type="spellStart"/>
+      <w:proofErr w:type="gramStart"/>
+      <w:r>
+        <w:rPr>
+          <w:rFonts w:ascii="Consolas" w:hAnsi="Consolas"/>
+          <w:sz w:val="24"/>
+          <w:szCs w:val="24"/>
+        </w:rPr>
+        <w:t>adicionarProduto</w:t>
+      </w:r>
+      <w:proofErr w:type="spellEnd"/>
+      <w:r>
+        <w:rPr>
+          <w:rFonts w:ascii="Consolas" w:hAnsi="Consolas"/>
+          <w:sz w:val="24"/>
+          <w:szCs w:val="24"/>
+        </w:rPr>
+        <w:t>(</w:t>
+      </w:r>
+      <w:proofErr w:type="gramEnd"/>
+      <w:r>
+        <w:rPr>
+          <w:rFonts w:ascii="Consolas" w:hAnsi="Consolas"/>
+          <w:sz w:val="24"/>
+          <w:szCs w:val="24"/>
+        </w:rPr>
+        <w:t xml:space="preserve">) que terá </w:t>
+      </w:r>
+      <w:r>
+        <w:rPr>
+          <w:rFonts w:ascii="Consolas" w:hAnsi="Consolas"/>
+          <w:sz w:val="24"/>
+          <w:szCs w:val="24"/>
+        </w:rPr>
+        <w:t xml:space="preserve">o </w:t>
+      </w:r>
+      <w:r>
+        <w:rPr>
+          <w:rFonts w:ascii="Consolas" w:hAnsi="Consolas"/>
+          <w:sz w:val="24"/>
+          <w:szCs w:val="24"/>
+        </w:rPr>
+        <w:lastRenderedPageBreak/>
+        <w:t xml:space="preserve">parâmetro </w:t>
+      </w:r>
+      <w:proofErr w:type="spellStart"/>
+      <w:r>
+        <w:rPr>
+          <w:rFonts w:ascii="Consolas" w:hAnsi="Consolas"/>
+          <w:sz w:val="24"/>
+          <w:szCs w:val="24"/>
+        </w:rPr>
+        <w:t>state</w:t>
+      </w:r>
+      <w:proofErr w:type="spellEnd"/>
+      <w:r>
+        <w:rPr>
+          <w:rFonts w:ascii="Consolas" w:hAnsi="Consolas"/>
+          <w:sz w:val="24"/>
+          <w:szCs w:val="24"/>
+        </w:rPr>
+        <w:t xml:space="preserve"> </w:t>
+      </w:r>
+      <w:r>
+        <w:rPr>
+          <w:rFonts w:ascii="Consolas" w:hAnsi="Consolas"/>
+          <w:sz w:val="24"/>
+          <w:szCs w:val="24"/>
+        </w:rPr>
+        <w:t xml:space="preserve">onde estão os dados que serão alterados </w:t>
+      </w:r>
+      <w:r>
+        <w:rPr>
+          <w:rFonts w:ascii="Consolas" w:hAnsi="Consolas"/>
+          <w:sz w:val="24"/>
+          <w:szCs w:val="24"/>
+        </w:rPr>
+        <w:t xml:space="preserve">e outro parâmetro </w:t>
+      </w:r>
+      <w:r>
+        <w:rPr>
+          <w:rFonts w:ascii="Consolas" w:hAnsi="Consolas"/>
+          <w:sz w:val="24"/>
+          <w:szCs w:val="24"/>
+        </w:rPr>
+        <w:t xml:space="preserve">será </w:t>
+      </w:r>
+      <w:r>
+        <w:rPr>
+          <w:rFonts w:ascii="Consolas" w:hAnsi="Consolas"/>
+          <w:sz w:val="24"/>
+          <w:szCs w:val="24"/>
+        </w:rPr>
+        <w:t>a informação que será alterada, nesse caso produto.</w:t>
+      </w:r>
+    </w:p>
+    <w:p>
+      <w:pPr>
+        <w:pStyle w:val="PargrafodaLista"/>
+        <w:numPr>
+          <w:ilvl w:val="0"/>
+          <w:numId w:val="4"/>
+        </w:numPr>
+        <w:shd w:val="clear" w:color="auto" w:fill="282A36"/>
+        <w:spacing w:after="0" w:line="285" w:lineRule="atLeast"/>
+        <w:jc w:val="left"/>
+        <w:rPr>
+          <w:rFonts w:ascii="Consolas" w:eastAsia="Times New Roman" w:hAnsi="Consolas" w:cs="Times New Roman"/>
+          <w:color w:val="F6F6F4"/>
+          <w:sz w:val="21"/>
+          <w:szCs w:val="21"/>
+          <w:lang w:eastAsia="pt-BR"/>
+        </w:rPr>
+      </w:pPr>
+      <w:proofErr w:type="spellStart"/>
+      <w:r>
+        <w:rPr>
+          <w:rFonts w:ascii="Consolas" w:eastAsia="Times New Roman" w:hAnsi="Consolas" w:cs="Times New Roman"/>
+          <w:color w:val="F6F6F4"/>
+          <w:sz w:val="21"/>
+          <w:szCs w:val="21"/>
+          <w:lang w:eastAsia="pt-BR"/>
+        </w:rPr>
+        <w:t>mutations</w:t>
+      </w:r>
+      <w:proofErr w:type="spellEnd"/>
+      <w:r>
+        <w:rPr>
+          <w:rFonts w:ascii="Consolas" w:eastAsia="Times New Roman" w:hAnsi="Consolas" w:cs="Times New Roman"/>
+          <w:color w:val="F286C4"/>
+          <w:sz w:val="21"/>
+          <w:szCs w:val="21"/>
+          <w:lang w:eastAsia="pt-BR"/>
+        </w:rPr>
+        <w:t>:</w:t>
+      </w:r>
+      <w:r>
+        <w:rPr>
+          <w:rFonts w:ascii="Consolas" w:eastAsia="Times New Roman" w:hAnsi="Consolas" w:cs="Times New Roman"/>
+          <w:color w:val="F6F6F4"/>
+          <w:sz w:val="21"/>
+          <w:szCs w:val="21"/>
+          <w:lang w:eastAsia="pt-BR"/>
+        </w:rPr>
+        <w:t xml:space="preserve"> {</w:t>
+      </w:r>
+    </w:p>
+    <w:p>
+      <w:pPr>
+        <w:pStyle w:val="PargrafodaLista"/>
+        <w:numPr>
+          <w:ilvl w:val="0"/>
+          <w:numId w:val="4"/>
+        </w:numPr>
+        <w:shd w:val="clear" w:color="auto" w:fill="282A36"/>
+        <w:spacing w:after="0" w:line="285" w:lineRule="atLeast"/>
+        <w:jc w:val="left"/>
+        <w:rPr>
+          <w:rFonts w:ascii="Consolas" w:eastAsia="Times New Roman" w:hAnsi="Consolas" w:cs="Times New Roman"/>
+          <w:color w:val="F6F6F4"/>
+          <w:sz w:val="21"/>
+          <w:szCs w:val="21"/>
+          <w:lang w:eastAsia="pt-BR"/>
+        </w:rPr>
+      </w:pPr>
+      <w:r>
+        <w:rPr>
+          <w:rFonts w:ascii="Consolas" w:eastAsia="Times New Roman" w:hAnsi="Consolas" w:cs="Times New Roman"/>
+          <w:color w:val="F6F6F4"/>
+          <w:sz w:val="21"/>
+          <w:szCs w:val="21"/>
+          <w:lang w:eastAsia="pt-BR"/>
+        </w:rPr>
+        <w:t xml:space="preserve">        </w:t>
+      </w:r>
+      <w:proofErr w:type="spellStart"/>
+      <w:proofErr w:type="gramStart"/>
+      <w:r>
+        <w:rPr>
+          <w:rFonts w:ascii="Consolas" w:eastAsia="Times New Roman" w:hAnsi="Consolas" w:cs="Times New Roman"/>
+          <w:color w:val="62E884"/>
+          <w:sz w:val="21"/>
+          <w:szCs w:val="21"/>
+          <w:lang w:eastAsia="pt-BR"/>
+        </w:rPr>
+        <w:t>adicionarProdutos</w:t>
+      </w:r>
+      <w:proofErr w:type="spellEnd"/>
+      <w:r>
+        <w:rPr>
+          <w:rFonts w:ascii="Consolas" w:eastAsia="Times New Roman" w:hAnsi="Consolas" w:cs="Times New Roman"/>
+          <w:color w:val="F6F6F4"/>
+          <w:sz w:val="21"/>
+          <w:szCs w:val="21"/>
+          <w:lang w:eastAsia="pt-BR"/>
+        </w:rPr>
+        <w:t>(</w:t>
+      </w:r>
+      <w:proofErr w:type="spellStart"/>
+      <w:proofErr w:type="gramEnd"/>
+      <w:r>
+        <w:rPr>
+          <w:rFonts w:ascii="Consolas" w:eastAsia="Times New Roman" w:hAnsi="Consolas" w:cs="Times New Roman"/>
+          <w:i/>
+          <w:iCs/>
+          <w:color w:val="FFB86C"/>
+          <w:sz w:val="21"/>
+          <w:szCs w:val="21"/>
+          <w:lang w:eastAsia="pt-BR"/>
+        </w:rPr>
+        <w:t>state</w:t>
+      </w:r>
+      <w:proofErr w:type="spellEnd"/>
+      <w:r>
+        <w:rPr>
+          <w:rFonts w:ascii="Consolas" w:eastAsia="Times New Roman" w:hAnsi="Consolas" w:cs="Times New Roman"/>
+          <w:color w:val="F6F6F4"/>
+          <w:sz w:val="21"/>
+          <w:szCs w:val="21"/>
+          <w:lang w:eastAsia="pt-BR"/>
+        </w:rPr>
+        <w:t xml:space="preserve">, </w:t>
+      </w:r>
+      <w:r>
+        <w:rPr>
+          <w:rFonts w:ascii="Consolas" w:eastAsia="Times New Roman" w:hAnsi="Consolas" w:cs="Times New Roman"/>
+          <w:i/>
+          <w:iCs/>
+          <w:color w:val="FFB86C"/>
+          <w:sz w:val="21"/>
+          <w:szCs w:val="21"/>
+          <w:lang w:eastAsia="pt-BR"/>
+        </w:rPr>
+        <w:t>produto</w:t>
+      </w:r>
+      <w:r>
+        <w:rPr>
+          <w:rFonts w:ascii="Consolas" w:eastAsia="Times New Roman" w:hAnsi="Consolas" w:cs="Times New Roman"/>
+          <w:color w:val="F6F6F4"/>
+          <w:sz w:val="21"/>
+          <w:szCs w:val="21"/>
+          <w:lang w:eastAsia="pt-BR"/>
+        </w:rPr>
+        <w:t>){</w:t>
+      </w:r>
+    </w:p>
+    <w:p>
+      <w:pPr>
+        <w:pStyle w:val="PargrafodaLista"/>
+        <w:numPr>
+          <w:ilvl w:val="0"/>
+          <w:numId w:val="4"/>
+        </w:numPr>
+        <w:shd w:val="clear" w:color="auto" w:fill="282A36"/>
+        <w:spacing w:after="0" w:line="285" w:lineRule="atLeast"/>
+        <w:jc w:val="left"/>
+        <w:rPr>
+          <w:rFonts w:ascii="Consolas" w:eastAsia="Times New Roman" w:hAnsi="Consolas" w:cs="Times New Roman"/>
+          <w:color w:val="F6F6F4"/>
+          <w:sz w:val="21"/>
+          <w:szCs w:val="21"/>
+          <w:lang w:eastAsia="pt-BR"/>
+        </w:rPr>
+      </w:pPr>
+      <w:r>
+        <w:rPr>
+          <w:rFonts w:ascii="Consolas" w:eastAsia="Times New Roman" w:hAnsi="Consolas" w:cs="Times New Roman"/>
+          <w:color w:val="F6F6F4"/>
+          <w:sz w:val="21"/>
+          <w:szCs w:val="21"/>
+          <w:lang w:eastAsia="pt-BR"/>
+        </w:rPr>
+        <w:t xml:space="preserve">            </w:t>
+      </w:r>
+      <w:proofErr w:type="spellStart"/>
+      <w:proofErr w:type="gramStart"/>
+      <w:r>
+        <w:rPr>
+          <w:rFonts w:ascii="Consolas" w:eastAsia="Times New Roman" w:hAnsi="Consolas" w:cs="Times New Roman"/>
+          <w:i/>
+          <w:iCs/>
+          <w:color w:val="FFB86C"/>
+          <w:sz w:val="21"/>
+          <w:szCs w:val="21"/>
+          <w:lang w:eastAsia="pt-BR"/>
+        </w:rPr>
+        <w:t>state</w:t>
+      </w:r>
+      <w:r>
+        <w:rPr>
+          <w:rFonts w:ascii="Consolas" w:eastAsia="Times New Roman" w:hAnsi="Consolas" w:cs="Times New Roman"/>
+          <w:color w:val="F6F6F4"/>
+          <w:sz w:val="21"/>
+          <w:szCs w:val="21"/>
+          <w:lang w:eastAsia="pt-BR"/>
+        </w:rPr>
+        <w:t>.produtos</w:t>
+      </w:r>
+      <w:proofErr w:type="gramEnd"/>
+      <w:r>
+        <w:rPr>
+          <w:rFonts w:ascii="Consolas" w:eastAsia="Times New Roman" w:hAnsi="Consolas" w:cs="Times New Roman"/>
+          <w:color w:val="F6F6F4"/>
+          <w:sz w:val="21"/>
+          <w:szCs w:val="21"/>
+          <w:lang w:eastAsia="pt-BR"/>
+        </w:rPr>
+        <w:t>.</w:t>
+      </w:r>
+      <w:r>
+        <w:rPr>
+          <w:rFonts w:ascii="Consolas" w:eastAsia="Times New Roman" w:hAnsi="Consolas" w:cs="Times New Roman"/>
+          <w:color w:val="62E884"/>
+          <w:sz w:val="21"/>
+          <w:szCs w:val="21"/>
+          <w:lang w:eastAsia="pt-BR"/>
+        </w:rPr>
+        <w:t>push</w:t>
+      </w:r>
+      <w:proofErr w:type="spellEnd"/>
+      <w:r>
+        <w:rPr>
+          <w:rFonts w:ascii="Consolas" w:eastAsia="Times New Roman" w:hAnsi="Consolas" w:cs="Times New Roman"/>
+          <w:color w:val="F6F6F4"/>
+          <w:sz w:val="21"/>
+          <w:szCs w:val="21"/>
+          <w:lang w:eastAsia="pt-BR"/>
+        </w:rPr>
+        <w:t>(</w:t>
+      </w:r>
+      <w:r>
+        <w:rPr>
+          <w:rFonts w:ascii="Consolas" w:eastAsia="Times New Roman" w:hAnsi="Consolas" w:cs="Times New Roman"/>
+          <w:i/>
+          <w:iCs/>
+          <w:color w:val="FFB86C"/>
+          <w:sz w:val="21"/>
+          <w:szCs w:val="21"/>
+          <w:lang w:eastAsia="pt-BR"/>
+        </w:rPr>
+        <w:t>produto</w:t>
+      </w:r>
+      <w:r>
+        <w:rPr>
+          <w:rFonts w:ascii="Consolas" w:eastAsia="Times New Roman" w:hAnsi="Consolas" w:cs="Times New Roman"/>
+          <w:color w:val="F6F6F4"/>
+          <w:sz w:val="21"/>
+          <w:szCs w:val="21"/>
+          <w:lang w:eastAsia="pt-BR"/>
+        </w:rPr>
+        <w:t>)</w:t>
+      </w:r>
+    </w:p>
+    <w:p>
+      <w:pPr>
+        <w:pStyle w:val="PargrafodaLista"/>
+        <w:numPr>
+          <w:ilvl w:val="0"/>
+          <w:numId w:val="4"/>
+        </w:numPr>
+        <w:shd w:val="clear" w:color="auto" w:fill="282A36"/>
+        <w:spacing w:after="0" w:line="285" w:lineRule="atLeast"/>
+        <w:jc w:val="left"/>
+        <w:rPr>
+          <w:rFonts w:ascii="Consolas" w:eastAsia="Times New Roman" w:hAnsi="Consolas" w:cs="Times New Roman"/>
+          <w:color w:val="F6F6F4"/>
+          <w:sz w:val="21"/>
+          <w:szCs w:val="21"/>
+          <w:lang w:eastAsia="pt-BR"/>
+        </w:rPr>
+      </w:pPr>
+      <w:r>
+        <w:rPr>
+          <w:rFonts w:ascii="Consolas" w:eastAsia="Times New Roman" w:hAnsi="Consolas" w:cs="Times New Roman"/>
+          <w:color w:val="F6F6F4"/>
+          <w:sz w:val="21"/>
+          <w:szCs w:val="21"/>
+          <w:lang w:eastAsia="pt-BR"/>
+        </w:rPr>
+        <w:t>        }</w:t>
+      </w:r>
+    </w:p>
+    <w:p>
+      <w:pPr>
+        <w:pStyle w:val="PargrafodaLista"/>
+        <w:numPr>
+          <w:ilvl w:val="0"/>
+          <w:numId w:val="4"/>
+        </w:numPr>
+        <w:shd w:val="clear" w:color="auto" w:fill="282A36"/>
+        <w:spacing w:after="0" w:line="285" w:lineRule="atLeast"/>
+        <w:jc w:val="left"/>
+        <w:rPr>
+          <w:rFonts w:ascii="Consolas" w:eastAsia="Times New Roman" w:hAnsi="Consolas" w:cs="Times New Roman"/>
+          <w:color w:val="F6F6F4"/>
+          <w:sz w:val="21"/>
+          <w:szCs w:val="21"/>
+          <w:lang w:eastAsia="pt-BR"/>
+        </w:rPr>
+      </w:pPr>
+      <w:r>
+        <w:rPr>
+          <w:rFonts w:ascii="Consolas" w:eastAsia="Times New Roman" w:hAnsi="Consolas" w:cs="Times New Roman"/>
+          <w:color w:val="F6F6F4"/>
+          <w:sz w:val="21"/>
+          <w:szCs w:val="21"/>
+          <w:lang w:eastAsia="pt-BR"/>
+        </w:rPr>
+        <w:t>    }</w:t>
+      </w:r>
+    </w:p>
+    <w:p>
+      <w:pPr>
+        <w:pStyle w:val="PargrafodaLista"/>
+        <w:numPr>
+          <w:ilvl w:val="0"/>
+          <w:numId w:val="4"/>
+        </w:numPr>
+        <w:ind w:left="360"/>
+        <w:rPr>
+          <w:rFonts w:ascii="Consolas" w:hAnsi="Consolas"/>
+          <w:sz w:val="24"/>
+          <w:szCs w:val="24"/>
+        </w:rPr>
+      </w:pPr>
+      <w:r>
+        <w:rPr>
+          <w:rFonts w:ascii="Consolas" w:hAnsi="Consolas"/>
+          <w:sz w:val="24"/>
+          <w:szCs w:val="24"/>
+        </w:rPr>
+        <w:t xml:space="preserve">Para podermos utilizar a </w:t>
+      </w:r>
+      <w:proofErr w:type="spellStart"/>
+      <w:r>
+        <w:rPr>
+          <w:rFonts w:ascii="Consolas" w:hAnsi="Consolas"/>
+          <w:sz w:val="24"/>
+          <w:szCs w:val="24"/>
+        </w:rPr>
+        <w:t>mutation</w:t>
+      </w:r>
+      <w:proofErr w:type="spellEnd"/>
+      <w:r>
+        <w:rPr>
+          <w:rFonts w:ascii="Consolas" w:hAnsi="Consolas"/>
+          <w:sz w:val="24"/>
+          <w:szCs w:val="24"/>
+        </w:rPr>
+        <w:t xml:space="preserve"> devemos utilizar o método de $store chamado </w:t>
+      </w:r>
+      <w:proofErr w:type="spellStart"/>
+      <w:r>
+        <w:rPr>
+          <w:rFonts w:ascii="Consolas" w:hAnsi="Consolas"/>
+          <w:sz w:val="24"/>
+          <w:szCs w:val="24"/>
+        </w:rPr>
+        <w:t>commit</w:t>
+      </w:r>
+      <w:proofErr w:type="spellEnd"/>
+      <w:r>
+        <w:rPr>
+          <w:rFonts w:ascii="Consolas" w:hAnsi="Consolas"/>
+          <w:sz w:val="24"/>
+          <w:szCs w:val="24"/>
+        </w:rPr>
+        <w:t xml:space="preserve">, passando para ele a </w:t>
+      </w:r>
+      <w:proofErr w:type="spellStart"/>
+      <w:r>
+        <w:rPr>
+          <w:rFonts w:ascii="Consolas" w:hAnsi="Consolas"/>
+          <w:sz w:val="24"/>
+          <w:szCs w:val="24"/>
+        </w:rPr>
+        <w:t>mutation</w:t>
+      </w:r>
+      <w:proofErr w:type="spellEnd"/>
+      <w:r>
+        <w:rPr>
+          <w:rFonts w:ascii="Consolas" w:hAnsi="Consolas"/>
+          <w:sz w:val="24"/>
+          <w:szCs w:val="24"/>
+        </w:rPr>
+        <w:t xml:space="preserve"> e a variável que será alterada.</w:t>
+      </w:r>
+    </w:p>
+    <w:p>
+      <w:pPr>
+        <w:pStyle w:val="PargrafodaLista"/>
+        <w:numPr>
+          <w:ilvl w:val="0"/>
+          <w:numId w:val="4"/>
+        </w:numPr>
+        <w:shd w:val="clear" w:color="auto" w:fill="282A36"/>
+        <w:spacing w:after="0" w:line="285" w:lineRule="atLeast"/>
+        <w:jc w:val="left"/>
+        <w:rPr>
+          <w:rFonts w:ascii="Consolas" w:eastAsia="Times New Roman" w:hAnsi="Consolas" w:cs="Times New Roman"/>
+          <w:color w:val="F6F6F4"/>
+          <w:sz w:val="21"/>
+          <w:szCs w:val="21"/>
+          <w:lang w:eastAsia="pt-BR"/>
+        </w:rPr>
+      </w:pPr>
+      <w:proofErr w:type="gramStart"/>
+      <w:r>
+        <w:rPr>
+          <w:rFonts w:ascii="Consolas" w:eastAsia="Times New Roman" w:hAnsi="Consolas" w:cs="Times New Roman"/>
+          <w:color w:val="62E884"/>
+          <w:sz w:val="21"/>
+          <w:szCs w:val="21"/>
+          <w:lang w:eastAsia="pt-BR"/>
+        </w:rPr>
+        <w:t>adicionar</w:t>
+      </w:r>
+      <w:r>
+        <w:rPr>
+          <w:rFonts w:ascii="Consolas" w:eastAsia="Times New Roman" w:hAnsi="Consolas" w:cs="Times New Roman"/>
+          <w:color w:val="F6F6F4"/>
+          <w:sz w:val="21"/>
+          <w:szCs w:val="21"/>
+          <w:lang w:eastAsia="pt-BR"/>
+        </w:rPr>
+        <w:t>(</w:t>
+      </w:r>
+      <w:proofErr w:type="gramEnd"/>
+      <w:r>
+        <w:rPr>
+          <w:rFonts w:ascii="Consolas" w:eastAsia="Times New Roman" w:hAnsi="Consolas" w:cs="Times New Roman"/>
+          <w:color w:val="F6F6F4"/>
+          <w:sz w:val="21"/>
+          <w:szCs w:val="21"/>
+          <w:lang w:eastAsia="pt-BR"/>
+        </w:rPr>
+        <w:t>) {</w:t>
+      </w:r>
+    </w:p>
+    <w:p>
+      <w:pPr>
+        <w:pStyle w:val="PargrafodaLista"/>
+        <w:numPr>
+          <w:ilvl w:val="0"/>
+          <w:numId w:val="4"/>
+        </w:numPr>
+        <w:shd w:val="clear" w:color="auto" w:fill="282A36"/>
+        <w:spacing w:after="0" w:line="285" w:lineRule="atLeast"/>
+        <w:jc w:val="left"/>
+        <w:rPr>
+          <w:rFonts w:ascii="Consolas" w:eastAsia="Times New Roman" w:hAnsi="Consolas" w:cs="Times New Roman"/>
+          <w:color w:val="F6F6F4"/>
+          <w:sz w:val="21"/>
+          <w:szCs w:val="21"/>
+          <w:lang w:eastAsia="pt-BR"/>
+        </w:rPr>
+      </w:pPr>
+      <w:r>
+        <w:rPr>
+          <w:rFonts w:ascii="Consolas" w:eastAsia="Times New Roman" w:hAnsi="Consolas" w:cs="Times New Roman"/>
+          <w:color w:val="F6F6F4"/>
+          <w:sz w:val="21"/>
+          <w:szCs w:val="21"/>
+          <w:lang w:eastAsia="pt-BR"/>
+        </w:rPr>
+        <w:t xml:space="preserve">            </w:t>
+      </w:r>
+      <w:proofErr w:type="spellStart"/>
+      <w:proofErr w:type="gramStart"/>
+      <w:r>
+        <w:rPr>
+          <w:rFonts w:ascii="Consolas" w:eastAsia="Times New Roman" w:hAnsi="Consolas" w:cs="Times New Roman"/>
+          <w:i/>
+          <w:iCs/>
+          <w:color w:val="BF9EEE"/>
+          <w:sz w:val="21"/>
+          <w:szCs w:val="21"/>
+          <w:lang w:eastAsia="pt-BR"/>
+        </w:rPr>
+        <w:t>this</w:t>
+      </w:r>
+      <w:r>
+        <w:rPr>
+          <w:rFonts w:ascii="Consolas" w:eastAsia="Times New Roman" w:hAnsi="Consolas" w:cs="Times New Roman"/>
+          <w:color w:val="F6F6F4"/>
+          <w:sz w:val="21"/>
+          <w:szCs w:val="21"/>
+          <w:lang w:eastAsia="pt-BR"/>
+        </w:rPr>
+        <w:t>.sequencia</w:t>
+      </w:r>
+      <w:proofErr w:type="spellEnd"/>
+      <w:proofErr w:type="gramEnd"/>
+      <w:r>
+        <w:rPr>
+          <w:rFonts w:ascii="Consolas" w:eastAsia="Times New Roman" w:hAnsi="Consolas" w:cs="Times New Roman"/>
+          <w:color w:val="F6F6F4"/>
+          <w:sz w:val="21"/>
+          <w:szCs w:val="21"/>
+          <w:lang w:eastAsia="pt-BR"/>
+        </w:rPr>
+        <w:t xml:space="preserve"> </w:t>
+      </w:r>
+      <w:r>
+        <w:rPr>
+          <w:rFonts w:ascii="Consolas" w:eastAsia="Times New Roman" w:hAnsi="Consolas" w:cs="Times New Roman"/>
+          <w:color w:val="F286C4"/>
+          <w:sz w:val="21"/>
+          <w:szCs w:val="21"/>
+          <w:lang w:eastAsia="pt-BR"/>
+        </w:rPr>
+        <w:t>=</w:t>
+      </w:r>
+      <w:r>
+        <w:rPr>
+          <w:rFonts w:ascii="Consolas" w:eastAsia="Times New Roman" w:hAnsi="Consolas" w:cs="Times New Roman"/>
+          <w:color w:val="F6F6F4"/>
+          <w:sz w:val="21"/>
+          <w:szCs w:val="21"/>
+          <w:lang w:eastAsia="pt-BR"/>
+        </w:rPr>
+        <w:t xml:space="preserve"> </w:t>
+      </w:r>
+      <w:proofErr w:type="spellStart"/>
+      <w:r>
+        <w:rPr>
+          <w:rFonts w:ascii="Consolas" w:eastAsia="Times New Roman" w:hAnsi="Consolas" w:cs="Times New Roman"/>
+          <w:i/>
+          <w:iCs/>
+          <w:color w:val="BF9EEE"/>
+          <w:sz w:val="21"/>
+          <w:szCs w:val="21"/>
+          <w:lang w:eastAsia="pt-BR"/>
+        </w:rPr>
+        <w:t>this</w:t>
+      </w:r>
+      <w:proofErr w:type="spellEnd"/>
+      <w:r>
+        <w:rPr>
+          <w:rFonts w:ascii="Consolas" w:eastAsia="Times New Roman" w:hAnsi="Consolas" w:cs="Times New Roman"/>
+          <w:color w:val="F6F6F4"/>
+          <w:sz w:val="21"/>
+          <w:szCs w:val="21"/>
+          <w:lang w:eastAsia="pt-BR"/>
+        </w:rPr>
+        <w:t>.$</w:t>
+      </w:r>
+      <w:proofErr w:type="spellStart"/>
+      <w:r>
+        <w:rPr>
+          <w:rFonts w:ascii="Consolas" w:eastAsia="Times New Roman" w:hAnsi="Consolas" w:cs="Times New Roman"/>
+          <w:color w:val="F6F6F4"/>
+          <w:sz w:val="21"/>
+          <w:szCs w:val="21"/>
+          <w:lang w:eastAsia="pt-BR"/>
+        </w:rPr>
+        <w:t>store.</w:t>
+      </w:r>
+      <w:r>
+        <w:rPr>
+          <w:rFonts w:ascii="Consolas" w:eastAsia="Times New Roman" w:hAnsi="Consolas" w:cs="Times New Roman"/>
+          <w:color w:val="BF9EEE"/>
+          <w:sz w:val="21"/>
+          <w:szCs w:val="21"/>
+          <w:lang w:eastAsia="pt-BR"/>
+        </w:rPr>
+        <w:t>state</w:t>
+      </w:r>
+      <w:r>
+        <w:rPr>
+          <w:rFonts w:ascii="Consolas" w:eastAsia="Times New Roman" w:hAnsi="Consolas" w:cs="Times New Roman"/>
+          <w:color w:val="F6F6F4"/>
+          <w:sz w:val="21"/>
+          <w:szCs w:val="21"/>
+          <w:lang w:eastAsia="pt-BR"/>
+        </w:rPr>
+        <w:t>.produtos.length</w:t>
+      </w:r>
+      <w:proofErr w:type="spellEnd"/>
+    </w:p>
+    <w:p>
+      <w:pPr>
+        <w:pStyle w:val="PargrafodaLista"/>
+        <w:numPr>
+          <w:ilvl w:val="0"/>
+          <w:numId w:val="4"/>
+        </w:numPr>
+        <w:shd w:val="clear" w:color="auto" w:fill="282A36"/>
+        <w:spacing w:after="0" w:line="285" w:lineRule="atLeast"/>
+        <w:jc w:val="left"/>
+        <w:rPr>
+          <w:rFonts w:ascii="Consolas" w:eastAsia="Times New Roman" w:hAnsi="Consolas" w:cs="Times New Roman"/>
+          <w:color w:val="F6F6F4"/>
+          <w:sz w:val="21"/>
+          <w:szCs w:val="21"/>
+          <w:lang w:eastAsia="pt-BR"/>
+        </w:rPr>
+      </w:pPr>
+      <w:r>
+        <w:rPr>
+          <w:rFonts w:ascii="Consolas" w:eastAsia="Times New Roman" w:hAnsi="Consolas" w:cs="Times New Roman"/>
+          <w:color w:val="F6F6F4"/>
+          <w:sz w:val="21"/>
+          <w:szCs w:val="21"/>
+          <w:lang w:eastAsia="pt-BR"/>
+        </w:rPr>
+        <w:t xml:space="preserve">            </w:t>
+      </w:r>
+      <w:proofErr w:type="spellStart"/>
+      <w:proofErr w:type="gramStart"/>
+      <w:r>
+        <w:rPr>
+          <w:rFonts w:ascii="Consolas" w:eastAsia="Times New Roman" w:hAnsi="Consolas" w:cs="Times New Roman"/>
+          <w:i/>
+          <w:iCs/>
+          <w:color w:val="BF9EEE"/>
+          <w:sz w:val="21"/>
+          <w:szCs w:val="21"/>
+          <w:lang w:eastAsia="pt-BR"/>
+        </w:rPr>
+        <w:t>this</w:t>
+      </w:r>
+      <w:r>
+        <w:rPr>
+          <w:rFonts w:ascii="Consolas" w:eastAsia="Times New Roman" w:hAnsi="Consolas" w:cs="Times New Roman"/>
+          <w:color w:val="F6F6F4"/>
+          <w:sz w:val="21"/>
+          <w:szCs w:val="21"/>
+          <w:lang w:eastAsia="pt-BR"/>
+        </w:rPr>
+        <w:t>.sequencia</w:t>
+      </w:r>
+      <w:proofErr w:type="spellEnd"/>
+      <w:proofErr w:type="gramEnd"/>
+      <w:r>
+        <w:rPr>
+          <w:rFonts w:ascii="Consolas" w:eastAsia="Times New Roman" w:hAnsi="Consolas" w:cs="Times New Roman"/>
+          <w:color w:val="F286C4"/>
+          <w:sz w:val="21"/>
+          <w:szCs w:val="21"/>
+          <w:lang w:eastAsia="pt-BR"/>
+        </w:rPr>
+        <w:t>++</w:t>
+      </w:r>
+    </w:p>
+    <w:p>
+      <w:pPr>
+        <w:pStyle w:val="PargrafodaLista"/>
+        <w:numPr>
+          <w:ilvl w:val="0"/>
+          <w:numId w:val="4"/>
+        </w:numPr>
+        <w:shd w:val="clear" w:color="auto" w:fill="282A36"/>
+        <w:spacing w:after="0" w:line="285" w:lineRule="atLeast"/>
+        <w:jc w:val="left"/>
+        <w:rPr>
+          <w:rFonts w:ascii="Consolas" w:eastAsia="Times New Roman" w:hAnsi="Consolas" w:cs="Times New Roman"/>
+          <w:color w:val="F6F6F4"/>
+          <w:sz w:val="21"/>
+          <w:szCs w:val="21"/>
+          <w:lang w:eastAsia="pt-BR"/>
+        </w:rPr>
+      </w:pPr>
+      <w:r>
+        <w:rPr>
+          <w:rFonts w:ascii="Consolas" w:eastAsia="Times New Roman" w:hAnsi="Consolas" w:cs="Times New Roman"/>
+          <w:color w:val="F6F6F4"/>
+          <w:sz w:val="21"/>
+          <w:szCs w:val="21"/>
+          <w:lang w:eastAsia="pt-BR"/>
+        </w:rPr>
+        <w:t xml:space="preserve">            </w:t>
+      </w:r>
+    </w:p>
+    <w:p>
+      <w:pPr>
+        <w:pStyle w:val="PargrafodaLista"/>
+        <w:numPr>
+          <w:ilvl w:val="0"/>
+          <w:numId w:val="4"/>
+        </w:numPr>
+        <w:shd w:val="clear" w:color="auto" w:fill="282A36"/>
+        <w:spacing w:after="0" w:line="285" w:lineRule="atLeast"/>
+        <w:jc w:val="left"/>
+        <w:rPr>
+          <w:rFonts w:ascii="Consolas" w:eastAsia="Times New Roman" w:hAnsi="Consolas" w:cs="Times New Roman"/>
+          <w:color w:val="F6F6F4"/>
+          <w:sz w:val="21"/>
+          <w:szCs w:val="21"/>
+          <w:lang w:eastAsia="pt-BR"/>
+        </w:rPr>
+      </w:pPr>
+      <w:r>
+        <w:rPr>
+          <w:rFonts w:ascii="Consolas" w:eastAsia="Times New Roman" w:hAnsi="Consolas" w:cs="Times New Roman"/>
+          <w:color w:val="F6F6F4"/>
+          <w:sz w:val="21"/>
+          <w:szCs w:val="21"/>
+          <w:lang w:eastAsia="pt-BR"/>
+        </w:rPr>
+        <w:t xml:space="preserve">            </w:t>
+      </w:r>
+      <w:proofErr w:type="spellStart"/>
+      <w:r>
+        <w:rPr>
+          <w:rFonts w:ascii="Consolas" w:eastAsia="Times New Roman" w:hAnsi="Consolas" w:cs="Times New Roman"/>
+          <w:color w:val="F286C4"/>
+          <w:sz w:val="21"/>
+          <w:szCs w:val="21"/>
+          <w:lang w:eastAsia="pt-BR"/>
+        </w:rPr>
+        <w:t>const</w:t>
+      </w:r>
+      <w:proofErr w:type="spellEnd"/>
+      <w:r>
+        <w:rPr>
+          <w:rFonts w:ascii="Consolas" w:eastAsia="Times New Roman" w:hAnsi="Consolas" w:cs="Times New Roman"/>
+          <w:color w:val="F6F6F4"/>
+          <w:sz w:val="21"/>
+          <w:szCs w:val="21"/>
+          <w:lang w:eastAsia="pt-BR"/>
+        </w:rPr>
+        <w:t xml:space="preserve"> </w:t>
+      </w:r>
+      <w:r>
+        <w:rPr>
+          <w:rFonts w:ascii="Consolas" w:eastAsia="Times New Roman" w:hAnsi="Consolas" w:cs="Times New Roman"/>
+          <w:color w:val="BF9EEE"/>
+          <w:sz w:val="21"/>
+          <w:szCs w:val="21"/>
+          <w:lang w:eastAsia="pt-BR"/>
+        </w:rPr>
+        <w:t>produto</w:t>
+      </w:r>
+      <w:r>
+        <w:rPr>
+          <w:rFonts w:ascii="Consolas" w:eastAsia="Times New Roman" w:hAnsi="Consolas" w:cs="Times New Roman"/>
+          <w:color w:val="F6F6F4"/>
+          <w:sz w:val="21"/>
+          <w:szCs w:val="21"/>
+          <w:lang w:eastAsia="pt-BR"/>
+        </w:rPr>
+        <w:t xml:space="preserve"> </w:t>
+      </w:r>
+      <w:r>
+        <w:rPr>
+          <w:rFonts w:ascii="Consolas" w:eastAsia="Times New Roman" w:hAnsi="Consolas" w:cs="Times New Roman"/>
+          <w:color w:val="F286C4"/>
+          <w:sz w:val="21"/>
+          <w:szCs w:val="21"/>
+          <w:lang w:eastAsia="pt-BR"/>
+        </w:rPr>
+        <w:t>=</w:t>
+      </w:r>
+      <w:r>
+        <w:rPr>
+          <w:rFonts w:ascii="Consolas" w:eastAsia="Times New Roman" w:hAnsi="Consolas" w:cs="Times New Roman"/>
+          <w:color w:val="F6F6F4"/>
+          <w:sz w:val="21"/>
+          <w:szCs w:val="21"/>
+          <w:lang w:eastAsia="pt-BR"/>
+        </w:rPr>
+        <w:t xml:space="preserve"> {</w:t>
+      </w:r>
+    </w:p>
+    <w:p>
+      <w:pPr>
+        <w:pStyle w:val="PargrafodaLista"/>
+        <w:numPr>
+          <w:ilvl w:val="0"/>
+          <w:numId w:val="4"/>
+        </w:numPr>
+        <w:shd w:val="clear" w:color="auto" w:fill="282A36"/>
+        <w:spacing w:after="0" w:line="285" w:lineRule="atLeast"/>
+        <w:jc w:val="left"/>
+        <w:rPr>
+          <w:rFonts w:ascii="Consolas" w:eastAsia="Times New Roman" w:hAnsi="Consolas" w:cs="Times New Roman"/>
+          <w:color w:val="F6F6F4"/>
+          <w:sz w:val="21"/>
+          <w:szCs w:val="21"/>
+          <w:lang w:eastAsia="pt-BR"/>
+        </w:rPr>
+      </w:pPr>
+      <w:r>
+        <w:rPr>
+          <w:rFonts w:ascii="Consolas" w:eastAsia="Times New Roman" w:hAnsi="Consolas" w:cs="Times New Roman"/>
+          <w:color w:val="F6F6F4"/>
+          <w:sz w:val="21"/>
+          <w:szCs w:val="21"/>
+          <w:lang w:eastAsia="pt-BR"/>
+        </w:rPr>
+        <w:t>                id</w:t>
+      </w:r>
+      <w:r>
+        <w:rPr>
+          <w:rFonts w:ascii="Consolas" w:eastAsia="Times New Roman" w:hAnsi="Consolas" w:cs="Times New Roman"/>
+          <w:color w:val="F286C4"/>
+          <w:sz w:val="21"/>
+          <w:szCs w:val="21"/>
+          <w:lang w:eastAsia="pt-BR"/>
+        </w:rPr>
+        <w:t>:</w:t>
+      </w:r>
+      <w:r>
+        <w:rPr>
+          <w:rFonts w:ascii="Consolas" w:eastAsia="Times New Roman" w:hAnsi="Consolas" w:cs="Times New Roman"/>
+          <w:color w:val="F6F6F4"/>
+          <w:sz w:val="21"/>
+          <w:szCs w:val="21"/>
+          <w:lang w:eastAsia="pt-BR"/>
+        </w:rPr>
+        <w:t xml:space="preserve"> </w:t>
+      </w:r>
+      <w:proofErr w:type="spellStart"/>
+      <w:proofErr w:type="gramStart"/>
+      <w:r>
+        <w:rPr>
+          <w:rFonts w:ascii="Consolas" w:eastAsia="Times New Roman" w:hAnsi="Consolas" w:cs="Times New Roman"/>
+          <w:i/>
+          <w:iCs/>
+          <w:color w:val="BF9EEE"/>
+          <w:sz w:val="21"/>
+          <w:szCs w:val="21"/>
+          <w:lang w:eastAsia="pt-BR"/>
+        </w:rPr>
+        <w:t>this</w:t>
+      </w:r>
+      <w:r>
+        <w:rPr>
+          <w:rFonts w:ascii="Consolas" w:eastAsia="Times New Roman" w:hAnsi="Consolas" w:cs="Times New Roman"/>
+          <w:color w:val="F6F6F4"/>
+          <w:sz w:val="21"/>
+          <w:szCs w:val="21"/>
+          <w:lang w:eastAsia="pt-BR"/>
+        </w:rPr>
+        <w:t>.sequencia</w:t>
+      </w:r>
+      <w:proofErr w:type="spellEnd"/>
+      <w:proofErr w:type="gramEnd"/>
+      <w:r>
+        <w:rPr>
+          <w:rFonts w:ascii="Consolas" w:eastAsia="Times New Roman" w:hAnsi="Consolas" w:cs="Times New Roman"/>
+          <w:color w:val="F6F6F4"/>
+          <w:sz w:val="21"/>
+          <w:szCs w:val="21"/>
+          <w:lang w:eastAsia="pt-BR"/>
+        </w:rPr>
+        <w:t>,</w:t>
+      </w:r>
+    </w:p>
+    <w:p>
+      <w:pPr>
+        <w:pStyle w:val="PargrafodaLista"/>
+        <w:numPr>
+          <w:ilvl w:val="0"/>
+          <w:numId w:val="4"/>
+        </w:numPr>
+        <w:shd w:val="clear" w:color="auto" w:fill="282A36"/>
+        <w:spacing w:after="0" w:line="285" w:lineRule="atLeast"/>
+        <w:jc w:val="left"/>
+        <w:rPr>
+          <w:rFonts w:ascii="Consolas" w:eastAsia="Times New Roman" w:hAnsi="Consolas" w:cs="Times New Roman"/>
+          <w:color w:val="F6F6F4"/>
+          <w:sz w:val="21"/>
+          <w:szCs w:val="21"/>
+          <w:lang w:eastAsia="pt-BR"/>
+        </w:rPr>
+      </w:pPr>
+      <w:r>
+        <w:rPr>
+          <w:rFonts w:ascii="Consolas" w:eastAsia="Times New Roman" w:hAnsi="Consolas" w:cs="Times New Roman"/>
+          <w:color w:val="F6F6F4"/>
+          <w:sz w:val="21"/>
+          <w:szCs w:val="21"/>
+          <w:lang w:eastAsia="pt-BR"/>
+        </w:rPr>
+        <w:t>                nome</w:t>
+      </w:r>
+      <w:r>
+        <w:rPr>
+          <w:rFonts w:ascii="Consolas" w:eastAsia="Times New Roman" w:hAnsi="Consolas" w:cs="Times New Roman"/>
+          <w:color w:val="F286C4"/>
+          <w:sz w:val="21"/>
+          <w:szCs w:val="21"/>
+          <w:lang w:eastAsia="pt-BR"/>
+        </w:rPr>
+        <w:t>:</w:t>
+      </w:r>
+      <w:r>
+        <w:rPr>
+          <w:rFonts w:ascii="Consolas" w:eastAsia="Times New Roman" w:hAnsi="Consolas" w:cs="Times New Roman"/>
+          <w:color w:val="F6F6F4"/>
+          <w:sz w:val="21"/>
+          <w:szCs w:val="21"/>
+          <w:lang w:eastAsia="pt-BR"/>
+        </w:rPr>
+        <w:t xml:space="preserve"> </w:t>
+      </w:r>
+      <w:r>
+        <w:rPr>
+          <w:rFonts w:ascii="Consolas" w:eastAsia="Times New Roman" w:hAnsi="Consolas" w:cs="Times New Roman"/>
+          <w:color w:val="E7EE98"/>
+          <w:sz w:val="21"/>
+          <w:szCs w:val="21"/>
+          <w:lang w:eastAsia="pt-BR"/>
+        </w:rPr>
+        <w:t xml:space="preserve">`Produto </w:t>
+      </w:r>
+      <w:r>
+        <w:rPr>
+          <w:rFonts w:ascii="Consolas" w:eastAsia="Times New Roman" w:hAnsi="Consolas" w:cs="Times New Roman"/>
+          <w:color w:val="F286C4"/>
+          <w:sz w:val="21"/>
+          <w:szCs w:val="21"/>
+          <w:lang w:eastAsia="pt-BR"/>
+        </w:rPr>
+        <w:t>${</w:t>
+      </w:r>
+      <w:proofErr w:type="spellStart"/>
+      <w:proofErr w:type="gramStart"/>
+      <w:r>
+        <w:rPr>
+          <w:rFonts w:ascii="Consolas" w:eastAsia="Times New Roman" w:hAnsi="Consolas" w:cs="Times New Roman"/>
+          <w:i/>
+          <w:iCs/>
+          <w:color w:val="BF9EEE"/>
+          <w:sz w:val="21"/>
+          <w:szCs w:val="21"/>
+          <w:lang w:eastAsia="pt-BR"/>
+        </w:rPr>
+        <w:t>this</w:t>
+      </w:r>
+      <w:r>
+        <w:rPr>
+          <w:rFonts w:ascii="Consolas" w:eastAsia="Times New Roman" w:hAnsi="Consolas" w:cs="Times New Roman"/>
+          <w:color w:val="F6F6F4"/>
+          <w:sz w:val="21"/>
+          <w:szCs w:val="21"/>
+          <w:lang w:eastAsia="pt-BR"/>
+        </w:rPr>
+        <w:t>.sequencia</w:t>
+      </w:r>
+      <w:proofErr w:type="spellEnd"/>
+      <w:proofErr w:type="gramEnd"/>
+      <w:r>
+        <w:rPr>
+          <w:rFonts w:ascii="Consolas" w:eastAsia="Times New Roman" w:hAnsi="Consolas" w:cs="Times New Roman"/>
+          <w:color w:val="F286C4"/>
+          <w:sz w:val="21"/>
+          <w:szCs w:val="21"/>
+          <w:lang w:eastAsia="pt-BR"/>
+        </w:rPr>
+        <w:t>}</w:t>
+      </w:r>
+      <w:r>
+        <w:rPr>
+          <w:rFonts w:ascii="Consolas" w:eastAsia="Times New Roman" w:hAnsi="Consolas" w:cs="Times New Roman"/>
+          <w:color w:val="E7EE98"/>
+          <w:sz w:val="21"/>
+          <w:szCs w:val="21"/>
+          <w:lang w:eastAsia="pt-BR"/>
+        </w:rPr>
+        <w:t>`</w:t>
+      </w:r>
+      <w:r>
+        <w:rPr>
+          <w:rFonts w:ascii="Consolas" w:eastAsia="Times New Roman" w:hAnsi="Consolas" w:cs="Times New Roman"/>
+          <w:color w:val="F6F6F4"/>
+          <w:sz w:val="21"/>
+          <w:szCs w:val="21"/>
+          <w:lang w:eastAsia="pt-BR"/>
+        </w:rPr>
+        <w:t>,</w:t>
+      </w:r>
+    </w:p>
+    <w:p>
+      <w:pPr>
+        <w:pStyle w:val="PargrafodaLista"/>
+        <w:numPr>
+          <w:ilvl w:val="0"/>
+          <w:numId w:val="4"/>
+        </w:numPr>
+        <w:shd w:val="clear" w:color="auto" w:fill="282A36"/>
+        <w:spacing w:after="0" w:line="285" w:lineRule="atLeast"/>
+        <w:jc w:val="left"/>
+        <w:rPr>
+          <w:rFonts w:ascii="Consolas" w:eastAsia="Times New Roman" w:hAnsi="Consolas" w:cs="Times New Roman"/>
+          <w:color w:val="F6F6F4"/>
+          <w:sz w:val="21"/>
+          <w:szCs w:val="21"/>
+          <w:lang w:eastAsia="pt-BR"/>
+        </w:rPr>
+      </w:pPr>
+      <w:r>
+        <w:rPr>
+          <w:rFonts w:ascii="Consolas" w:eastAsia="Times New Roman" w:hAnsi="Consolas" w:cs="Times New Roman"/>
+          <w:color w:val="F6F6F4"/>
+          <w:sz w:val="21"/>
+          <w:szCs w:val="21"/>
+          <w:lang w:eastAsia="pt-BR"/>
+        </w:rPr>
+        <w:t>                quantidade</w:t>
+      </w:r>
+      <w:r>
+        <w:rPr>
+          <w:rFonts w:ascii="Consolas" w:eastAsia="Times New Roman" w:hAnsi="Consolas" w:cs="Times New Roman"/>
+          <w:color w:val="F286C4"/>
+          <w:sz w:val="21"/>
+          <w:szCs w:val="21"/>
+          <w:lang w:eastAsia="pt-BR"/>
+        </w:rPr>
+        <w:t>:</w:t>
+      </w:r>
+      <w:r>
+        <w:rPr>
+          <w:rFonts w:ascii="Consolas" w:eastAsia="Times New Roman" w:hAnsi="Consolas" w:cs="Times New Roman"/>
+          <w:color w:val="F6F6F4"/>
+          <w:sz w:val="21"/>
+          <w:szCs w:val="21"/>
+          <w:lang w:eastAsia="pt-BR"/>
+        </w:rPr>
+        <w:t xml:space="preserve"> </w:t>
+      </w:r>
+      <w:proofErr w:type="spellStart"/>
+      <w:proofErr w:type="gramStart"/>
+      <w:r>
+        <w:rPr>
+          <w:rFonts w:ascii="Consolas" w:eastAsia="Times New Roman" w:hAnsi="Consolas" w:cs="Times New Roman"/>
+          <w:i/>
+          <w:iCs/>
+          <w:color w:val="BF9EEE"/>
+          <w:sz w:val="21"/>
+          <w:szCs w:val="21"/>
+          <w:lang w:eastAsia="pt-BR"/>
+        </w:rPr>
+        <w:t>this</w:t>
+      </w:r>
+      <w:r>
+        <w:rPr>
+          <w:rFonts w:ascii="Consolas" w:eastAsia="Times New Roman" w:hAnsi="Consolas" w:cs="Times New Roman"/>
+          <w:color w:val="F6F6F4"/>
+          <w:sz w:val="21"/>
+          <w:szCs w:val="21"/>
+          <w:lang w:eastAsia="pt-BR"/>
+        </w:rPr>
+        <w:t>.quantidade</w:t>
+      </w:r>
+      <w:proofErr w:type="spellEnd"/>
+      <w:proofErr w:type="gramEnd"/>
+      <w:r>
+        <w:rPr>
+          <w:rFonts w:ascii="Consolas" w:eastAsia="Times New Roman" w:hAnsi="Consolas" w:cs="Times New Roman"/>
+          <w:color w:val="F6F6F4"/>
+          <w:sz w:val="21"/>
+          <w:szCs w:val="21"/>
+          <w:lang w:eastAsia="pt-BR"/>
+        </w:rPr>
+        <w:t>,</w:t>
+      </w:r>
+    </w:p>
+    <w:p>
+      <w:pPr>
+        <w:pStyle w:val="PargrafodaLista"/>
+        <w:numPr>
+          <w:ilvl w:val="0"/>
+          <w:numId w:val="4"/>
+        </w:numPr>
+        <w:shd w:val="clear" w:color="auto" w:fill="282A36"/>
+        <w:spacing w:after="0" w:line="285" w:lineRule="atLeast"/>
+        <w:jc w:val="left"/>
+        <w:rPr>
+          <w:rFonts w:ascii="Consolas" w:eastAsia="Times New Roman" w:hAnsi="Consolas" w:cs="Times New Roman"/>
+          <w:color w:val="F6F6F4"/>
+          <w:sz w:val="21"/>
+          <w:szCs w:val="21"/>
+          <w:lang w:eastAsia="pt-BR"/>
+        </w:rPr>
+      </w:pPr>
+      <w:r>
+        <w:rPr>
+          <w:rFonts w:ascii="Consolas" w:eastAsia="Times New Roman" w:hAnsi="Consolas" w:cs="Times New Roman"/>
+          <w:color w:val="F6F6F4"/>
+          <w:sz w:val="21"/>
+          <w:szCs w:val="21"/>
+          <w:lang w:eastAsia="pt-BR"/>
+        </w:rPr>
+        <w:t xml:space="preserve">                </w:t>
+      </w:r>
+      <w:proofErr w:type="spellStart"/>
+      <w:r>
+        <w:rPr>
+          <w:rFonts w:ascii="Consolas" w:eastAsia="Times New Roman" w:hAnsi="Consolas" w:cs="Times New Roman"/>
+          <w:color w:val="F6F6F4"/>
+          <w:sz w:val="21"/>
+          <w:szCs w:val="21"/>
+          <w:lang w:eastAsia="pt-BR"/>
+        </w:rPr>
+        <w:t>preco</w:t>
+      </w:r>
+      <w:proofErr w:type="spellEnd"/>
+      <w:r>
+        <w:rPr>
+          <w:rFonts w:ascii="Consolas" w:eastAsia="Times New Roman" w:hAnsi="Consolas" w:cs="Times New Roman"/>
+          <w:color w:val="F286C4"/>
+          <w:sz w:val="21"/>
+          <w:szCs w:val="21"/>
+          <w:lang w:eastAsia="pt-BR"/>
+        </w:rPr>
+        <w:t>:</w:t>
+      </w:r>
+      <w:r>
+        <w:rPr>
+          <w:rFonts w:ascii="Consolas" w:eastAsia="Times New Roman" w:hAnsi="Consolas" w:cs="Times New Roman"/>
+          <w:color w:val="F6F6F4"/>
+          <w:sz w:val="21"/>
+          <w:szCs w:val="21"/>
+          <w:lang w:eastAsia="pt-BR"/>
+        </w:rPr>
+        <w:t xml:space="preserve"> </w:t>
+      </w:r>
+      <w:proofErr w:type="spellStart"/>
+      <w:proofErr w:type="gramStart"/>
+      <w:r>
+        <w:rPr>
+          <w:rFonts w:ascii="Consolas" w:eastAsia="Times New Roman" w:hAnsi="Consolas" w:cs="Times New Roman"/>
+          <w:i/>
+          <w:iCs/>
+          <w:color w:val="BF9EEE"/>
+          <w:sz w:val="21"/>
+          <w:szCs w:val="21"/>
+          <w:lang w:eastAsia="pt-BR"/>
+        </w:rPr>
+        <w:t>this</w:t>
+      </w:r>
+      <w:r>
+        <w:rPr>
+          <w:rFonts w:ascii="Consolas" w:eastAsia="Times New Roman" w:hAnsi="Consolas" w:cs="Times New Roman"/>
+          <w:color w:val="F6F6F4"/>
+          <w:sz w:val="21"/>
+          <w:szCs w:val="21"/>
+          <w:lang w:eastAsia="pt-BR"/>
+        </w:rPr>
+        <w:t>.preco</w:t>
+      </w:r>
+      <w:proofErr w:type="spellEnd"/>
+      <w:proofErr w:type="gramEnd"/>
+    </w:p>
+    <w:p>
+      <w:pPr>
+        <w:pStyle w:val="PargrafodaLista"/>
+        <w:numPr>
+          <w:ilvl w:val="0"/>
+          <w:numId w:val="4"/>
+        </w:numPr>
+        <w:shd w:val="clear" w:color="auto" w:fill="282A36"/>
+        <w:spacing w:after="0" w:line="285" w:lineRule="atLeast"/>
+        <w:jc w:val="left"/>
+        <w:rPr>
+          <w:rFonts w:ascii="Consolas" w:eastAsia="Times New Roman" w:hAnsi="Consolas" w:cs="Times New Roman"/>
+          <w:color w:val="F6F6F4"/>
+          <w:sz w:val="21"/>
+          <w:szCs w:val="21"/>
+          <w:lang w:eastAsia="pt-BR"/>
+        </w:rPr>
+      </w:pPr>
+      <w:r>
+        <w:rPr>
+          <w:rFonts w:ascii="Consolas" w:eastAsia="Times New Roman" w:hAnsi="Consolas" w:cs="Times New Roman"/>
+          <w:color w:val="F6F6F4"/>
+          <w:sz w:val="21"/>
+          <w:szCs w:val="21"/>
+          <w:lang w:eastAsia="pt-BR"/>
+        </w:rPr>
+        <w:t>            }</w:t>
+      </w:r>
+    </w:p>
+    <w:p>
+      <w:pPr>
+        <w:pStyle w:val="PargrafodaLista"/>
+        <w:numPr>
+          <w:ilvl w:val="0"/>
+          <w:numId w:val="4"/>
+        </w:numPr>
+        <w:shd w:val="clear" w:color="auto" w:fill="282A36"/>
+        <w:spacing w:after="0" w:line="285" w:lineRule="atLeast"/>
+        <w:jc w:val="left"/>
+        <w:rPr>
+          <w:rFonts w:ascii="Consolas" w:eastAsia="Times New Roman" w:hAnsi="Consolas" w:cs="Times New Roman"/>
+          <w:color w:val="F6F6F4"/>
+          <w:sz w:val="21"/>
+          <w:szCs w:val="21"/>
+          <w:lang w:eastAsia="pt-BR"/>
+        </w:rPr>
+      </w:pPr>
+      <w:r>
+        <w:rPr>
+          <w:rFonts w:ascii="Consolas" w:eastAsia="Times New Roman" w:hAnsi="Consolas" w:cs="Times New Roman"/>
+          <w:color w:val="F6F6F4"/>
+          <w:sz w:val="21"/>
+          <w:szCs w:val="21"/>
+          <w:lang w:eastAsia="pt-BR"/>
+        </w:rPr>
+        <w:t xml:space="preserve">            </w:t>
+      </w:r>
+    </w:p>
+    <w:p>
+      <w:pPr>
+        <w:pStyle w:val="PargrafodaLista"/>
+        <w:numPr>
+          <w:ilvl w:val="0"/>
+          <w:numId w:val="4"/>
+        </w:numPr>
+        <w:shd w:val="clear" w:color="auto" w:fill="282A36"/>
+        <w:spacing w:after="0" w:line="285" w:lineRule="atLeast"/>
+        <w:jc w:val="left"/>
+        <w:rPr>
+          <w:rFonts w:ascii="Consolas" w:eastAsia="Times New Roman" w:hAnsi="Consolas" w:cs="Times New Roman"/>
+          <w:color w:val="F6F6F4"/>
+          <w:sz w:val="21"/>
+          <w:szCs w:val="21"/>
+          <w:lang w:eastAsia="pt-BR"/>
+        </w:rPr>
+      </w:pPr>
+      <w:r>
+        <w:rPr>
+          <w:rFonts w:ascii="Consolas" w:eastAsia="Times New Roman" w:hAnsi="Consolas" w:cs="Times New Roman"/>
+          <w:color w:val="F6F6F4"/>
+          <w:sz w:val="21"/>
+          <w:szCs w:val="21"/>
+          <w:lang w:eastAsia="pt-BR"/>
+        </w:rPr>
+        <w:t>           </w:t>
+      </w:r>
+      <w:r>
+        <w:rPr>
+          <w:rFonts w:ascii="Consolas" w:eastAsia="Times New Roman" w:hAnsi="Consolas" w:cs="Times New Roman"/>
+          <w:color w:val="7B7F8B"/>
+          <w:sz w:val="21"/>
+          <w:szCs w:val="21"/>
+          <w:lang w:eastAsia="pt-BR"/>
+        </w:rPr>
+        <w:t xml:space="preserve">// </w:t>
+      </w:r>
+      <w:proofErr w:type="spellStart"/>
+      <w:proofErr w:type="gramStart"/>
+      <w:r>
+        <w:rPr>
+          <w:rFonts w:ascii="Consolas" w:eastAsia="Times New Roman" w:hAnsi="Consolas" w:cs="Times New Roman"/>
+          <w:color w:val="7B7F8B"/>
+          <w:sz w:val="21"/>
+          <w:szCs w:val="21"/>
+          <w:lang w:eastAsia="pt-BR"/>
+        </w:rPr>
+        <w:t>this</w:t>
+      </w:r>
+      <w:proofErr w:type="spellEnd"/>
+      <w:r>
+        <w:rPr>
+          <w:rFonts w:ascii="Consolas" w:eastAsia="Times New Roman" w:hAnsi="Consolas" w:cs="Times New Roman"/>
+          <w:color w:val="7B7F8B"/>
+          <w:sz w:val="21"/>
+          <w:szCs w:val="21"/>
+          <w:lang w:eastAsia="pt-BR"/>
+        </w:rPr>
+        <w:t>.$</w:t>
+      </w:r>
+      <w:proofErr w:type="spellStart"/>
+      <w:proofErr w:type="gramEnd"/>
+      <w:r>
+        <w:rPr>
+          <w:rFonts w:ascii="Consolas" w:eastAsia="Times New Roman" w:hAnsi="Consolas" w:cs="Times New Roman"/>
+          <w:color w:val="7B7F8B"/>
+          <w:sz w:val="21"/>
+          <w:szCs w:val="21"/>
+          <w:lang w:eastAsia="pt-BR"/>
+        </w:rPr>
+        <w:t>store.state.produtos.push</w:t>
+      </w:r>
+      <w:proofErr w:type="spellEnd"/>
+      <w:r>
+        <w:rPr>
+          <w:rFonts w:ascii="Consolas" w:eastAsia="Times New Roman" w:hAnsi="Consolas" w:cs="Times New Roman"/>
+          <w:color w:val="7B7F8B"/>
+          <w:sz w:val="21"/>
+          <w:szCs w:val="21"/>
+          <w:lang w:eastAsia="pt-BR"/>
+        </w:rPr>
+        <w:t>(produto)</w:t>
+      </w:r>
+    </w:p>
+    <w:p>
+      <w:pPr>
+        <w:pStyle w:val="PargrafodaLista"/>
+        <w:numPr>
+          <w:ilvl w:val="0"/>
+          <w:numId w:val="4"/>
+        </w:numPr>
+        <w:shd w:val="clear" w:color="auto" w:fill="282A36"/>
+        <w:spacing w:after="0" w:line="285" w:lineRule="atLeast"/>
+        <w:jc w:val="left"/>
+        <w:rPr>
+          <w:rFonts w:ascii="Consolas" w:eastAsia="Times New Roman" w:hAnsi="Consolas" w:cs="Times New Roman"/>
+          <w:color w:val="F6F6F4"/>
+          <w:sz w:val="21"/>
+          <w:szCs w:val="21"/>
+          <w:lang w:eastAsia="pt-BR"/>
+        </w:rPr>
+      </w:pPr>
+      <w:r>
+        <w:rPr>
+          <w:rFonts w:ascii="Consolas" w:eastAsia="Times New Roman" w:hAnsi="Consolas" w:cs="Times New Roman"/>
+          <w:color w:val="F6F6F4"/>
+          <w:sz w:val="21"/>
+          <w:szCs w:val="21"/>
+          <w:lang w:eastAsia="pt-BR"/>
+        </w:rPr>
+        <w:t xml:space="preserve">            </w:t>
+      </w:r>
+      <w:r>
+        <w:rPr>
+          <w:rFonts w:ascii="Consolas" w:eastAsia="Times New Roman" w:hAnsi="Consolas" w:cs="Times New Roman"/>
+          <w:color w:val="7B7F8B"/>
+          <w:sz w:val="21"/>
+          <w:szCs w:val="21"/>
+          <w:lang w:eastAsia="pt-BR"/>
+        </w:rPr>
+        <w:t xml:space="preserve">// </w:t>
+      </w:r>
+      <w:proofErr w:type="spellStart"/>
+      <w:r>
+        <w:rPr>
+          <w:rFonts w:ascii="Consolas" w:eastAsia="Times New Roman" w:hAnsi="Consolas" w:cs="Times New Roman"/>
+          <w:color w:val="7B7F8B"/>
+          <w:sz w:val="21"/>
+          <w:szCs w:val="21"/>
+          <w:lang w:eastAsia="pt-BR"/>
+        </w:rPr>
+        <w:t>eslint-disable-next-line</w:t>
+      </w:r>
+      <w:proofErr w:type="spellEnd"/>
+    </w:p>
+    <w:p>
+      <w:pPr>
+        <w:pStyle w:val="PargrafodaLista"/>
+        <w:numPr>
+          <w:ilvl w:val="0"/>
+          <w:numId w:val="4"/>
+        </w:numPr>
+        <w:shd w:val="clear" w:color="auto" w:fill="282A36"/>
+        <w:spacing w:after="0" w:line="285" w:lineRule="atLeast"/>
+        <w:jc w:val="left"/>
+        <w:rPr>
+          <w:rFonts w:ascii="Consolas" w:eastAsia="Times New Roman" w:hAnsi="Consolas" w:cs="Times New Roman"/>
+          <w:color w:val="F6F6F4"/>
+          <w:sz w:val="21"/>
+          <w:szCs w:val="21"/>
+          <w:lang w:eastAsia="pt-BR"/>
+        </w:rPr>
+      </w:pPr>
+      <w:r>
+        <w:rPr>
+          <w:rFonts w:ascii="Consolas" w:eastAsia="Times New Roman" w:hAnsi="Consolas" w:cs="Times New Roman"/>
+          <w:color w:val="F6F6F4"/>
+          <w:sz w:val="21"/>
+          <w:szCs w:val="21"/>
+          <w:lang w:eastAsia="pt-BR"/>
+        </w:rPr>
+        <w:t xml:space="preserve">            </w:t>
+      </w:r>
+      <w:r>
+        <w:rPr>
+          <w:rFonts w:ascii="Consolas" w:eastAsia="Times New Roman" w:hAnsi="Consolas" w:cs="Times New Roman"/>
+          <w:color w:val="7B7F8B"/>
+          <w:sz w:val="21"/>
+          <w:szCs w:val="21"/>
+          <w:lang w:eastAsia="pt-BR"/>
+        </w:rPr>
+        <w:t>// console.log(produto)</w:t>
+      </w:r>
+    </w:p>
+    <w:p>
+      <w:pPr>
+        <w:pStyle w:val="PargrafodaLista"/>
+        <w:numPr>
+          <w:ilvl w:val="0"/>
+          <w:numId w:val="4"/>
+        </w:numPr>
+        <w:shd w:val="clear" w:color="auto" w:fill="282A36"/>
+        <w:spacing w:after="0" w:line="285" w:lineRule="atLeast"/>
+        <w:jc w:val="left"/>
+        <w:rPr>
+          <w:rFonts w:ascii="Consolas" w:eastAsia="Times New Roman" w:hAnsi="Consolas" w:cs="Times New Roman"/>
+          <w:color w:val="F6F6F4"/>
+          <w:sz w:val="21"/>
+          <w:szCs w:val="21"/>
+          <w:lang w:eastAsia="pt-BR"/>
+        </w:rPr>
+      </w:pPr>
+      <w:r>
+        <w:rPr>
+          <w:rFonts w:ascii="Consolas" w:eastAsia="Times New Roman" w:hAnsi="Consolas" w:cs="Times New Roman"/>
+          <w:color w:val="F6F6F4"/>
+          <w:sz w:val="21"/>
+          <w:szCs w:val="21"/>
+          <w:lang w:eastAsia="pt-BR"/>
+        </w:rPr>
+        <w:t>           </w:t>
+      </w:r>
+      <w:proofErr w:type="spellStart"/>
+      <w:proofErr w:type="gramStart"/>
+      <w:r>
+        <w:rPr>
+          <w:rFonts w:ascii="Consolas" w:eastAsia="Times New Roman" w:hAnsi="Consolas" w:cs="Times New Roman"/>
+          <w:i/>
+          <w:iCs/>
+          <w:color w:val="BF9EEE"/>
+          <w:sz w:val="21"/>
+          <w:szCs w:val="21"/>
+          <w:lang w:eastAsia="pt-BR"/>
+        </w:rPr>
+        <w:t>this</w:t>
+      </w:r>
+      <w:proofErr w:type="spellEnd"/>
+      <w:r>
+        <w:rPr>
+          <w:rFonts w:ascii="Consolas" w:eastAsia="Times New Roman" w:hAnsi="Consolas" w:cs="Times New Roman"/>
+          <w:color w:val="F6F6F4"/>
+          <w:sz w:val="21"/>
+          <w:szCs w:val="21"/>
+          <w:lang w:eastAsia="pt-BR"/>
+        </w:rPr>
+        <w:t>.$</w:t>
+      </w:r>
+      <w:proofErr w:type="spellStart"/>
+      <w:proofErr w:type="gramEnd"/>
+      <w:r>
+        <w:rPr>
+          <w:rFonts w:ascii="Consolas" w:eastAsia="Times New Roman" w:hAnsi="Consolas" w:cs="Times New Roman"/>
+          <w:color w:val="F6F6F4"/>
+          <w:sz w:val="21"/>
+          <w:szCs w:val="21"/>
+          <w:lang w:eastAsia="pt-BR"/>
+        </w:rPr>
+        <w:t>store.</w:t>
+      </w:r>
+      <w:r>
+        <w:rPr>
+          <w:rFonts w:ascii="Consolas" w:eastAsia="Times New Roman" w:hAnsi="Consolas" w:cs="Times New Roman"/>
+          <w:color w:val="62E884"/>
+          <w:sz w:val="21"/>
+          <w:szCs w:val="21"/>
+          <w:lang w:eastAsia="pt-BR"/>
+        </w:rPr>
+        <w:t>commit</w:t>
+      </w:r>
+      <w:proofErr w:type="spellEnd"/>
+      <w:r>
+        <w:rPr>
+          <w:rFonts w:ascii="Consolas" w:eastAsia="Times New Roman" w:hAnsi="Consolas" w:cs="Times New Roman"/>
+          <w:color w:val="F6F6F4"/>
+          <w:sz w:val="21"/>
+          <w:szCs w:val="21"/>
+          <w:lang w:eastAsia="pt-BR"/>
+        </w:rPr>
+        <w:t>(</w:t>
+      </w:r>
+      <w:r>
+        <w:rPr>
+          <w:rFonts w:ascii="Consolas" w:eastAsia="Times New Roman" w:hAnsi="Consolas" w:cs="Times New Roman"/>
+          <w:color w:val="DEE492"/>
+          <w:sz w:val="21"/>
+          <w:szCs w:val="21"/>
+          <w:lang w:eastAsia="pt-BR"/>
+        </w:rPr>
+        <w:t>'</w:t>
+      </w:r>
+      <w:proofErr w:type="spellStart"/>
+      <w:r>
+        <w:rPr>
+          <w:rFonts w:ascii="Consolas" w:eastAsia="Times New Roman" w:hAnsi="Consolas" w:cs="Times New Roman"/>
+          <w:color w:val="E7EE98"/>
+          <w:sz w:val="21"/>
+          <w:szCs w:val="21"/>
+          <w:lang w:eastAsia="pt-BR"/>
+        </w:rPr>
+        <w:t>adicionarProduto</w:t>
+      </w:r>
+      <w:proofErr w:type="spellEnd"/>
+      <w:r>
+        <w:rPr>
+          <w:rFonts w:ascii="Consolas" w:eastAsia="Times New Roman" w:hAnsi="Consolas" w:cs="Times New Roman"/>
+          <w:color w:val="DEE492"/>
+          <w:sz w:val="21"/>
+          <w:szCs w:val="21"/>
+          <w:lang w:eastAsia="pt-BR"/>
+        </w:rPr>
+        <w:t>'</w:t>
+      </w:r>
+      <w:r>
+        <w:rPr>
+          <w:rFonts w:ascii="Consolas" w:eastAsia="Times New Roman" w:hAnsi="Consolas" w:cs="Times New Roman"/>
+          <w:color w:val="F6F6F4"/>
+          <w:sz w:val="21"/>
+          <w:szCs w:val="21"/>
+          <w:lang w:eastAsia="pt-BR"/>
+        </w:rPr>
+        <w:t xml:space="preserve">, </w:t>
+      </w:r>
+      <w:r>
+        <w:rPr>
+          <w:rFonts w:ascii="Consolas" w:eastAsia="Times New Roman" w:hAnsi="Consolas" w:cs="Times New Roman"/>
+          <w:color w:val="BF9EEE"/>
+          <w:sz w:val="21"/>
+          <w:szCs w:val="21"/>
+          <w:lang w:eastAsia="pt-BR"/>
+        </w:rPr>
+        <w:t>produto</w:t>
+      </w:r>
+      <w:r>
+        <w:rPr>
+          <w:rFonts w:ascii="Consolas" w:eastAsia="Times New Roman" w:hAnsi="Consolas" w:cs="Times New Roman"/>
+          <w:color w:val="F6F6F4"/>
+          <w:sz w:val="21"/>
+          <w:szCs w:val="21"/>
+          <w:lang w:eastAsia="pt-BR"/>
+        </w:rPr>
+        <w:t>)</w:t>
+      </w:r>
+    </w:p>
+    <w:p>
+      <w:pPr>
+        <w:pStyle w:val="PargrafodaLista"/>
+        <w:numPr>
+          <w:ilvl w:val="0"/>
+          <w:numId w:val="4"/>
+        </w:numPr>
+        <w:shd w:val="clear" w:color="auto" w:fill="282A36"/>
+        <w:spacing w:after="0" w:line="285" w:lineRule="atLeast"/>
+        <w:jc w:val="left"/>
+        <w:rPr>
+          <w:rFonts w:ascii="Consolas" w:eastAsia="Times New Roman" w:hAnsi="Consolas" w:cs="Times New Roman"/>
+          <w:color w:val="F6F6F4"/>
+          <w:sz w:val="21"/>
+          <w:szCs w:val="21"/>
+          <w:lang w:eastAsia="pt-BR"/>
+        </w:rPr>
+      </w:pPr>
+      <w:r>
+        <w:rPr>
+          <w:rFonts w:ascii="Consolas" w:eastAsia="Times New Roman" w:hAnsi="Consolas" w:cs="Times New Roman"/>
+          <w:color w:val="F6F6F4"/>
+          <w:sz w:val="21"/>
+          <w:szCs w:val="21"/>
+          <w:lang w:eastAsia="pt-BR"/>
+        </w:rPr>
+        <w:t>        }</w:t>
+      </w:r>
+    </w:p>
+    <w:p>
+      <w:pPr>
+        <w:pStyle w:val="PargrafodaLista"/>
+        <w:numPr>
+          <w:ilvl w:val="0"/>
+          <w:numId w:val="4"/>
+        </w:numPr>
+        <w:shd w:val="clear" w:color="auto" w:fill="282A36"/>
+        <w:spacing w:after="0" w:line="285" w:lineRule="atLeast"/>
+        <w:jc w:val="left"/>
+        <w:rPr>
+          <w:rFonts w:ascii="Consolas" w:eastAsia="Times New Roman" w:hAnsi="Consolas" w:cs="Times New Roman"/>
+          <w:color w:val="F6F6F4"/>
+          <w:sz w:val="21"/>
+          <w:szCs w:val="21"/>
+          <w:lang w:eastAsia="pt-BR"/>
+        </w:rPr>
+      </w:pPr>
+      <w:r>
+        <w:rPr>
+          <w:rFonts w:ascii="Consolas" w:eastAsia="Times New Roman" w:hAnsi="Consolas" w:cs="Times New Roman"/>
+          <w:color w:val="F6F6F4"/>
+          <w:sz w:val="21"/>
+          <w:szCs w:val="21"/>
+          <w:lang w:eastAsia="pt-BR"/>
+        </w:rPr>
+        <w:t>    }</w:t>
+      </w:r>
+    </w:p>
+    <w:p>
+      <w:pPr>
+        <w:pStyle w:val="PargrafodaLista"/>
+        <w:numPr>
+          <w:ilvl w:val="0"/>
+          <w:numId w:val="4"/>
+        </w:numPr>
+        <w:ind w:left="360"/>
+        <w:rPr>
+          <w:rFonts w:ascii="Consolas" w:hAnsi="Consolas"/>
+          <w:sz w:val="24"/>
+          <w:szCs w:val="24"/>
+        </w:rPr>
+      </w:pPr>
+      <w:r>
+        <w:rPr>
+          <w:rFonts w:ascii="Consolas" w:hAnsi="Consolas"/>
+          <w:sz w:val="24"/>
+          <w:szCs w:val="24"/>
+        </w:rPr>
+        <w:t xml:space="preserve">Outra forma de utilizarmos </w:t>
+      </w:r>
+      <w:proofErr w:type="spellStart"/>
+      <w:r>
+        <w:rPr>
+          <w:rFonts w:ascii="Consolas" w:hAnsi="Consolas"/>
+          <w:sz w:val="24"/>
+          <w:szCs w:val="24"/>
+        </w:rPr>
+        <w:t>mutation</w:t>
+      </w:r>
+      <w:proofErr w:type="spellEnd"/>
+      <w:r>
+        <w:rPr>
+          <w:rFonts w:ascii="Consolas" w:hAnsi="Consolas"/>
+          <w:sz w:val="24"/>
+          <w:szCs w:val="24"/>
+        </w:rPr>
+        <w:t xml:space="preserve"> é </w:t>
+      </w:r>
+      <w:r>
+        <w:rPr>
+          <w:rFonts w:ascii="Consolas" w:hAnsi="Consolas"/>
+          <w:sz w:val="24"/>
+          <w:szCs w:val="24"/>
+        </w:rPr>
+        <w:t xml:space="preserve">importar para o componente a função </w:t>
+      </w:r>
+      <w:proofErr w:type="spellStart"/>
+      <w:r>
+        <w:rPr>
+          <w:rFonts w:ascii="Consolas" w:hAnsi="Consolas"/>
+          <w:sz w:val="24"/>
+          <w:szCs w:val="24"/>
+        </w:rPr>
+        <w:t>mapMutations</w:t>
+      </w:r>
+      <w:proofErr w:type="spellEnd"/>
+      <w:r>
+        <w:rPr>
+          <w:rFonts w:ascii="Consolas" w:hAnsi="Consolas"/>
+          <w:sz w:val="24"/>
+          <w:szCs w:val="24"/>
+        </w:rPr>
+        <w:t xml:space="preserve"> do </w:t>
+      </w:r>
+      <w:proofErr w:type="spellStart"/>
+      <w:r>
+        <w:rPr>
+          <w:rFonts w:ascii="Consolas" w:hAnsi="Consolas"/>
+          <w:sz w:val="24"/>
+          <w:szCs w:val="24"/>
+        </w:rPr>
+        <w:t>vuex</w:t>
+      </w:r>
+      <w:proofErr w:type="spellEnd"/>
+      <w:r>
+        <w:rPr>
+          <w:rFonts w:ascii="Consolas" w:hAnsi="Consolas"/>
+          <w:sz w:val="24"/>
+          <w:szCs w:val="24"/>
+        </w:rPr>
+        <w:t xml:space="preserve"> e </w:t>
+      </w:r>
+      <w:r>
+        <w:rPr>
+          <w:rFonts w:ascii="Consolas" w:hAnsi="Consolas"/>
+          <w:sz w:val="24"/>
+          <w:szCs w:val="24"/>
+        </w:rPr>
+        <w:t xml:space="preserve">fazermos um </w:t>
+      </w:r>
+      <w:proofErr w:type="spellStart"/>
+      <w:r>
+        <w:rPr>
+          <w:rFonts w:ascii="Consolas" w:hAnsi="Consolas"/>
+          <w:sz w:val="24"/>
+          <w:szCs w:val="24"/>
+        </w:rPr>
+        <w:t>spreding</w:t>
+      </w:r>
+      <w:proofErr w:type="spellEnd"/>
+      <w:r>
+        <w:rPr>
+          <w:rFonts w:ascii="Consolas" w:hAnsi="Consolas"/>
+          <w:sz w:val="24"/>
+          <w:szCs w:val="24"/>
+        </w:rPr>
+        <w:t xml:space="preserve"> de </w:t>
+      </w:r>
+      <w:proofErr w:type="spellStart"/>
+      <w:r>
+        <w:rPr>
+          <w:rFonts w:ascii="Consolas" w:hAnsi="Consolas"/>
+          <w:sz w:val="24"/>
+          <w:szCs w:val="24"/>
+        </w:rPr>
+        <w:t>mapMutations</w:t>
+      </w:r>
+      <w:proofErr w:type="spellEnd"/>
+      <w:r>
+        <w:rPr>
+          <w:rFonts w:ascii="Consolas" w:hAnsi="Consolas"/>
+          <w:sz w:val="24"/>
+          <w:szCs w:val="24"/>
+        </w:rPr>
+        <w:t xml:space="preserve"> passando o método definido em </w:t>
+      </w:r>
+      <w:proofErr w:type="spellStart"/>
+      <w:r>
+        <w:rPr>
+          <w:rFonts w:ascii="Consolas" w:hAnsi="Consolas"/>
+          <w:sz w:val="24"/>
+          <w:szCs w:val="24"/>
+        </w:rPr>
+        <w:t>mutations</w:t>
+      </w:r>
+      <w:proofErr w:type="spellEnd"/>
+      <w:r>
+        <w:rPr>
+          <w:rFonts w:ascii="Consolas" w:hAnsi="Consolas"/>
+          <w:sz w:val="24"/>
+          <w:szCs w:val="24"/>
+        </w:rPr>
+        <w:t xml:space="preserve"> </w:t>
+      </w:r>
+      <w:proofErr w:type="gramStart"/>
+      <w:r>
+        <w:rPr>
+          <w:rFonts w:ascii="Consolas" w:hAnsi="Consolas"/>
+          <w:sz w:val="24"/>
+          <w:szCs w:val="24"/>
+        </w:rPr>
+        <w:t>do store</w:t>
+      </w:r>
+      <w:proofErr w:type="gramEnd"/>
+      <w:r>
+        <w:rPr>
+          <w:rFonts w:ascii="Consolas" w:hAnsi="Consolas"/>
+          <w:sz w:val="24"/>
+          <w:szCs w:val="24"/>
+        </w:rPr>
+        <w:t>, desta forma podemos acessar o</w:t>
+      </w:r>
+      <w:r>
+        <w:rPr>
+          <w:rFonts w:ascii="Consolas" w:hAnsi="Consolas"/>
+          <w:sz w:val="24"/>
+          <w:szCs w:val="24"/>
+        </w:rPr>
+        <w:t xml:space="preserve"> método diretamente.</w:t>
+      </w:r>
+    </w:p>
+    <w:p>
+      <w:pPr>
+        <w:pStyle w:val="PargrafodaLista"/>
+        <w:numPr>
+          <w:ilvl w:val="0"/>
+          <w:numId w:val="4"/>
+        </w:numPr>
+        <w:shd w:val="clear" w:color="auto" w:fill="282A36"/>
+        <w:spacing w:after="0" w:line="285" w:lineRule="atLeast"/>
+        <w:jc w:val="left"/>
+        <w:rPr>
+          <w:rFonts w:ascii="Consolas" w:eastAsia="Times New Roman" w:hAnsi="Consolas" w:cs="Times New Roman"/>
+          <w:color w:val="F6F6F4"/>
+          <w:sz w:val="21"/>
+          <w:szCs w:val="21"/>
+          <w:lang w:eastAsia="pt-BR"/>
+        </w:rPr>
+      </w:pPr>
+      <w:proofErr w:type="spellStart"/>
+      <w:r>
+        <w:rPr>
+          <w:rFonts w:ascii="Consolas" w:eastAsia="Times New Roman" w:hAnsi="Consolas" w:cs="Times New Roman"/>
+          <w:color w:val="F286C4"/>
+          <w:sz w:val="21"/>
+          <w:szCs w:val="21"/>
+          <w:lang w:eastAsia="pt-BR"/>
+        </w:rPr>
+        <w:t>import</w:t>
+      </w:r>
+      <w:proofErr w:type="spellEnd"/>
+      <w:r>
+        <w:rPr>
+          <w:rFonts w:ascii="Consolas" w:eastAsia="Times New Roman" w:hAnsi="Consolas" w:cs="Times New Roman"/>
+          <w:color w:val="F6F6F4"/>
+          <w:sz w:val="21"/>
+          <w:szCs w:val="21"/>
+          <w:lang w:eastAsia="pt-BR"/>
+        </w:rPr>
+        <w:t xml:space="preserve"> </w:t>
+      </w:r>
+      <w:proofErr w:type="gramStart"/>
+      <w:r>
+        <w:rPr>
+          <w:rFonts w:ascii="Consolas" w:eastAsia="Times New Roman" w:hAnsi="Consolas" w:cs="Times New Roman"/>
+          <w:color w:val="F6F6F4"/>
+          <w:sz w:val="21"/>
+          <w:szCs w:val="21"/>
+          <w:lang w:eastAsia="pt-BR"/>
+        </w:rPr>
+        <w:t xml:space="preserve">{ </w:t>
+      </w:r>
+      <w:proofErr w:type="spellStart"/>
+      <w:r>
+        <w:rPr>
+          <w:rFonts w:ascii="Consolas" w:eastAsia="Times New Roman" w:hAnsi="Consolas" w:cs="Times New Roman"/>
+          <w:color w:val="F6F6F4"/>
+          <w:sz w:val="21"/>
+          <w:szCs w:val="21"/>
+          <w:lang w:eastAsia="pt-BR"/>
+        </w:rPr>
+        <w:t>mapMutations</w:t>
+      </w:r>
+      <w:proofErr w:type="spellEnd"/>
+      <w:proofErr w:type="gramEnd"/>
+      <w:r>
+        <w:rPr>
+          <w:rFonts w:ascii="Consolas" w:eastAsia="Times New Roman" w:hAnsi="Consolas" w:cs="Times New Roman"/>
+          <w:color w:val="F6F6F4"/>
+          <w:sz w:val="21"/>
+          <w:szCs w:val="21"/>
+          <w:lang w:eastAsia="pt-BR"/>
+        </w:rPr>
+        <w:t xml:space="preserve"> } </w:t>
+      </w:r>
+      <w:proofErr w:type="spellStart"/>
+      <w:r>
+        <w:rPr>
+          <w:rFonts w:ascii="Consolas" w:eastAsia="Times New Roman" w:hAnsi="Consolas" w:cs="Times New Roman"/>
+          <w:color w:val="F286C4"/>
+          <w:sz w:val="21"/>
+          <w:szCs w:val="21"/>
+          <w:lang w:eastAsia="pt-BR"/>
+        </w:rPr>
+        <w:t>from</w:t>
+      </w:r>
+      <w:proofErr w:type="spellEnd"/>
+      <w:r>
+        <w:rPr>
+          <w:rFonts w:ascii="Consolas" w:eastAsia="Times New Roman" w:hAnsi="Consolas" w:cs="Times New Roman"/>
+          <w:color w:val="F6F6F4"/>
+          <w:sz w:val="21"/>
+          <w:szCs w:val="21"/>
+          <w:lang w:eastAsia="pt-BR"/>
+        </w:rPr>
+        <w:t xml:space="preserve"> </w:t>
+      </w:r>
+      <w:r>
+        <w:rPr>
+          <w:rFonts w:ascii="Consolas" w:eastAsia="Times New Roman" w:hAnsi="Consolas" w:cs="Times New Roman"/>
+          <w:color w:val="DEE492"/>
+          <w:sz w:val="21"/>
+          <w:szCs w:val="21"/>
+          <w:lang w:eastAsia="pt-BR"/>
+        </w:rPr>
+        <w:t>'</w:t>
+      </w:r>
+      <w:proofErr w:type="spellStart"/>
+      <w:r>
+        <w:rPr>
+          <w:rFonts w:ascii="Consolas" w:eastAsia="Times New Roman" w:hAnsi="Consolas" w:cs="Times New Roman"/>
+          <w:color w:val="E7EE98"/>
+          <w:sz w:val="21"/>
+          <w:szCs w:val="21"/>
+          <w:lang w:eastAsia="pt-BR"/>
+        </w:rPr>
+        <w:t>vuex</w:t>
+      </w:r>
+      <w:proofErr w:type="spellEnd"/>
+      <w:r>
+        <w:rPr>
+          <w:rFonts w:ascii="Consolas" w:eastAsia="Times New Roman" w:hAnsi="Consolas" w:cs="Times New Roman"/>
+          <w:color w:val="DEE492"/>
+          <w:sz w:val="21"/>
+          <w:szCs w:val="21"/>
+          <w:lang w:eastAsia="pt-BR"/>
+        </w:rPr>
+        <w:t>'</w:t>
+      </w:r>
+    </w:p>
+    <w:p>
+      <w:pPr>
+        <w:pStyle w:val="PargrafodaLista"/>
+        <w:numPr>
+          <w:ilvl w:val="0"/>
+          <w:numId w:val="4"/>
+        </w:numPr>
+        <w:shd w:val="clear" w:color="auto" w:fill="282A36"/>
+        <w:spacing w:after="0" w:line="285" w:lineRule="atLeast"/>
+        <w:jc w:val="left"/>
+        <w:rPr>
+          <w:rFonts w:ascii="Consolas" w:eastAsia="Times New Roman" w:hAnsi="Consolas" w:cs="Times New Roman"/>
+          <w:color w:val="F6F6F4"/>
+          <w:sz w:val="21"/>
+          <w:szCs w:val="21"/>
+          <w:lang w:eastAsia="pt-BR"/>
+        </w:rPr>
+      </w:pPr>
+    </w:p>
+    <w:p>
+      <w:pPr>
+        <w:pStyle w:val="PargrafodaLista"/>
+        <w:numPr>
+          <w:ilvl w:val="0"/>
+          <w:numId w:val="4"/>
+        </w:numPr>
+        <w:shd w:val="clear" w:color="auto" w:fill="282A36"/>
+        <w:spacing w:after="0" w:line="285" w:lineRule="atLeast"/>
+        <w:jc w:val="left"/>
+        <w:rPr>
+          <w:rFonts w:ascii="Consolas" w:eastAsia="Times New Roman" w:hAnsi="Consolas" w:cs="Times New Roman"/>
+          <w:color w:val="F6F6F4"/>
+          <w:sz w:val="21"/>
+          <w:szCs w:val="21"/>
+          <w:lang w:eastAsia="pt-BR"/>
+        </w:rPr>
+      </w:pPr>
+      <w:proofErr w:type="spellStart"/>
+      <w:r>
+        <w:rPr>
+          <w:rFonts w:ascii="Consolas" w:eastAsia="Times New Roman" w:hAnsi="Consolas" w:cs="Times New Roman"/>
+          <w:color w:val="F286C4"/>
+          <w:sz w:val="21"/>
+          <w:szCs w:val="21"/>
+          <w:lang w:eastAsia="pt-BR"/>
+        </w:rPr>
+        <w:t>export</w:t>
+      </w:r>
+      <w:proofErr w:type="spellEnd"/>
+      <w:r>
+        <w:rPr>
+          <w:rFonts w:ascii="Consolas" w:eastAsia="Times New Roman" w:hAnsi="Consolas" w:cs="Times New Roman"/>
+          <w:color w:val="F6F6F4"/>
+          <w:sz w:val="21"/>
+          <w:szCs w:val="21"/>
+          <w:lang w:eastAsia="pt-BR"/>
+        </w:rPr>
+        <w:t xml:space="preserve"> </w:t>
+      </w:r>
+      <w:r>
+        <w:rPr>
+          <w:rFonts w:ascii="Consolas" w:eastAsia="Times New Roman" w:hAnsi="Consolas" w:cs="Times New Roman"/>
+          <w:color w:val="F286C4"/>
+          <w:sz w:val="21"/>
+          <w:szCs w:val="21"/>
+          <w:lang w:eastAsia="pt-BR"/>
+        </w:rPr>
+        <w:t>default</w:t>
+      </w:r>
+      <w:r>
+        <w:rPr>
+          <w:rFonts w:ascii="Consolas" w:eastAsia="Times New Roman" w:hAnsi="Consolas" w:cs="Times New Roman"/>
+          <w:color w:val="F6F6F4"/>
+          <w:sz w:val="21"/>
+          <w:szCs w:val="21"/>
+          <w:lang w:eastAsia="pt-BR"/>
+        </w:rPr>
+        <w:t xml:space="preserve"> {</w:t>
+      </w:r>
+    </w:p>
+    <w:p>
+      <w:pPr>
+        <w:pStyle w:val="PargrafodaLista"/>
+        <w:numPr>
+          <w:ilvl w:val="0"/>
+          <w:numId w:val="4"/>
+        </w:numPr>
+        <w:shd w:val="clear" w:color="auto" w:fill="282A36"/>
+        <w:spacing w:after="0" w:line="285" w:lineRule="atLeast"/>
+        <w:jc w:val="left"/>
+        <w:rPr>
+          <w:rFonts w:ascii="Consolas" w:eastAsia="Times New Roman" w:hAnsi="Consolas" w:cs="Times New Roman"/>
+          <w:color w:val="F6F6F4"/>
+          <w:sz w:val="21"/>
+          <w:szCs w:val="21"/>
+          <w:lang w:eastAsia="pt-BR"/>
+        </w:rPr>
+      </w:pPr>
+      <w:r>
+        <w:rPr>
+          <w:rFonts w:ascii="Consolas" w:eastAsia="Times New Roman" w:hAnsi="Consolas" w:cs="Times New Roman"/>
+          <w:color w:val="F6F6F4"/>
+          <w:sz w:val="21"/>
+          <w:szCs w:val="21"/>
+          <w:lang w:eastAsia="pt-BR"/>
+        </w:rPr>
+        <w:t xml:space="preserve">    </w:t>
+      </w:r>
+      <w:proofErr w:type="gramStart"/>
+      <w:r>
+        <w:rPr>
+          <w:rFonts w:ascii="Consolas" w:eastAsia="Times New Roman" w:hAnsi="Consolas" w:cs="Times New Roman"/>
+          <w:color w:val="62E884"/>
+          <w:sz w:val="21"/>
+          <w:szCs w:val="21"/>
+          <w:lang w:eastAsia="pt-BR"/>
+        </w:rPr>
+        <w:t>data</w:t>
+      </w:r>
+      <w:r>
+        <w:rPr>
+          <w:rFonts w:ascii="Consolas" w:eastAsia="Times New Roman" w:hAnsi="Consolas" w:cs="Times New Roman"/>
+          <w:color w:val="F6F6F4"/>
+          <w:sz w:val="21"/>
+          <w:szCs w:val="21"/>
+          <w:lang w:eastAsia="pt-BR"/>
+        </w:rPr>
+        <w:t>(</w:t>
+      </w:r>
+      <w:proofErr w:type="gramEnd"/>
+      <w:r>
+        <w:rPr>
+          <w:rFonts w:ascii="Consolas" w:eastAsia="Times New Roman" w:hAnsi="Consolas" w:cs="Times New Roman"/>
+          <w:color w:val="F6F6F4"/>
+          <w:sz w:val="21"/>
+          <w:szCs w:val="21"/>
+          <w:lang w:eastAsia="pt-BR"/>
+        </w:rPr>
+        <w:t>) {</w:t>
+      </w:r>
+    </w:p>
+    <w:p>
+      <w:pPr>
+        <w:pStyle w:val="PargrafodaLista"/>
+        <w:numPr>
+          <w:ilvl w:val="0"/>
+          <w:numId w:val="4"/>
+        </w:numPr>
+        <w:shd w:val="clear" w:color="auto" w:fill="282A36"/>
+        <w:spacing w:after="0" w:line="285" w:lineRule="atLeast"/>
+        <w:jc w:val="left"/>
+        <w:rPr>
+          <w:rFonts w:ascii="Consolas" w:eastAsia="Times New Roman" w:hAnsi="Consolas" w:cs="Times New Roman"/>
+          <w:color w:val="F6F6F4"/>
+          <w:sz w:val="21"/>
+          <w:szCs w:val="21"/>
+          <w:lang w:eastAsia="pt-BR"/>
+        </w:rPr>
+      </w:pPr>
+      <w:r>
+        <w:rPr>
+          <w:rFonts w:ascii="Consolas" w:eastAsia="Times New Roman" w:hAnsi="Consolas" w:cs="Times New Roman"/>
+          <w:color w:val="F6F6F4"/>
+          <w:sz w:val="21"/>
+          <w:szCs w:val="21"/>
+          <w:lang w:eastAsia="pt-BR"/>
+        </w:rPr>
+        <w:t xml:space="preserve">        </w:t>
+      </w:r>
+      <w:proofErr w:type="spellStart"/>
+      <w:r>
+        <w:rPr>
+          <w:rFonts w:ascii="Consolas" w:eastAsia="Times New Roman" w:hAnsi="Consolas" w:cs="Times New Roman"/>
+          <w:color w:val="F286C4"/>
+          <w:sz w:val="21"/>
+          <w:szCs w:val="21"/>
+          <w:lang w:eastAsia="pt-BR"/>
+        </w:rPr>
+        <w:t>return</w:t>
+      </w:r>
+      <w:proofErr w:type="spellEnd"/>
+      <w:r>
+        <w:rPr>
+          <w:rFonts w:ascii="Consolas" w:eastAsia="Times New Roman" w:hAnsi="Consolas" w:cs="Times New Roman"/>
+          <w:color w:val="F6F6F4"/>
+          <w:sz w:val="21"/>
+          <w:szCs w:val="21"/>
+          <w:lang w:eastAsia="pt-BR"/>
+        </w:rPr>
+        <w:t xml:space="preserve"> {</w:t>
+      </w:r>
+    </w:p>
+    <w:p>
+      <w:pPr>
+        <w:pStyle w:val="PargrafodaLista"/>
+        <w:numPr>
+          <w:ilvl w:val="0"/>
+          <w:numId w:val="4"/>
+        </w:numPr>
+        <w:shd w:val="clear" w:color="auto" w:fill="282A36"/>
+        <w:spacing w:after="0" w:line="285" w:lineRule="atLeast"/>
+        <w:jc w:val="left"/>
+        <w:rPr>
+          <w:rFonts w:ascii="Consolas" w:eastAsia="Times New Roman" w:hAnsi="Consolas" w:cs="Times New Roman"/>
+          <w:color w:val="F6F6F4"/>
+          <w:sz w:val="21"/>
+          <w:szCs w:val="21"/>
+          <w:lang w:eastAsia="pt-BR"/>
+        </w:rPr>
+      </w:pPr>
+      <w:r>
+        <w:rPr>
+          <w:rFonts w:ascii="Consolas" w:eastAsia="Times New Roman" w:hAnsi="Consolas" w:cs="Times New Roman"/>
+          <w:color w:val="F6F6F4"/>
+          <w:sz w:val="21"/>
+          <w:szCs w:val="21"/>
+          <w:lang w:eastAsia="pt-BR"/>
+        </w:rPr>
+        <w:t>            sequencia</w:t>
+      </w:r>
+      <w:r>
+        <w:rPr>
+          <w:rFonts w:ascii="Consolas" w:eastAsia="Times New Roman" w:hAnsi="Consolas" w:cs="Times New Roman"/>
+          <w:color w:val="F286C4"/>
+          <w:sz w:val="21"/>
+          <w:szCs w:val="21"/>
+          <w:lang w:eastAsia="pt-BR"/>
+        </w:rPr>
+        <w:t>:</w:t>
+      </w:r>
+      <w:r>
+        <w:rPr>
+          <w:rFonts w:ascii="Consolas" w:eastAsia="Times New Roman" w:hAnsi="Consolas" w:cs="Times New Roman"/>
+          <w:color w:val="F6F6F4"/>
+          <w:sz w:val="21"/>
+          <w:szCs w:val="21"/>
+          <w:lang w:eastAsia="pt-BR"/>
+        </w:rPr>
+        <w:t xml:space="preserve"> </w:t>
+      </w:r>
+      <w:r>
+        <w:rPr>
+          <w:rFonts w:ascii="Consolas" w:eastAsia="Times New Roman" w:hAnsi="Consolas" w:cs="Times New Roman"/>
+          <w:color w:val="BF9EEE"/>
+          <w:sz w:val="21"/>
+          <w:szCs w:val="21"/>
+          <w:lang w:eastAsia="pt-BR"/>
+        </w:rPr>
+        <w:t>1</w:t>
+      </w:r>
+      <w:r>
+        <w:rPr>
+          <w:rFonts w:ascii="Consolas" w:eastAsia="Times New Roman" w:hAnsi="Consolas" w:cs="Times New Roman"/>
+          <w:color w:val="F6F6F4"/>
+          <w:sz w:val="21"/>
+          <w:szCs w:val="21"/>
+          <w:lang w:eastAsia="pt-BR"/>
+        </w:rPr>
+        <w:t>,</w:t>
+      </w:r>
+    </w:p>
+    <w:p>
+      <w:pPr>
+        <w:pStyle w:val="PargrafodaLista"/>
+        <w:numPr>
+          <w:ilvl w:val="0"/>
+          <w:numId w:val="4"/>
+        </w:numPr>
+        <w:shd w:val="clear" w:color="auto" w:fill="282A36"/>
+        <w:spacing w:after="0" w:line="285" w:lineRule="atLeast"/>
+        <w:jc w:val="left"/>
+        <w:rPr>
+          <w:rFonts w:ascii="Consolas" w:eastAsia="Times New Roman" w:hAnsi="Consolas" w:cs="Times New Roman"/>
+          <w:color w:val="F6F6F4"/>
+          <w:sz w:val="21"/>
+          <w:szCs w:val="21"/>
+          <w:lang w:eastAsia="pt-BR"/>
+        </w:rPr>
+      </w:pPr>
+      <w:r>
+        <w:rPr>
+          <w:rFonts w:ascii="Consolas" w:eastAsia="Times New Roman" w:hAnsi="Consolas" w:cs="Times New Roman"/>
+          <w:color w:val="F6F6F4"/>
+          <w:sz w:val="21"/>
+          <w:szCs w:val="21"/>
+          <w:lang w:eastAsia="pt-BR"/>
+        </w:rPr>
+        <w:t>            quantidade</w:t>
+      </w:r>
+      <w:r>
+        <w:rPr>
+          <w:rFonts w:ascii="Consolas" w:eastAsia="Times New Roman" w:hAnsi="Consolas" w:cs="Times New Roman"/>
+          <w:color w:val="F286C4"/>
+          <w:sz w:val="21"/>
+          <w:szCs w:val="21"/>
+          <w:lang w:eastAsia="pt-BR"/>
+        </w:rPr>
+        <w:t>:</w:t>
+      </w:r>
+      <w:r>
+        <w:rPr>
+          <w:rFonts w:ascii="Consolas" w:eastAsia="Times New Roman" w:hAnsi="Consolas" w:cs="Times New Roman"/>
+          <w:color w:val="F6F6F4"/>
+          <w:sz w:val="21"/>
+          <w:szCs w:val="21"/>
+          <w:lang w:eastAsia="pt-BR"/>
+        </w:rPr>
+        <w:t xml:space="preserve"> </w:t>
+      </w:r>
+      <w:r>
+        <w:rPr>
+          <w:rFonts w:ascii="Consolas" w:eastAsia="Times New Roman" w:hAnsi="Consolas" w:cs="Times New Roman"/>
+          <w:color w:val="BF9EEE"/>
+          <w:sz w:val="21"/>
+          <w:szCs w:val="21"/>
+          <w:lang w:eastAsia="pt-BR"/>
+        </w:rPr>
+        <w:t>1</w:t>
+      </w:r>
+      <w:r>
+        <w:rPr>
+          <w:rFonts w:ascii="Consolas" w:eastAsia="Times New Roman" w:hAnsi="Consolas" w:cs="Times New Roman"/>
+          <w:color w:val="F6F6F4"/>
+          <w:sz w:val="21"/>
+          <w:szCs w:val="21"/>
+          <w:lang w:eastAsia="pt-BR"/>
+        </w:rPr>
+        <w:t>,</w:t>
+      </w:r>
+    </w:p>
+    <w:p>
+      <w:pPr>
+        <w:pStyle w:val="PargrafodaLista"/>
+        <w:numPr>
+          <w:ilvl w:val="0"/>
+          <w:numId w:val="4"/>
+        </w:numPr>
+        <w:shd w:val="clear" w:color="auto" w:fill="282A36"/>
+        <w:spacing w:after="0" w:line="285" w:lineRule="atLeast"/>
+        <w:jc w:val="left"/>
+        <w:rPr>
+          <w:rFonts w:ascii="Consolas" w:eastAsia="Times New Roman" w:hAnsi="Consolas" w:cs="Times New Roman"/>
+          <w:color w:val="F6F6F4"/>
+          <w:sz w:val="21"/>
+          <w:szCs w:val="21"/>
+          <w:lang w:eastAsia="pt-BR"/>
+        </w:rPr>
+      </w:pPr>
+      <w:r>
+        <w:rPr>
+          <w:rFonts w:ascii="Consolas" w:eastAsia="Times New Roman" w:hAnsi="Consolas" w:cs="Times New Roman"/>
+          <w:color w:val="F6F6F4"/>
+          <w:sz w:val="21"/>
+          <w:szCs w:val="21"/>
+          <w:lang w:eastAsia="pt-BR"/>
+        </w:rPr>
+        <w:t xml:space="preserve">            </w:t>
+      </w:r>
+      <w:proofErr w:type="spellStart"/>
+      <w:r>
+        <w:rPr>
+          <w:rFonts w:ascii="Consolas" w:eastAsia="Times New Roman" w:hAnsi="Consolas" w:cs="Times New Roman"/>
+          <w:color w:val="F6F6F4"/>
+          <w:sz w:val="21"/>
+          <w:szCs w:val="21"/>
+          <w:lang w:eastAsia="pt-BR"/>
+        </w:rPr>
+        <w:t>preco</w:t>
+      </w:r>
+      <w:proofErr w:type="spellEnd"/>
+      <w:r>
+        <w:rPr>
+          <w:rFonts w:ascii="Consolas" w:eastAsia="Times New Roman" w:hAnsi="Consolas" w:cs="Times New Roman"/>
+          <w:color w:val="F286C4"/>
+          <w:sz w:val="21"/>
+          <w:szCs w:val="21"/>
+          <w:lang w:eastAsia="pt-BR"/>
+        </w:rPr>
+        <w:t>:</w:t>
+      </w:r>
+      <w:r>
+        <w:rPr>
+          <w:rFonts w:ascii="Consolas" w:eastAsia="Times New Roman" w:hAnsi="Consolas" w:cs="Times New Roman"/>
+          <w:color w:val="F6F6F4"/>
+          <w:sz w:val="21"/>
+          <w:szCs w:val="21"/>
+          <w:lang w:eastAsia="pt-BR"/>
+        </w:rPr>
+        <w:t xml:space="preserve"> </w:t>
+      </w:r>
+      <w:r>
+        <w:rPr>
+          <w:rFonts w:ascii="Consolas" w:eastAsia="Times New Roman" w:hAnsi="Consolas" w:cs="Times New Roman"/>
+          <w:color w:val="BF9EEE"/>
+          <w:sz w:val="21"/>
+          <w:szCs w:val="21"/>
+          <w:lang w:eastAsia="pt-BR"/>
+        </w:rPr>
+        <w:t>9.99</w:t>
+      </w:r>
+      <w:r>
+        <w:rPr>
+          <w:rFonts w:ascii="Consolas" w:eastAsia="Times New Roman" w:hAnsi="Consolas" w:cs="Times New Roman"/>
+          <w:color w:val="F6F6F4"/>
+          <w:sz w:val="21"/>
+          <w:szCs w:val="21"/>
+          <w:lang w:eastAsia="pt-BR"/>
+        </w:rPr>
+        <w:t>,</w:t>
+      </w:r>
+    </w:p>
+    <w:p>
+      <w:pPr>
+        <w:pStyle w:val="PargrafodaLista"/>
+        <w:numPr>
+          <w:ilvl w:val="0"/>
+          <w:numId w:val="4"/>
+        </w:numPr>
+        <w:shd w:val="clear" w:color="auto" w:fill="282A36"/>
+        <w:spacing w:after="0" w:line="285" w:lineRule="atLeast"/>
+        <w:jc w:val="left"/>
+        <w:rPr>
+          <w:rFonts w:ascii="Consolas" w:eastAsia="Times New Roman" w:hAnsi="Consolas" w:cs="Times New Roman"/>
+          <w:color w:val="F6F6F4"/>
+          <w:sz w:val="21"/>
+          <w:szCs w:val="21"/>
+          <w:lang w:eastAsia="pt-BR"/>
+        </w:rPr>
+      </w:pPr>
+      <w:r>
+        <w:rPr>
+          <w:rFonts w:ascii="Consolas" w:eastAsia="Times New Roman" w:hAnsi="Consolas" w:cs="Times New Roman"/>
+          <w:color w:val="F6F6F4"/>
+          <w:sz w:val="21"/>
+          <w:szCs w:val="21"/>
+          <w:lang w:eastAsia="pt-BR"/>
+        </w:rPr>
+        <w:t>        }</w:t>
+      </w:r>
+    </w:p>
+    <w:p>
+      <w:pPr>
+        <w:pStyle w:val="PargrafodaLista"/>
+        <w:numPr>
+          <w:ilvl w:val="0"/>
+          <w:numId w:val="4"/>
+        </w:numPr>
+        <w:shd w:val="clear" w:color="auto" w:fill="282A36"/>
+        <w:spacing w:after="0" w:line="285" w:lineRule="atLeast"/>
+        <w:jc w:val="left"/>
+        <w:rPr>
+          <w:rFonts w:ascii="Consolas" w:eastAsia="Times New Roman" w:hAnsi="Consolas" w:cs="Times New Roman"/>
+          <w:color w:val="F6F6F4"/>
+          <w:sz w:val="21"/>
+          <w:szCs w:val="21"/>
+          <w:lang w:eastAsia="pt-BR"/>
+        </w:rPr>
+      </w:pPr>
+      <w:r>
+        <w:rPr>
+          <w:rFonts w:ascii="Consolas" w:eastAsia="Times New Roman" w:hAnsi="Consolas" w:cs="Times New Roman"/>
+          <w:color w:val="F6F6F4"/>
+          <w:sz w:val="21"/>
+          <w:szCs w:val="21"/>
+          <w:lang w:eastAsia="pt-BR"/>
+        </w:rPr>
+        <w:t>    },</w:t>
+      </w:r>
+    </w:p>
+    <w:p>
+      <w:pPr>
+        <w:pStyle w:val="PargrafodaLista"/>
+        <w:numPr>
+          <w:ilvl w:val="0"/>
+          <w:numId w:val="4"/>
+        </w:numPr>
+        <w:shd w:val="clear" w:color="auto" w:fill="282A36"/>
+        <w:spacing w:after="0" w:line="285" w:lineRule="atLeast"/>
+        <w:jc w:val="left"/>
+        <w:rPr>
+          <w:rFonts w:ascii="Consolas" w:eastAsia="Times New Roman" w:hAnsi="Consolas" w:cs="Times New Roman"/>
+          <w:color w:val="F6F6F4"/>
+          <w:sz w:val="21"/>
+          <w:szCs w:val="21"/>
+          <w:lang w:eastAsia="pt-BR"/>
+        </w:rPr>
+      </w:pPr>
+      <w:r>
+        <w:rPr>
+          <w:rFonts w:ascii="Consolas" w:eastAsia="Times New Roman" w:hAnsi="Consolas" w:cs="Times New Roman"/>
+          <w:color w:val="F6F6F4"/>
+          <w:sz w:val="21"/>
+          <w:szCs w:val="21"/>
+          <w:lang w:eastAsia="pt-BR"/>
+        </w:rPr>
+        <w:t xml:space="preserve">    </w:t>
+      </w:r>
+      <w:proofErr w:type="spellStart"/>
+      <w:r>
+        <w:rPr>
+          <w:rFonts w:ascii="Consolas" w:eastAsia="Times New Roman" w:hAnsi="Consolas" w:cs="Times New Roman"/>
+          <w:color w:val="F6F6F4"/>
+          <w:sz w:val="21"/>
+          <w:szCs w:val="21"/>
+          <w:lang w:eastAsia="pt-BR"/>
+        </w:rPr>
+        <w:t>methods</w:t>
+      </w:r>
+      <w:proofErr w:type="spellEnd"/>
+      <w:r>
+        <w:rPr>
+          <w:rFonts w:ascii="Consolas" w:eastAsia="Times New Roman" w:hAnsi="Consolas" w:cs="Times New Roman"/>
+          <w:color w:val="F286C4"/>
+          <w:sz w:val="21"/>
+          <w:szCs w:val="21"/>
+          <w:lang w:eastAsia="pt-BR"/>
+        </w:rPr>
+        <w:t>:</w:t>
+      </w:r>
+      <w:r>
+        <w:rPr>
+          <w:rFonts w:ascii="Consolas" w:eastAsia="Times New Roman" w:hAnsi="Consolas" w:cs="Times New Roman"/>
+          <w:color w:val="F6F6F4"/>
+          <w:sz w:val="21"/>
+          <w:szCs w:val="21"/>
+          <w:lang w:eastAsia="pt-BR"/>
+        </w:rPr>
+        <w:t xml:space="preserve"> {</w:t>
+      </w:r>
+    </w:p>
+    <w:p>
+      <w:pPr>
+        <w:pStyle w:val="PargrafodaLista"/>
+        <w:numPr>
+          <w:ilvl w:val="0"/>
+          <w:numId w:val="4"/>
+        </w:numPr>
+        <w:shd w:val="clear" w:color="auto" w:fill="282A36"/>
+        <w:spacing w:after="0" w:line="285" w:lineRule="atLeast"/>
+        <w:jc w:val="left"/>
+        <w:rPr>
+          <w:rFonts w:ascii="Consolas" w:eastAsia="Times New Roman" w:hAnsi="Consolas" w:cs="Times New Roman"/>
+          <w:color w:val="F6F6F4"/>
+          <w:sz w:val="21"/>
+          <w:szCs w:val="21"/>
+          <w:lang w:eastAsia="pt-BR"/>
+        </w:rPr>
+      </w:pPr>
+      <w:r>
+        <w:rPr>
+          <w:rFonts w:ascii="Consolas" w:eastAsia="Times New Roman" w:hAnsi="Consolas" w:cs="Times New Roman"/>
+          <w:color w:val="F6F6F4"/>
+          <w:sz w:val="21"/>
+          <w:szCs w:val="21"/>
+          <w:lang w:eastAsia="pt-BR"/>
+        </w:rPr>
+        <w:t xml:space="preserve">        </w:t>
+      </w:r>
+      <w:r>
+        <w:rPr>
+          <w:rFonts w:ascii="Consolas" w:eastAsia="Times New Roman" w:hAnsi="Consolas" w:cs="Times New Roman"/>
+          <w:color w:val="F286C4"/>
+          <w:sz w:val="21"/>
+          <w:szCs w:val="21"/>
+          <w:lang w:eastAsia="pt-BR"/>
+        </w:rPr>
+        <w:t>...</w:t>
+      </w:r>
+      <w:proofErr w:type="spellStart"/>
+      <w:r>
+        <w:rPr>
+          <w:rFonts w:ascii="Consolas" w:eastAsia="Times New Roman" w:hAnsi="Consolas" w:cs="Times New Roman"/>
+          <w:color w:val="62E884"/>
+          <w:sz w:val="21"/>
+          <w:szCs w:val="21"/>
+          <w:lang w:eastAsia="pt-BR"/>
+        </w:rPr>
+        <w:t>mapMutations</w:t>
+      </w:r>
+      <w:proofErr w:type="spellEnd"/>
+      <w:r>
+        <w:rPr>
+          <w:rFonts w:ascii="Consolas" w:eastAsia="Times New Roman" w:hAnsi="Consolas" w:cs="Times New Roman"/>
+          <w:color w:val="F6F6F4"/>
+          <w:sz w:val="21"/>
+          <w:szCs w:val="21"/>
+          <w:lang w:eastAsia="pt-BR"/>
+        </w:rPr>
+        <w:t>([</w:t>
+      </w:r>
+      <w:r>
+        <w:rPr>
+          <w:rFonts w:ascii="Consolas" w:eastAsia="Times New Roman" w:hAnsi="Consolas" w:cs="Times New Roman"/>
+          <w:color w:val="DEE492"/>
+          <w:sz w:val="21"/>
+          <w:szCs w:val="21"/>
+          <w:lang w:eastAsia="pt-BR"/>
+        </w:rPr>
+        <w:t>'</w:t>
+      </w:r>
+      <w:proofErr w:type="spellStart"/>
+      <w:r>
+        <w:rPr>
+          <w:rFonts w:ascii="Consolas" w:eastAsia="Times New Roman" w:hAnsi="Consolas" w:cs="Times New Roman"/>
+          <w:color w:val="E7EE98"/>
+          <w:sz w:val="21"/>
+          <w:szCs w:val="21"/>
+          <w:lang w:eastAsia="pt-BR"/>
+        </w:rPr>
+        <w:t>adicionarProduto</w:t>
+      </w:r>
+      <w:proofErr w:type="spellEnd"/>
+      <w:r>
+        <w:rPr>
+          <w:rFonts w:ascii="Consolas" w:eastAsia="Times New Roman" w:hAnsi="Consolas" w:cs="Times New Roman"/>
+          <w:color w:val="DEE492"/>
+          <w:sz w:val="21"/>
+          <w:szCs w:val="21"/>
+          <w:lang w:eastAsia="pt-BR"/>
+        </w:rPr>
+        <w:t>'</w:t>
+      </w:r>
+      <w:r>
+        <w:rPr>
+          <w:rFonts w:ascii="Consolas" w:eastAsia="Times New Roman" w:hAnsi="Consolas" w:cs="Times New Roman"/>
+          <w:color w:val="F6F6F4"/>
+          <w:sz w:val="21"/>
+          <w:szCs w:val="21"/>
+          <w:lang w:eastAsia="pt-BR"/>
+        </w:rPr>
+        <w:t>]),</w:t>
+      </w:r>
+    </w:p>
+    <w:p>
+      <w:pPr>
+        <w:pStyle w:val="PargrafodaLista"/>
+        <w:numPr>
+          <w:ilvl w:val="0"/>
+          <w:numId w:val="4"/>
+        </w:numPr>
+        <w:shd w:val="clear" w:color="auto" w:fill="282A36"/>
+        <w:spacing w:after="0" w:line="285" w:lineRule="atLeast"/>
+        <w:jc w:val="left"/>
+        <w:rPr>
+          <w:rFonts w:ascii="Consolas" w:eastAsia="Times New Roman" w:hAnsi="Consolas" w:cs="Times New Roman"/>
+          <w:color w:val="F6F6F4"/>
+          <w:sz w:val="21"/>
+          <w:szCs w:val="21"/>
+          <w:lang w:eastAsia="pt-BR"/>
+        </w:rPr>
+      </w:pPr>
+      <w:r>
+        <w:rPr>
+          <w:rFonts w:ascii="Consolas" w:eastAsia="Times New Roman" w:hAnsi="Consolas" w:cs="Times New Roman"/>
+          <w:color w:val="F6F6F4"/>
+          <w:sz w:val="21"/>
+          <w:szCs w:val="21"/>
+          <w:lang w:eastAsia="pt-BR"/>
+        </w:rPr>
+        <w:t xml:space="preserve">        </w:t>
+      </w:r>
+      <w:proofErr w:type="gramStart"/>
+      <w:r>
+        <w:rPr>
+          <w:rFonts w:ascii="Consolas" w:eastAsia="Times New Roman" w:hAnsi="Consolas" w:cs="Times New Roman"/>
+          <w:color w:val="62E884"/>
+          <w:sz w:val="21"/>
+          <w:szCs w:val="21"/>
+          <w:lang w:eastAsia="pt-BR"/>
+        </w:rPr>
+        <w:t>adicionar</w:t>
+      </w:r>
+      <w:r>
+        <w:rPr>
+          <w:rFonts w:ascii="Consolas" w:eastAsia="Times New Roman" w:hAnsi="Consolas" w:cs="Times New Roman"/>
+          <w:color w:val="F6F6F4"/>
+          <w:sz w:val="21"/>
+          <w:szCs w:val="21"/>
+          <w:lang w:eastAsia="pt-BR"/>
+        </w:rPr>
+        <w:t>(</w:t>
+      </w:r>
+      <w:proofErr w:type="gramEnd"/>
+      <w:r>
+        <w:rPr>
+          <w:rFonts w:ascii="Consolas" w:eastAsia="Times New Roman" w:hAnsi="Consolas" w:cs="Times New Roman"/>
+          <w:color w:val="F6F6F4"/>
+          <w:sz w:val="21"/>
+          <w:szCs w:val="21"/>
+          <w:lang w:eastAsia="pt-BR"/>
+        </w:rPr>
+        <w:t>) {</w:t>
+      </w:r>
+    </w:p>
+    <w:p>
+      <w:pPr>
+        <w:pStyle w:val="PargrafodaLista"/>
+        <w:numPr>
+          <w:ilvl w:val="0"/>
+          <w:numId w:val="4"/>
+        </w:numPr>
+        <w:shd w:val="clear" w:color="auto" w:fill="282A36"/>
+        <w:spacing w:after="0" w:line="285" w:lineRule="atLeast"/>
+        <w:jc w:val="left"/>
+        <w:rPr>
+          <w:rFonts w:ascii="Consolas" w:eastAsia="Times New Roman" w:hAnsi="Consolas" w:cs="Times New Roman"/>
+          <w:color w:val="F6F6F4"/>
+          <w:sz w:val="21"/>
+          <w:szCs w:val="21"/>
+          <w:lang w:eastAsia="pt-BR"/>
+        </w:rPr>
+      </w:pPr>
+      <w:r>
+        <w:rPr>
+          <w:rFonts w:ascii="Consolas" w:eastAsia="Times New Roman" w:hAnsi="Consolas" w:cs="Times New Roman"/>
+          <w:color w:val="F6F6F4"/>
+          <w:sz w:val="21"/>
+          <w:szCs w:val="21"/>
+          <w:lang w:eastAsia="pt-BR"/>
+        </w:rPr>
+        <w:lastRenderedPageBreak/>
+        <w:t xml:space="preserve">            </w:t>
+      </w:r>
+      <w:proofErr w:type="spellStart"/>
+      <w:proofErr w:type="gramStart"/>
+      <w:r>
+        <w:rPr>
+          <w:rFonts w:ascii="Consolas" w:eastAsia="Times New Roman" w:hAnsi="Consolas" w:cs="Times New Roman"/>
+          <w:i/>
+          <w:iCs/>
+          <w:color w:val="BF9EEE"/>
+          <w:sz w:val="21"/>
+          <w:szCs w:val="21"/>
+          <w:lang w:eastAsia="pt-BR"/>
+        </w:rPr>
+        <w:t>this</w:t>
+      </w:r>
+      <w:r>
+        <w:rPr>
+          <w:rFonts w:ascii="Consolas" w:eastAsia="Times New Roman" w:hAnsi="Consolas" w:cs="Times New Roman"/>
+          <w:color w:val="F6F6F4"/>
+          <w:sz w:val="21"/>
+          <w:szCs w:val="21"/>
+          <w:lang w:eastAsia="pt-BR"/>
+        </w:rPr>
+        <w:t>.sequencia</w:t>
+      </w:r>
+      <w:proofErr w:type="spellEnd"/>
+      <w:proofErr w:type="gramEnd"/>
+      <w:r>
+        <w:rPr>
+          <w:rFonts w:ascii="Consolas" w:eastAsia="Times New Roman" w:hAnsi="Consolas" w:cs="Times New Roman"/>
+          <w:color w:val="F6F6F4"/>
+          <w:sz w:val="21"/>
+          <w:szCs w:val="21"/>
+          <w:lang w:eastAsia="pt-BR"/>
+        </w:rPr>
+        <w:t xml:space="preserve"> </w:t>
+      </w:r>
+      <w:r>
+        <w:rPr>
+          <w:rFonts w:ascii="Consolas" w:eastAsia="Times New Roman" w:hAnsi="Consolas" w:cs="Times New Roman"/>
+          <w:color w:val="F286C4"/>
+          <w:sz w:val="21"/>
+          <w:szCs w:val="21"/>
+          <w:lang w:eastAsia="pt-BR"/>
+        </w:rPr>
+        <w:t>=</w:t>
+      </w:r>
+      <w:r>
+        <w:rPr>
+          <w:rFonts w:ascii="Consolas" w:eastAsia="Times New Roman" w:hAnsi="Consolas" w:cs="Times New Roman"/>
+          <w:color w:val="F6F6F4"/>
+          <w:sz w:val="21"/>
+          <w:szCs w:val="21"/>
+          <w:lang w:eastAsia="pt-BR"/>
+        </w:rPr>
+        <w:t xml:space="preserve"> </w:t>
+      </w:r>
+      <w:proofErr w:type="spellStart"/>
+      <w:r>
+        <w:rPr>
+          <w:rFonts w:ascii="Consolas" w:eastAsia="Times New Roman" w:hAnsi="Consolas" w:cs="Times New Roman"/>
+          <w:i/>
+          <w:iCs/>
+          <w:color w:val="BF9EEE"/>
+          <w:sz w:val="21"/>
+          <w:szCs w:val="21"/>
+          <w:lang w:eastAsia="pt-BR"/>
+        </w:rPr>
+        <w:t>this</w:t>
+      </w:r>
+      <w:proofErr w:type="spellEnd"/>
+      <w:r>
+        <w:rPr>
+          <w:rFonts w:ascii="Consolas" w:eastAsia="Times New Roman" w:hAnsi="Consolas" w:cs="Times New Roman"/>
+          <w:color w:val="F6F6F4"/>
+          <w:sz w:val="21"/>
+          <w:szCs w:val="21"/>
+          <w:lang w:eastAsia="pt-BR"/>
+        </w:rPr>
+        <w:t>.$</w:t>
+      </w:r>
+      <w:proofErr w:type="spellStart"/>
+      <w:r>
+        <w:rPr>
+          <w:rFonts w:ascii="Consolas" w:eastAsia="Times New Roman" w:hAnsi="Consolas" w:cs="Times New Roman"/>
+          <w:color w:val="F6F6F4"/>
+          <w:sz w:val="21"/>
+          <w:szCs w:val="21"/>
+          <w:lang w:eastAsia="pt-BR"/>
+        </w:rPr>
+        <w:t>store.</w:t>
+      </w:r>
+      <w:r>
+        <w:rPr>
+          <w:rFonts w:ascii="Consolas" w:eastAsia="Times New Roman" w:hAnsi="Consolas" w:cs="Times New Roman"/>
+          <w:color w:val="BF9EEE"/>
+          <w:sz w:val="21"/>
+          <w:szCs w:val="21"/>
+          <w:lang w:eastAsia="pt-BR"/>
+        </w:rPr>
+        <w:t>state</w:t>
+      </w:r>
+      <w:r>
+        <w:rPr>
+          <w:rFonts w:ascii="Consolas" w:eastAsia="Times New Roman" w:hAnsi="Consolas" w:cs="Times New Roman"/>
+          <w:color w:val="F6F6F4"/>
+          <w:sz w:val="21"/>
+          <w:szCs w:val="21"/>
+          <w:lang w:eastAsia="pt-BR"/>
+        </w:rPr>
+        <w:t>.produtos.length</w:t>
+      </w:r>
+      <w:proofErr w:type="spellEnd"/>
+    </w:p>
+    <w:p>
+      <w:pPr>
+        <w:pStyle w:val="PargrafodaLista"/>
+        <w:numPr>
+          <w:ilvl w:val="0"/>
+          <w:numId w:val="4"/>
+        </w:numPr>
+        <w:shd w:val="clear" w:color="auto" w:fill="282A36"/>
+        <w:spacing w:after="0" w:line="285" w:lineRule="atLeast"/>
+        <w:jc w:val="left"/>
+        <w:rPr>
+          <w:rFonts w:ascii="Consolas" w:eastAsia="Times New Roman" w:hAnsi="Consolas" w:cs="Times New Roman"/>
+          <w:color w:val="F6F6F4"/>
+          <w:sz w:val="21"/>
+          <w:szCs w:val="21"/>
+          <w:lang w:eastAsia="pt-BR"/>
+        </w:rPr>
+      </w:pPr>
+      <w:r>
+        <w:rPr>
+          <w:rFonts w:ascii="Consolas" w:eastAsia="Times New Roman" w:hAnsi="Consolas" w:cs="Times New Roman"/>
+          <w:color w:val="F6F6F4"/>
+          <w:sz w:val="21"/>
+          <w:szCs w:val="21"/>
+          <w:lang w:eastAsia="pt-BR"/>
+        </w:rPr>
+        <w:t xml:space="preserve">            </w:t>
+      </w:r>
+      <w:proofErr w:type="spellStart"/>
+      <w:proofErr w:type="gramStart"/>
+      <w:r>
+        <w:rPr>
+          <w:rFonts w:ascii="Consolas" w:eastAsia="Times New Roman" w:hAnsi="Consolas" w:cs="Times New Roman"/>
+          <w:i/>
+          <w:iCs/>
+          <w:color w:val="BF9EEE"/>
+          <w:sz w:val="21"/>
+          <w:szCs w:val="21"/>
+          <w:lang w:eastAsia="pt-BR"/>
+        </w:rPr>
+        <w:t>this</w:t>
+      </w:r>
+      <w:r>
+        <w:rPr>
+          <w:rFonts w:ascii="Consolas" w:eastAsia="Times New Roman" w:hAnsi="Consolas" w:cs="Times New Roman"/>
+          <w:color w:val="F6F6F4"/>
+          <w:sz w:val="21"/>
+          <w:szCs w:val="21"/>
+          <w:lang w:eastAsia="pt-BR"/>
+        </w:rPr>
+        <w:t>.sequencia</w:t>
+      </w:r>
+      <w:proofErr w:type="spellEnd"/>
+      <w:proofErr w:type="gramEnd"/>
+      <w:r>
+        <w:rPr>
+          <w:rFonts w:ascii="Consolas" w:eastAsia="Times New Roman" w:hAnsi="Consolas" w:cs="Times New Roman"/>
+          <w:color w:val="F286C4"/>
+          <w:sz w:val="21"/>
+          <w:szCs w:val="21"/>
+          <w:lang w:eastAsia="pt-BR"/>
+        </w:rPr>
+        <w:t>++</w:t>
+      </w:r>
+    </w:p>
+    <w:p>
+      <w:pPr>
+        <w:pStyle w:val="PargrafodaLista"/>
+        <w:numPr>
+          <w:ilvl w:val="0"/>
+          <w:numId w:val="4"/>
+        </w:numPr>
+        <w:shd w:val="clear" w:color="auto" w:fill="282A36"/>
+        <w:spacing w:after="0" w:line="285" w:lineRule="atLeast"/>
+        <w:jc w:val="left"/>
+        <w:rPr>
+          <w:rFonts w:ascii="Consolas" w:eastAsia="Times New Roman" w:hAnsi="Consolas" w:cs="Times New Roman"/>
+          <w:color w:val="F6F6F4"/>
+          <w:sz w:val="21"/>
+          <w:szCs w:val="21"/>
+          <w:lang w:eastAsia="pt-BR"/>
+        </w:rPr>
+      </w:pPr>
+      <w:r>
+        <w:rPr>
+          <w:rFonts w:ascii="Consolas" w:eastAsia="Times New Roman" w:hAnsi="Consolas" w:cs="Times New Roman"/>
+          <w:color w:val="F6F6F4"/>
+          <w:sz w:val="21"/>
+          <w:szCs w:val="21"/>
+          <w:lang w:eastAsia="pt-BR"/>
+        </w:rPr>
+        <w:t xml:space="preserve">            </w:t>
+      </w:r>
+    </w:p>
+    <w:p>
+      <w:pPr>
+        <w:pStyle w:val="PargrafodaLista"/>
+        <w:numPr>
+          <w:ilvl w:val="0"/>
+          <w:numId w:val="4"/>
+        </w:numPr>
+        <w:shd w:val="clear" w:color="auto" w:fill="282A36"/>
+        <w:spacing w:after="0" w:line="285" w:lineRule="atLeast"/>
+        <w:jc w:val="left"/>
+        <w:rPr>
+          <w:rFonts w:ascii="Consolas" w:eastAsia="Times New Roman" w:hAnsi="Consolas" w:cs="Times New Roman"/>
+          <w:color w:val="F6F6F4"/>
+          <w:sz w:val="21"/>
+          <w:szCs w:val="21"/>
+          <w:lang w:eastAsia="pt-BR"/>
+        </w:rPr>
+      </w:pPr>
+      <w:r>
+        <w:rPr>
+          <w:rFonts w:ascii="Consolas" w:eastAsia="Times New Roman" w:hAnsi="Consolas" w:cs="Times New Roman"/>
+          <w:color w:val="F6F6F4"/>
+          <w:sz w:val="21"/>
+          <w:szCs w:val="21"/>
+          <w:lang w:eastAsia="pt-BR"/>
+        </w:rPr>
+        <w:t xml:space="preserve">            </w:t>
+      </w:r>
+      <w:proofErr w:type="spellStart"/>
+      <w:r>
+        <w:rPr>
+          <w:rFonts w:ascii="Consolas" w:eastAsia="Times New Roman" w:hAnsi="Consolas" w:cs="Times New Roman"/>
+          <w:color w:val="F286C4"/>
+          <w:sz w:val="21"/>
+          <w:szCs w:val="21"/>
+          <w:lang w:eastAsia="pt-BR"/>
+        </w:rPr>
+        <w:t>const</w:t>
+      </w:r>
+      <w:proofErr w:type="spellEnd"/>
+      <w:r>
+        <w:rPr>
+          <w:rFonts w:ascii="Consolas" w:eastAsia="Times New Roman" w:hAnsi="Consolas" w:cs="Times New Roman"/>
+          <w:color w:val="F6F6F4"/>
+          <w:sz w:val="21"/>
+          <w:szCs w:val="21"/>
+          <w:lang w:eastAsia="pt-BR"/>
+        </w:rPr>
+        <w:t xml:space="preserve"> </w:t>
+      </w:r>
+      <w:r>
+        <w:rPr>
+          <w:rFonts w:ascii="Consolas" w:eastAsia="Times New Roman" w:hAnsi="Consolas" w:cs="Times New Roman"/>
+          <w:color w:val="BF9EEE"/>
+          <w:sz w:val="21"/>
+          <w:szCs w:val="21"/>
+          <w:lang w:eastAsia="pt-BR"/>
+        </w:rPr>
+        <w:t>produto</w:t>
+      </w:r>
+      <w:r>
+        <w:rPr>
+          <w:rFonts w:ascii="Consolas" w:eastAsia="Times New Roman" w:hAnsi="Consolas" w:cs="Times New Roman"/>
+          <w:color w:val="F6F6F4"/>
+          <w:sz w:val="21"/>
+          <w:szCs w:val="21"/>
+          <w:lang w:eastAsia="pt-BR"/>
+        </w:rPr>
+        <w:t xml:space="preserve"> </w:t>
+      </w:r>
+      <w:r>
+        <w:rPr>
+          <w:rFonts w:ascii="Consolas" w:eastAsia="Times New Roman" w:hAnsi="Consolas" w:cs="Times New Roman"/>
+          <w:color w:val="F286C4"/>
+          <w:sz w:val="21"/>
+          <w:szCs w:val="21"/>
+          <w:lang w:eastAsia="pt-BR"/>
+        </w:rPr>
+        <w:t>=</w:t>
+      </w:r>
+      <w:r>
+        <w:rPr>
+          <w:rFonts w:ascii="Consolas" w:eastAsia="Times New Roman" w:hAnsi="Consolas" w:cs="Times New Roman"/>
+          <w:color w:val="F6F6F4"/>
+          <w:sz w:val="21"/>
+          <w:szCs w:val="21"/>
+          <w:lang w:eastAsia="pt-BR"/>
+        </w:rPr>
+        <w:t xml:space="preserve"> {</w:t>
+      </w:r>
+    </w:p>
+    <w:p>
+      <w:pPr>
+        <w:pStyle w:val="PargrafodaLista"/>
+        <w:numPr>
+          <w:ilvl w:val="0"/>
+          <w:numId w:val="4"/>
+        </w:numPr>
+        <w:shd w:val="clear" w:color="auto" w:fill="282A36"/>
+        <w:spacing w:after="0" w:line="285" w:lineRule="atLeast"/>
+        <w:jc w:val="left"/>
+        <w:rPr>
+          <w:rFonts w:ascii="Consolas" w:eastAsia="Times New Roman" w:hAnsi="Consolas" w:cs="Times New Roman"/>
+          <w:color w:val="F6F6F4"/>
+          <w:sz w:val="21"/>
+          <w:szCs w:val="21"/>
+          <w:lang w:eastAsia="pt-BR"/>
+        </w:rPr>
+      </w:pPr>
+      <w:r>
+        <w:rPr>
+          <w:rFonts w:ascii="Consolas" w:eastAsia="Times New Roman" w:hAnsi="Consolas" w:cs="Times New Roman"/>
+          <w:color w:val="F6F6F4"/>
+          <w:sz w:val="21"/>
+          <w:szCs w:val="21"/>
+          <w:lang w:eastAsia="pt-BR"/>
+        </w:rPr>
+        <w:t>                id</w:t>
+      </w:r>
+      <w:r>
+        <w:rPr>
+          <w:rFonts w:ascii="Consolas" w:eastAsia="Times New Roman" w:hAnsi="Consolas" w:cs="Times New Roman"/>
+          <w:color w:val="F286C4"/>
+          <w:sz w:val="21"/>
+          <w:szCs w:val="21"/>
+          <w:lang w:eastAsia="pt-BR"/>
+        </w:rPr>
+        <w:t>:</w:t>
+      </w:r>
+      <w:r>
+        <w:rPr>
+          <w:rFonts w:ascii="Consolas" w:eastAsia="Times New Roman" w:hAnsi="Consolas" w:cs="Times New Roman"/>
+          <w:color w:val="F6F6F4"/>
+          <w:sz w:val="21"/>
+          <w:szCs w:val="21"/>
+          <w:lang w:eastAsia="pt-BR"/>
+        </w:rPr>
+        <w:t xml:space="preserve"> </w:t>
+      </w:r>
+      <w:proofErr w:type="spellStart"/>
+      <w:proofErr w:type="gramStart"/>
+      <w:r>
+        <w:rPr>
+          <w:rFonts w:ascii="Consolas" w:eastAsia="Times New Roman" w:hAnsi="Consolas" w:cs="Times New Roman"/>
+          <w:i/>
+          <w:iCs/>
+          <w:color w:val="BF9EEE"/>
+          <w:sz w:val="21"/>
+          <w:szCs w:val="21"/>
+          <w:lang w:eastAsia="pt-BR"/>
+        </w:rPr>
+        <w:t>this</w:t>
+      </w:r>
+      <w:r>
+        <w:rPr>
+          <w:rFonts w:ascii="Consolas" w:eastAsia="Times New Roman" w:hAnsi="Consolas" w:cs="Times New Roman"/>
+          <w:color w:val="F6F6F4"/>
+          <w:sz w:val="21"/>
+          <w:szCs w:val="21"/>
+          <w:lang w:eastAsia="pt-BR"/>
+        </w:rPr>
+        <w:t>.sequencia</w:t>
+      </w:r>
+      <w:proofErr w:type="spellEnd"/>
+      <w:proofErr w:type="gramEnd"/>
+      <w:r>
+        <w:rPr>
+          <w:rFonts w:ascii="Consolas" w:eastAsia="Times New Roman" w:hAnsi="Consolas" w:cs="Times New Roman"/>
+          <w:color w:val="F6F6F4"/>
+          <w:sz w:val="21"/>
+          <w:szCs w:val="21"/>
+          <w:lang w:eastAsia="pt-BR"/>
+        </w:rPr>
+        <w:t>,</w:t>
+      </w:r>
+    </w:p>
+    <w:p>
+      <w:pPr>
+        <w:pStyle w:val="PargrafodaLista"/>
+        <w:numPr>
+          <w:ilvl w:val="0"/>
+          <w:numId w:val="4"/>
+        </w:numPr>
+        <w:shd w:val="clear" w:color="auto" w:fill="282A36"/>
+        <w:spacing w:after="0" w:line="285" w:lineRule="atLeast"/>
+        <w:jc w:val="left"/>
+        <w:rPr>
+          <w:rFonts w:ascii="Consolas" w:eastAsia="Times New Roman" w:hAnsi="Consolas" w:cs="Times New Roman"/>
+          <w:color w:val="F6F6F4"/>
+          <w:sz w:val="21"/>
+          <w:szCs w:val="21"/>
+          <w:lang w:eastAsia="pt-BR"/>
+        </w:rPr>
+      </w:pPr>
+      <w:r>
+        <w:rPr>
+          <w:rFonts w:ascii="Consolas" w:eastAsia="Times New Roman" w:hAnsi="Consolas" w:cs="Times New Roman"/>
+          <w:color w:val="F6F6F4"/>
+          <w:sz w:val="21"/>
+          <w:szCs w:val="21"/>
+          <w:lang w:eastAsia="pt-BR"/>
+        </w:rPr>
+        <w:t>                nome</w:t>
+      </w:r>
+      <w:r>
+        <w:rPr>
+          <w:rFonts w:ascii="Consolas" w:eastAsia="Times New Roman" w:hAnsi="Consolas" w:cs="Times New Roman"/>
+          <w:color w:val="F286C4"/>
+          <w:sz w:val="21"/>
+          <w:szCs w:val="21"/>
+          <w:lang w:eastAsia="pt-BR"/>
+        </w:rPr>
+        <w:t>:</w:t>
+      </w:r>
+      <w:r>
+        <w:rPr>
+          <w:rFonts w:ascii="Consolas" w:eastAsia="Times New Roman" w:hAnsi="Consolas" w:cs="Times New Roman"/>
+          <w:color w:val="F6F6F4"/>
+          <w:sz w:val="21"/>
+          <w:szCs w:val="21"/>
+          <w:lang w:eastAsia="pt-BR"/>
+        </w:rPr>
+        <w:t xml:space="preserve"> </w:t>
+      </w:r>
+      <w:r>
+        <w:rPr>
+          <w:rFonts w:ascii="Consolas" w:eastAsia="Times New Roman" w:hAnsi="Consolas" w:cs="Times New Roman"/>
+          <w:color w:val="E7EE98"/>
+          <w:sz w:val="21"/>
+          <w:szCs w:val="21"/>
+          <w:lang w:eastAsia="pt-BR"/>
+        </w:rPr>
+        <w:t xml:space="preserve">`Produto </w:t>
+      </w:r>
+      <w:r>
+        <w:rPr>
+          <w:rFonts w:ascii="Consolas" w:eastAsia="Times New Roman" w:hAnsi="Consolas" w:cs="Times New Roman"/>
+          <w:color w:val="F286C4"/>
+          <w:sz w:val="21"/>
+          <w:szCs w:val="21"/>
+          <w:lang w:eastAsia="pt-BR"/>
+        </w:rPr>
+        <w:t>${</w:t>
+      </w:r>
+      <w:proofErr w:type="spellStart"/>
+      <w:proofErr w:type="gramStart"/>
+      <w:r>
+        <w:rPr>
+          <w:rFonts w:ascii="Consolas" w:eastAsia="Times New Roman" w:hAnsi="Consolas" w:cs="Times New Roman"/>
+          <w:i/>
+          <w:iCs/>
+          <w:color w:val="BF9EEE"/>
+          <w:sz w:val="21"/>
+          <w:szCs w:val="21"/>
+          <w:lang w:eastAsia="pt-BR"/>
+        </w:rPr>
+        <w:t>this</w:t>
+      </w:r>
+      <w:r>
+        <w:rPr>
+          <w:rFonts w:ascii="Consolas" w:eastAsia="Times New Roman" w:hAnsi="Consolas" w:cs="Times New Roman"/>
+          <w:color w:val="F6F6F4"/>
+          <w:sz w:val="21"/>
+          <w:szCs w:val="21"/>
+          <w:lang w:eastAsia="pt-BR"/>
+        </w:rPr>
+        <w:t>.sequencia</w:t>
+      </w:r>
+      <w:proofErr w:type="spellEnd"/>
+      <w:proofErr w:type="gramEnd"/>
+      <w:r>
+        <w:rPr>
+          <w:rFonts w:ascii="Consolas" w:eastAsia="Times New Roman" w:hAnsi="Consolas" w:cs="Times New Roman"/>
+          <w:color w:val="F286C4"/>
+          <w:sz w:val="21"/>
+          <w:szCs w:val="21"/>
+          <w:lang w:eastAsia="pt-BR"/>
+        </w:rPr>
+        <w:t>}</w:t>
+      </w:r>
+      <w:r>
+        <w:rPr>
+          <w:rFonts w:ascii="Consolas" w:eastAsia="Times New Roman" w:hAnsi="Consolas" w:cs="Times New Roman"/>
+          <w:color w:val="E7EE98"/>
+          <w:sz w:val="21"/>
+          <w:szCs w:val="21"/>
+          <w:lang w:eastAsia="pt-BR"/>
+        </w:rPr>
+        <w:t>`</w:t>
+      </w:r>
+      <w:r>
+        <w:rPr>
+          <w:rFonts w:ascii="Consolas" w:eastAsia="Times New Roman" w:hAnsi="Consolas" w:cs="Times New Roman"/>
+          <w:color w:val="F6F6F4"/>
+          <w:sz w:val="21"/>
+          <w:szCs w:val="21"/>
+          <w:lang w:eastAsia="pt-BR"/>
+        </w:rPr>
+        <w:t>,</w:t>
+      </w:r>
+    </w:p>
+    <w:p>
+      <w:pPr>
+        <w:pStyle w:val="PargrafodaLista"/>
+        <w:numPr>
+          <w:ilvl w:val="0"/>
+          <w:numId w:val="4"/>
+        </w:numPr>
+        <w:shd w:val="clear" w:color="auto" w:fill="282A36"/>
+        <w:spacing w:after="0" w:line="285" w:lineRule="atLeast"/>
+        <w:jc w:val="left"/>
+        <w:rPr>
+          <w:rFonts w:ascii="Consolas" w:eastAsia="Times New Roman" w:hAnsi="Consolas" w:cs="Times New Roman"/>
+          <w:color w:val="F6F6F4"/>
+          <w:sz w:val="21"/>
+          <w:szCs w:val="21"/>
+          <w:lang w:eastAsia="pt-BR"/>
+        </w:rPr>
+      </w:pPr>
+      <w:r>
+        <w:rPr>
+          <w:rFonts w:ascii="Consolas" w:eastAsia="Times New Roman" w:hAnsi="Consolas" w:cs="Times New Roman"/>
+          <w:color w:val="F6F6F4"/>
+          <w:sz w:val="21"/>
+          <w:szCs w:val="21"/>
+          <w:lang w:eastAsia="pt-BR"/>
+        </w:rPr>
+        <w:t>                quantidade</w:t>
+      </w:r>
+      <w:r>
+        <w:rPr>
+          <w:rFonts w:ascii="Consolas" w:eastAsia="Times New Roman" w:hAnsi="Consolas" w:cs="Times New Roman"/>
+          <w:color w:val="F286C4"/>
+          <w:sz w:val="21"/>
+          <w:szCs w:val="21"/>
+          <w:lang w:eastAsia="pt-BR"/>
+        </w:rPr>
+        <w:t>:</w:t>
+      </w:r>
+      <w:r>
+        <w:rPr>
+          <w:rFonts w:ascii="Consolas" w:eastAsia="Times New Roman" w:hAnsi="Consolas" w:cs="Times New Roman"/>
+          <w:color w:val="F6F6F4"/>
+          <w:sz w:val="21"/>
+          <w:szCs w:val="21"/>
+          <w:lang w:eastAsia="pt-BR"/>
+        </w:rPr>
+        <w:t xml:space="preserve"> </w:t>
+      </w:r>
+      <w:proofErr w:type="spellStart"/>
+      <w:proofErr w:type="gramStart"/>
+      <w:r>
+        <w:rPr>
+          <w:rFonts w:ascii="Consolas" w:eastAsia="Times New Roman" w:hAnsi="Consolas" w:cs="Times New Roman"/>
+          <w:i/>
+          <w:iCs/>
+          <w:color w:val="BF9EEE"/>
+          <w:sz w:val="21"/>
+          <w:szCs w:val="21"/>
+          <w:lang w:eastAsia="pt-BR"/>
+        </w:rPr>
+        <w:t>this</w:t>
+      </w:r>
+      <w:r>
+        <w:rPr>
+          <w:rFonts w:ascii="Consolas" w:eastAsia="Times New Roman" w:hAnsi="Consolas" w:cs="Times New Roman"/>
+          <w:color w:val="F6F6F4"/>
+          <w:sz w:val="21"/>
+          <w:szCs w:val="21"/>
+          <w:lang w:eastAsia="pt-BR"/>
+        </w:rPr>
+        <w:t>.quantidade</w:t>
+      </w:r>
+      <w:proofErr w:type="spellEnd"/>
+      <w:proofErr w:type="gramEnd"/>
+      <w:r>
+        <w:rPr>
+          <w:rFonts w:ascii="Consolas" w:eastAsia="Times New Roman" w:hAnsi="Consolas" w:cs="Times New Roman"/>
+          <w:color w:val="F6F6F4"/>
+          <w:sz w:val="21"/>
+          <w:szCs w:val="21"/>
+          <w:lang w:eastAsia="pt-BR"/>
+        </w:rPr>
+        <w:t>,</w:t>
+      </w:r>
+    </w:p>
+    <w:p>
+      <w:pPr>
+        <w:pStyle w:val="PargrafodaLista"/>
+        <w:numPr>
+          <w:ilvl w:val="0"/>
+          <w:numId w:val="4"/>
+        </w:numPr>
+        <w:shd w:val="clear" w:color="auto" w:fill="282A36"/>
+        <w:spacing w:after="0" w:line="285" w:lineRule="atLeast"/>
+        <w:jc w:val="left"/>
+        <w:rPr>
+          <w:rFonts w:ascii="Consolas" w:eastAsia="Times New Roman" w:hAnsi="Consolas" w:cs="Times New Roman"/>
+          <w:color w:val="F6F6F4"/>
+          <w:sz w:val="21"/>
+          <w:szCs w:val="21"/>
+          <w:lang w:eastAsia="pt-BR"/>
+        </w:rPr>
+      </w:pPr>
+      <w:r>
+        <w:rPr>
+          <w:rFonts w:ascii="Consolas" w:eastAsia="Times New Roman" w:hAnsi="Consolas" w:cs="Times New Roman"/>
+          <w:color w:val="F6F6F4"/>
+          <w:sz w:val="21"/>
+          <w:szCs w:val="21"/>
+          <w:lang w:eastAsia="pt-BR"/>
+        </w:rPr>
+        <w:t xml:space="preserve">                </w:t>
+      </w:r>
+      <w:proofErr w:type="spellStart"/>
+      <w:r>
+        <w:rPr>
+          <w:rFonts w:ascii="Consolas" w:eastAsia="Times New Roman" w:hAnsi="Consolas" w:cs="Times New Roman"/>
+          <w:color w:val="F6F6F4"/>
+          <w:sz w:val="21"/>
+          <w:szCs w:val="21"/>
+          <w:lang w:eastAsia="pt-BR"/>
+        </w:rPr>
+        <w:t>preco</w:t>
+      </w:r>
+      <w:proofErr w:type="spellEnd"/>
+      <w:r>
+        <w:rPr>
+          <w:rFonts w:ascii="Consolas" w:eastAsia="Times New Roman" w:hAnsi="Consolas" w:cs="Times New Roman"/>
+          <w:color w:val="F286C4"/>
+          <w:sz w:val="21"/>
+          <w:szCs w:val="21"/>
+          <w:lang w:eastAsia="pt-BR"/>
+        </w:rPr>
+        <w:t>:</w:t>
+      </w:r>
+      <w:r>
+        <w:rPr>
+          <w:rFonts w:ascii="Consolas" w:eastAsia="Times New Roman" w:hAnsi="Consolas" w:cs="Times New Roman"/>
+          <w:color w:val="F6F6F4"/>
+          <w:sz w:val="21"/>
+          <w:szCs w:val="21"/>
+          <w:lang w:eastAsia="pt-BR"/>
+        </w:rPr>
+        <w:t xml:space="preserve"> </w:t>
+      </w:r>
+      <w:proofErr w:type="spellStart"/>
+      <w:proofErr w:type="gramStart"/>
+      <w:r>
+        <w:rPr>
+          <w:rFonts w:ascii="Consolas" w:eastAsia="Times New Roman" w:hAnsi="Consolas" w:cs="Times New Roman"/>
+          <w:i/>
+          <w:iCs/>
+          <w:color w:val="BF9EEE"/>
+          <w:sz w:val="21"/>
+          <w:szCs w:val="21"/>
+          <w:lang w:eastAsia="pt-BR"/>
+        </w:rPr>
+        <w:t>this</w:t>
+      </w:r>
+      <w:r>
+        <w:rPr>
+          <w:rFonts w:ascii="Consolas" w:eastAsia="Times New Roman" w:hAnsi="Consolas" w:cs="Times New Roman"/>
+          <w:color w:val="F6F6F4"/>
+          <w:sz w:val="21"/>
+          <w:szCs w:val="21"/>
+          <w:lang w:eastAsia="pt-BR"/>
+        </w:rPr>
+        <w:t>.preco</w:t>
+      </w:r>
+      <w:proofErr w:type="spellEnd"/>
+      <w:proofErr w:type="gramEnd"/>
+    </w:p>
+    <w:p>
+      <w:pPr>
+        <w:pStyle w:val="PargrafodaLista"/>
+        <w:numPr>
+          <w:ilvl w:val="0"/>
+          <w:numId w:val="4"/>
+        </w:numPr>
+        <w:shd w:val="clear" w:color="auto" w:fill="282A36"/>
+        <w:spacing w:after="0" w:line="285" w:lineRule="atLeast"/>
+        <w:jc w:val="left"/>
+        <w:rPr>
+          <w:rFonts w:ascii="Consolas" w:eastAsia="Times New Roman" w:hAnsi="Consolas" w:cs="Times New Roman"/>
+          <w:color w:val="F6F6F4"/>
+          <w:sz w:val="21"/>
+          <w:szCs w:val="21"/>
+          <w:lang w:eastAsia="pt-BR"/>
+        </w:rPr>
+      </w:pPr>
+      <w:r>
+        <w:rPr>
+          <w:rFonts w:ascii="Consolas" w:eastAsia="Times New Roman" w:hAnsi="Consolas" w:cs="Times New Roman"/>
+          <w:color w:val="F6F6F4"/>
+          <w:sz w:val="21"/>
+          <w:szCs w:val="21"/>
+          <w:lang w:eastAsia="pt-BR"/>
+        </w:rPr>
+        <w:t>            }</w:t>
+      </w:r>
+    </w:p>
+    <w:p>
+      <w:pPr>
+        <w:pStyle w:val="PargrafodaLista"/>
+        <w:numPr>
+          <w:ilvl w:val="0"/>
+          <w:numId w:val="4"/>
+        </w:numPr>
+        <w:shd w:val="clear" w:color="auto" w:fill="282A36"/>
+        <w:spacing w:after="0" w:line="285" w:lineRule="atLeast"/>
+        <w:jc w:val="left"/>
+        <w:rPr>
+          <w:rFonts w:ascii="Consolas" w:eastAsia="Times New Roman" w:hAnsi="Consolas" w:cs="Times New Roman"/>
+          <w:color w:val="F6F6F4"/>
+          <w:sz w:val="21"/>
+          <w:szCs w:val="21"/>
+          <w:lang w:eastAsia="pt-BR"/>
+        </w:rPr>
+      </w:pPr>
+      <w:r>
+        <w:rPr>
+          <w:rFonts w:ascii="Consolas" w:eastAsia="Times New Roman" w:hAnsi="Consolas" w:cs="Times New Roman"/>
+          <w:color w:val="F6F6F4"/>
+          <w:sz w:val="21"/>
+          <w:szCs w:val="21"/>
+          <w:lang w:eastAsia="pt-BR"/>
+        </w:rPr>
+        <w:t xml:space="preserve">            </w:t>
+      </w:r>
+    </w:p>
+    <w:p>
+      <w:pPr>
+        <w:pStyle w:val="PargrafodaLista"/>
+        <w:numPr>
+          <w:ilvl w:val="0"/>
+          <w:numId w:val="4"/>
+        </w:numPr>
+        <w:shd w:val="clear" w:color="auto" w:fill="282A36"/>
+        <w:spacing w:after="0" w:line="285" w:lineRule="atLeast"/>
+        <w:jc w:val="left"/>
+        <w:rPr>
+          <w:rFonts w:ascii="Consolas" w:eastAsia="Times New Roman" w:hAnsi="Consolas" w:cs="Times New Roman"/>
+          <w:color w:val="F6F6F4"/>
+          <w:sz w:val="21"/>
+          <w:szCs w:val="21"/>
+          <w:lang w:eastAsia="pt-BR"/>
+        </w:rPr>
+      </w:pPr>
+      <w:r>
+        <w:rPr>
+          <w:rFonts w:ascii="Consolas" w:eastAsia="Times New Roman" w:hAnsi="Consolas" w:cs="Times New Roman"/>
+          <w:color w:val="F6F6F4"/>
+          <w:sz w:val="21"/>
+          <w:szCs w:val="21"/>
+          <w:lang w:eastAsia="pt-BR"/>
+        </w:rPr>
+        <w:t>           </w:t>
+      </w:r>
+      <w:r>
+        <w:rPr>
+          <w:rFonts w:ascii="Consolas" w:eastAsia="Times New Roman" w:hAnsi="Consolas" w:cs="Times New Roman"/>
+          <w:color w:val="7B7F8B"/>
+          <w:sz w:val="21"/>
+          <w:szCs w:val="21"/>
+          <w:lang w:eastAsia="pt-BR"/>
+        </w:rPr>
+        <w:t xml:space="preserve">// </w:t>
+      </w:r>
+      <w:proofErr w:type="spellStart"/>
+      <w:proofErr w:type="gramStart"/>
+      <w:r>
+        <w:rPr>
+          <w:rFonts w:ascii="Consolas" w:eastAsia="Times New Roman" w:hAnsi="Consolas" w:cs="Times New Roman"/>
+          <w:color w:val="7B7F8B"/>
+          <w:sz w:val="21"/>
+          <w:szCs w:val="21"/>
+          <w:lang w:eastAsia="pt-BR"/>
+        </w:rPr>
+        <w:t>this</w:t>
+      </w:r>
+      <w:proofErr w:type="spellEnd"/>
+      <w:r>
+        <w:rPr>
+          <w:rFonts w:ascii="Consolas" w:eastAsia="Times New Roman" w:hAnsi="Consolas" w:cs="Times New Roman"/>
+          <w:color w:val="7B7F8B"/>
+          <w:sz w:val="21"/>
+          <w:szCs w:val="21"/>
+          <w:lang w:eastAsia="pt-BR"/>
+        </w:rPr>
+        <w:t>.$</w:t>
+      </w:r>
+      <w:proofErr w:type="spellStart"/>
+      <w:proofErr w:type="gramEnd"/>
+      <w:r>
+        <w:rPr>
+          <w:rFonts w:ascii="Consolas" w:eastAsia="Times New Roman" w:hAnsi="Consolas" w:cs="Times New Roman"/>
+          <w:color w:val="7B7F8B"/>
+          <w:sz w:val="21"/>
+          <w:szCs w:val="21"/>
+          <w:lang w:eastAsia="pt-BR"/>
+        </w:rPr>
+        <w:t>store.state.produtos.push</w:t>
+      </w:r>
+      <w:proofErr w:type="spellEnd"/>
+      <w:r>
+        <w:rPr>
+          <w:rFonts w:ascii="Consolas" w:eastAsia="Times New Roman" w:hAnsi="Consolas" w:cs="Times New Roman"/>
+          <w:color w:val="7B7F8B"/>
+          <w:sz w:val="21"/>
+          <w:szCs w:val="21"/>
+          <w:lang w:eastAsia="pt-BR"/>
+        </w:rPr>
+        <w:t>(produto)</w:t>
+      </w:r>
+    </w:p>
+    <w:p>
+      <w:pPr>
+        <w:pStyle w:val="PargrafodaLista"/>
+        <w:numPr>
+          <w:ilvl w:val="0"/>
+          <w:numId w:val="4"/>
+        </w:numPr>
+        <w:shd w:val="clear" w:color="auto" w:fill="282A36"/>
+        <w:spacing w:after="0" w:line="285" w:lineRule="atLeast"/>
+        <w:jc w:val="left"/>
+        <w:rPr>
+          <w:rFonts w:ascii="Consolas" w:eastAsia="Times New Roman" w:hAnsi="Consolas" w:cs="Times New Roman"/>
+          <w:color w:val="F6F6F4"/>
+          <w:sz w:val="21"/>
+          <w:szCs w:val="21"/>
+          <w:lang w:eastAsia="pt-BR"/>
+        </w:rPr>
+      </w:pPr>
+      <w:r>
+        <w:rPr>
+          <w:rFonts w:ascii="Consolas" w:eastAsia="Times New Roman" w:hAnsi="Consolas" w:cs="Times New Roman"/>
+          <w:color w:val="F6F6F4"/>
+          <w:sz w:val="21"/>
+          <w:szCs w:val="21"/>
+          <w:lang w:eastAsia="pt-BR"/>
+        </w:rPr>
+        <w:t xml:space="preserve">            </w:t>
+      </w:r>
+      <w:r>
+        <w:rPr>
+          <w:rFonts w:ascii="Consolas" w:eastAsia="Times New Roman" w:hAnsi="Consolas" w:cs="Times New Roman"/>
+          <w:color w:val="7B7F8B"/>
+          <w:sz w:val="21"/>
+          <w:szCs w:val="21"/>
+          <w:lang w:eastAsia="pt-BR"/>
+        </w:rPr>
+        <w:t xml:space="preserve">// </w:t>
+      </w:r>
+      <w:proofErr w:type="spellStart"/>
+      <w:r>
+        <w:rPr>
+          <w:rFonts w:ascii="Consolas" w:eastAsia="Times New Roman" w:hAnsi="Consolas" w:cs="Times New Roman"/>
+          <w:color w:val="7B7F8B"/>
+          <w:sz w:val="21"/>
+          <w:szCs w:val="21"/>
+          <w:lang w:eastAsia="pt-BR"/>
+        </w:rPr>
+        <w:t>eslint-disable-next-line</w:t>
+      </w:r>
+      <w:proofErr w:type="spellEnd"/>
+    </w:p>
+    <w:p>
+      <w:pPr>
+        <w:pStyle w:val="PargrafodaLista"/>
+        <w:numPr>
+          <w:ilvl w:val="0"/>
+          <w:numId w:val="4"/>
+        </w:numPr>
+        <w:shd w:val="clear" w:color="auto" w:fill="282A36"/>
+        <w:spacing w:after="0" w:line="285" w:lineRule="atLeast"/>
+        <w:jc w:val="left"/>
+        <w:rPr>
+          <w:rFonts w:ascii="Consolas" w:eastAsia="Times New Roman" w:hAnsi="Consolas" w:cs="Times New Roman"/>
+          <w:color w:val="F6F6F4"/>
+          <w:sz w:val="21"/>
+          <w:szCs w:val="21"/>
+          <w:lang w:eastAsia="pt-BR"/>
+        </w:rPr>
+      </w:pPr>
+      <w:r>
+        <w:rPr>
+          <w:rFonts w:ascii="Consolas" w:eastAsia="Times New Roman" w:hAnsi="Consolas" w:cs="Times New Roman"/>
+          <w:color w:val="F6F6F4"/>
+          <w:sz w:val="21"/>
+          <w:szCs w:val="21"/>
+          <w:lang w:eastAsia="pt-BR"/>
+        </w:rPr>
+        <w:t xml:space="preserve">            </w:t>
+      </w:r>
+      <w:r>
+        <w:rPr>
+          <w:rFonts w:ascii="Consolas" w:eastAsia="Times New Roman" w:hAnsi="Consolas" w:cs="Times New Roman"/>
+          <w:color w:val="7B7F8B"/>
+          <w:sz w:val="21"/>
+          <w:szCs w:val="21"/>
+          <w:lang w:eastAsia="pt-BR"/>
+        </w:rPr>
+        <w:t>// console.log(produto)</w:t>
+      </w:r>
+    </w:p>
+    <w:p>
+      <w:pPr>
+        <w:pStyle w:val="PargrafodaLista"/>
+        <w:numPr>
+          <w:ilvl w:val="0"/>
+          <w:numId w:val="4"/>
+        </w:numPr>
+        <w:shd w:val="clear" w:color="auto" w:fill="282A36"/>
+        <w:spacing w:after="0" w:line="285" w:lineRule="atLeast"/>
+        <w:jc w:val="left"/>
+        <w:rPr>
+          <w:rFonts w:ascii="Consolas" w:eastAsia="Times New Roman" w:hAnsi="Consolas" w:cs="Times New Roman"/>
+          <w:color w:val="F6F6F4"/>
+          <w:sz w:val="21"/>
+          <w:szCs w:val="21"/>
+          <w:lang w:eastAsia="pt-BR"/>
+        </w:rPr>
+      </w:pPr>
+      <w:r>
+        <w:rPr>
+          <w:rFonts w:ascii="Consolas" w:eastAsia="Times New Roman" w:hAnsi="Consolas" w:cs="Times New Roman"/>
+          <w:color w:val="F6F6F4"/>
+          <w:sz w:val="21"/>
+          <w:szCs w:val="21"/>
+          <w:lang w:eastAsia="pt-BR"/>
+        </w:rPr>
+        <w:t xml:space="preserve">        </w:t>
+      </w:r>
+      <w:r>
+        <w:rPr>
+          <w:rFonts w:ascii="Consolas" w:eastAsia="Times New Roman" w:hAnsi="Consolas" w:cs="Times New Roman"/>
+          <w:color w:val="7B7F8B"/>
+          <w:sz w:val="21"/>
+          <w:szCs w:val="21"/>
+          <w:lang w:eastAsia="pt-BR"/>
+        </w:rPr>
+        <w:t>//    </w:t>
+      </w:r>
+      <w:proofErr w:type="spellStart"/>
+      <w:proofErr w:type="gramStart"/>
+      <w:r>
+        <w:rPr>
+          <w:rFonts w:ascii="Consolas" w:eastAsia="Times New Roman" w:hAnsi="Consolas" w:cs="Times New Roman"/>
+          <w:color w:val="7B7F8B"/>
+          <w:sz w:val="21"/>
+          <w:szCs w:val="21"/>
+          <w:lang w:eastAsia="pt-BR"/>
+        </w:rPr>
+        <w:t>this</w:t>
+      </w:r>
+      <w:proofErr w:type="spellEnd"/>
+      <w:r>
+        <w:rPr>
+          <w:rFonts w:ascii="Consolas" w:eastAsia="Times New Roman" w:hAnsi="Consolas" w:cs="Times New Roman"/>
+          <w:color w:val="7B7F8B"/>
+          <w:sz w:val="21"/>
+          <w:szCs w:val="21"/>
+          <w:lang w:eastAsia="pt-BR"/>
+        </w:rPr>
+        <w:t>.$</w:t>
+      </w:r>
+      <w:proofErr w:type="spellStart"/>
+      <w:proofErr w:type="gramEnd"/>
+      <w:r>
+        <w:rPr>
+          <w:rFonts w:ascii="Consolas" w:eastAsia="Times New Roman" w:hAnsi="Consolas" w:cs="Times New Roman"/>
+          <w:color w:val="7B7F8B"/>
+          <w:sz w:val="21"/>
+          <w:szCs w:val="21"/>
+          <w:lang w:eastAsia="pt-BR"/>
+        </w:rPr>
+        <w:t>store.commit</w:t>
+      </w:r>
+      <w:proofErr w:type="spellEnd"/>
+      <w:r>
+        <w:rPr>
+          <w:rFonts w:ascii="Consolas" w:eastAsia="Times New Roman" w:hAnsi="Consolas" w:cs="Times New Roman"/>
+          <w:color w:val="7B7F8B"/>
+          <w:sz w:val="21"/>
+          <w:szCs w:val="21"/>
+          <w:lang w:eastAsia="pt-BR"/>
+        </w:rPr>
+        <w:t>('</w:t>
+      </w:r>
+      <w:proofErr w:type="spellStart"/>
+      <w:r>
+        <w:rPr>
+          <w:rFonts w:ascii="Consolas" w:eastAsia="Times New Roman" w:hAnsi="Consolas" w:cs="Times New Roman"/>
+          <w:color w:val="7B7F8B"/>
+          <w:sz w:val="21"/>
+          <w:szCs w:val="21"/>
+          <w:lang w:eastAsia="pt-BR"/>
+        </w:rPr>
+        <w:t>adicionarProduto</w:t>
+      </w:r>
+      <w:proofErr w:type="spellEnd"/>
+      <w:r>
+        <w:rPr>
+          <w:rFonts w:ascii="Consolas" w:eastAsia="Times New Roman" w:hAnsi="Consolas" w:cs="Times New Roman"/>
+          <w:color w:val="7B7F8B"/>
+          <w:sz w:val="21"/>
+          <w:szCs w:val="21"/>
+          <w:lang w:eastAsia="pt-BR"/>
+        </w:rPr>
+        <w:t>', produto)</w:t>
+      </w:r>
+    </w:p>
+    <w:p>
+      <w:pPr>
+        <w:pStyle w:val="PargrafodaLista"/>
+        <w:numPr>
+          <w:ilvl w:val="0"/>
+          <w:numId w:val="4"/>
+        </w:numPr>
+        <w:shd w:val="clear" w:color="auto" w:fill="282A36"/>
+        <w:spacing w:after="0" w:line="285" w:lineRule="atLeast"/>
+        <w:jc w:val="left"/>
+        <w:rPr>
+          <w:rFonts w:ascii="Consolas" w:eastAsia="Times New Roman" w:hAnsi="Consolas" w:cs="Times New Roman"/>
+          <w:color w:val="F6F6F4"/>
+          <w:sz w:val="21"/>
+          <w:szCs w:val="21"/>
+          <w:lang w:eastAsia="pt-BR"/>
+        </w:rPr>
+      </w:pPr>
+      <w:r>
+        <w:rPr>
+          <w:rFonts w:ascii="Consolas" w:eastAsia="Times New Roman" w:hAnsi="Consolas" w:cs="Times New Roman"/>
+          <w:color w:val="F6F6F4"/>
+          <w:sz w:val="21"/>
+          <w:szCs w:val="21"/>
+          <w:lang w:eastAsia="pt-BR"/>
+        </w:rPr>
+        <w:t xml:space="preserve">              </w:t>
+      </w:r>
+      <w:proofErr w:type="spellStart"/>
+      <w:proofErr w:type="gramStart"/>
+      <w:r>
+        <w:rPr>
+          <w:rFonts w:ascii="Consolas" w:eastAsia="Times New Roman" w:hAnsi="Consolas" w:cs="Times New Roman"/>
+          <w:i/>
+          <w:iCs/>
+          <w:color w:val="BF9EEE"/>
+          <w:sz w:val="21"/>
+          <w:szCs w:val="21"/>
+          <w:lang w:eastAsia="pt-BR"/>
+        </w:rPr>
+        <w:t>this</w:t>
+      </w:r>
+      <w:r>
+        <w:rPr>
+          <w:rFonts w:ascii="Consolas" w:eastAsia="Times New Roman" w:hAnsi="Consolas" w:cs="Times New Roman"/>
+          <w:color w:val="F6F6F4"/>
+          <w:sz w:val="21"/>
+          <w:szCs w:val="21"/>
+          <w:lang w:eastAsia="pt-BR"/>
+        </w:rPr>
+        <w:t>.</w:t>
+      </w:r>
+      <w:r>
+        <w:rPr>
+          <w:rFonts w:ascii="Consolas" w:eastAsia="Times New Roman" w:hAnsi="Consolas" w:cs="Times New Roman"/>
+          <w:color w:val="62E884"/>
+          <w:sz w:val="21"/>
+          <w:szCs w:val="21"/>
+          <w:lang w:eastAsia="pt-BR"/>
+        </w:rPr>
+        <w:t>adicionarProduto</w:t>
+      </w:r>
+      <w:proofErr w:type="spellEnd"/>
+      <w:proofErr w:type="gramEnd"/>
+      <w:r>
+        <w:rPr>
+          <w:rFonts w:ascii="Consolas" w:eastAsia="Times New Roman" w:hAnsi="Consolas" w:cs="Times New Roman"/>
+          <w:color w:val="F6F6F4"/>
+          <w:sz w:val="21"/>
+          <w:szCs w:val="21"/>
+          <w:lang w:eastAsia="pt-BR"/>
+        </w:rPr>
+        <w:t>(</w:t>
+      </w:r>
+      <w:r>
+        <w:rPr>
+          <w:rFonts w:ascii="Consolas" w:eastAsia="Times New Roman" w:hAnsi="Consolas" w:cs="Times New Roman"/>
+          <w:color w:val="BF9EEE"/>
+          <w:sz w:val="21"/>
+          <w:szCs w:val="21"/>
+          <w:lang w:eastAsia="pt-BR"/>
+        </w:rPr>
+        <w:t>produto</w:t>
+      </w:r>
+      <w:r>
+        <w:rPr>
+          <w:rFonts w:ascii="Consolas" w:eastAsia="Times New Roman" w:hAnsi="Consolas" w:cs="Times New Roman"/>
+          <w:color w:val="F6F6F4"/>
+          <w:sz w:val="21"/>
+          <w:szCs w:val="21"/>
+          <w:lang w:eastAsia="pt-BR"/>
+        </w:rPr>
+        <w:t>)</w:t>
+      </w:r>
+    </w:p>
+    <w:p>
+      <w:pPr>
+        <w:pStyle w:val="PargrafodaLista"/>
+        <w:numPr>
+          <w:ilvl w:val="0"/>
+          <w:numId w:val="4"/>
+        </w:numPr>
+        <w:shd w:val="clear" w:color="auto" w:fill="282A36"/>
+        <w:spacing w:after="0" w:line="285" w:lineRule="atLeast"/>
+        <w:jc w:val="left"/>
+        <w:rPr>
+          <w:rFonts w:ascii="Consolas" w:eastAsia="Times New Roman" w:hAnsi="Consolas" w:cs="Times New Roman"/>
+          <w:color w:val="F6F6F4"/>
+          <w:sz w:val="21"/>
+          <w:szCs w:val="21"/>
+          <w:lang w:eastAsia="pt-BR"/>
+        </w:rPr>
+      </w:pPr>
+      <w:r>
+        <w:rPr>
+          <w:rFonts w:ascii="Consolas" w:eastAsia="Times New Roman" w:hAnsi="Consolas" w:cs="Times New Roman"/>
+          <w:color w:val="F6F6F4"/>
+          <w:sz w:val="21"/>
+          <w:szCs w:val="21"/>
+          <w:lang w:eastAsia="pt-BR"/>
+        </w:rPr>
+        <w:t>        }</w:t>
+      </w:r>
+    </w:p>
+    <w:p>
+      <w:pPr>
+        <w:pStyle w:val="PargrafodaLista"/>
+        <w:numPr>
+          <w:ilvl w:val="0"/>
+          <w:numId w:val="4"/>
+        </w:numPr>
+        <w:shd w:val="clear" w:color="auto" w:fill="282A36"/>
+        <w:spacing w:after="0" w:line="285" w:lineRule="atLeast"/>
+        <w:jc w:val="left"/>
+        <w:rPr>
+          <w:rFonts w:ascii="Consolas" w:eastAsia="Times New Roman" w:hAnsi="Consolas" w:cs="Times New Roman"/>
+          <w:color w:val="F6F6F4"/>
+          <w:sz w:val="21"/>
+          <w:szCs w:val="21"/>
+          <w:lang w:eastAsia="pt-BR"/>
+        </w:rPr>
+      </w:pPr>
+      <w:r>
+        <w:rPr>
+          <w:rFonts w:ascii="Consolas" w:eastAsia="Times New Roman" w:hAnsi="Consolas" w:cs="Times New Roman"/>
+          <w:color w:val="F6F6F4"/>
+          <w:sz w:val="21"/>
+          <w:szCs w:val="21"/>
+          <w:lang w:eastAsia="pt-BR"/>
+        </w:rPr>
+        <w:t>    }</w:t>
+      </w:r>
+    </w:p>
+    <w:p>
+      <w:pPr>
+        <w:pStyle w:val="PargrafodaLista"/>
+        <w:numPr>
+          <w:ilvl w:val="0"/>
+          <w:numId w:val="4"/>
+        </w:numPr>
+        <w:ind w:left="360"/>
+        <w:rPr>
+          <w:rFonts w:ascii="Consolas" w:hAnsi="Consolas"/>
+          <w:sz w:val="24"/>
+          <w:szCs w:val="24"/>
+        </w:rPr>
+      </w:pPr>
+    </w:p>
+    <w:p>
+      <w:pPr>
+        <w:pStyle w:val="PargrafodaLista"/>
+        <w:numPr>
+          <w:ilvl w:val="0"/>
+          <w:numId w:val="4"/>
+        </w:numPr>
+        <w:ind w:left="360"/>
+        <w:rPr>
+          <w:rFonts w:ascii="Consolas" w:hAnsi="Consolas"/>
+          <w:sz w:val="24"/>
+          <w:szCs w:val="24"/>
+        </w:rPr>
+      </w:pPr>
+      <w:r>
+        <w:rPr>
+          <w:rFonts w:ascii="Consolas" w:hAnsi="Consolas"/>
+          <w:sz w:val="24"/>
+          <w:szCs w:val="24"/>
+        </w:rPr>
+        <w:t xml:space="preserve">A vantagem de utilizar o </w:t>
+      </w:r>
+      <w:proofErr w:type="spellStart"/>
+      <w:r>
+        <w:rPr>
+          <w:rFonts w:ascii="Consolas" w:hAnsi="Consolas"/>
+          <w:sz w:val="24"/>
+          <w:szCs w:val="24"/>
+        </w:rPr>
+        <w:t>mutation</w:t>
+      </w:r>
+      <w:proofErr w:type="spellEnd"/>
+      <w:r>
+        <w:rPr>
+          <w:rFonts w:ascii="Consolas" w:hAnsi="Consolas"/>
+          <w:sz w:val="24"/>
+          <w:szCs w:val="24"/>
+        </w:rPr>
+        <w:t xml:space="preserve"> é que se necessário poderemos ter alguma lógica antes de realizar a alteração ou inclusão do produto.</w:t>
       </w:r>
     </w:p>
     <w:p>

</xml_diff>